<commit_message>
les sources + le explication exemption générale non appliquée
</commit_message>
<xml_diff>
--- a/equipe4-document_texte.docx
+++ b/equipe4-document_texte.docx
@@ -1,6 +1,6 @@
 
 <file path=word/document.xml><?xml version="1.0" encoding="utf-8"?>
-<w:document xmlns:wpc="http://schemas.microsoft.com/office/word/2010/wordprocessingCanvas" xmlns:cx="http://schemas.microsoft.com/office/drawing/2014/chartex" xmlns:cx1="http://schemas.microsoft.com/office/drawing/2015/9/8/chartex" xmlns:cx2="http://schemas.microsoft.com/office/drawing/2015/10/21/chartex" xmlns:cx3="http://schemas.microsoft.com/office/drawing/2016/5/9/chartex" xmlns:cx4="http://schemas.microsoft.com/office/drawing/2016/5/10/chartex" xmlns:cx5="http://schemas.microsoft.com/office/drawing/2016/5/11/chartex" xmlns:cx6="http://schemas.microsoft.com/office/drawing/2016/5/12/chartex" xmlns:cx7="http://schemas.microsoft.com/office/drawing/2016/5/13/chartex" xmlns:cx8="http://schemas.microsoft.com/office/drawing/2016/5/14/chartex" xmlns:mc="http://schemas.openxmlformats.org/markup-compatibility/2006" xmlns:aink="http://schemas.microsoft.com/office/drawing/2016/ink" xmlns:am3d="http://schemas.microsoft.com/office/drawing/2017/model3d" xmlns:o="urn:schemas-microsoft-com:office:office" xmlns:r="http://schemas.openxmlformats.org/officeDocument/2006/relationships" xmlns:m="http://schemas.openxmlformats.org/officeDocument/2006/math" xmlns:v="urn:schemas-microsoft-com:vml" xmlns:wp14="http://schemas.microsoft.com/office/word/2010/wordprocessingDrawing" xmlns:wp="http://schemas.openxmlformats.org/drawingml/2006/wordprocessingDrawing" xmlns:w10="urn:schemas-microsoft-com:office:word" xmlns:w="http://schemas.openxmlformats.org/wordprocessingml/2006/main" xmlns:w14="http://schemas.microsoft.com/office/word/2010/wordml" xmlns:w15="http://schemas.microsoft.com/office/word/2012/wordml" xmlns:w16cex="http://schemas.microsoft.com/office/word/2018/wordml/cex" xmlns:w16cid="http://schemas.microsoft.com/office/word/2016/wordml/cid" xmlns:w16="http://schemas.microsoft.com/office/word/2018/wordml" xmlns:w16se="http://schemas.microsoft.com/office/word/2015/wordml/symex" xmlns:wpg="http://schemas.microsoft.com/office/word/2010/wordprocessingGroup" xmlns:wpi="http://schemas.microsoft.com/office/word/2010/wordprocessingInk" xmlns:wne="http://schemas.microsoft.com/office/word/2006/wordml" xmlns:wps="http://schemas.microsoft.com/office/word/2010/wordprocessingShape" mc:Ignorable="w14 w15 w16se w16cid w16 w16cex wp14">
+<w:document xmlns:wpc="http://schemas.microsoft.com/office/word/2010/wordprocessingCanvas" xmlns:mo="http://schemas.microsoft.com/office/mac/office/2008/main" xmlns:mc="http://schemas.openxmlformats.org/markup-compatibility/2006" xmlns:mv="urn:schemas-microsoft-com:mac:vml" xmlns:o="urn:schemas-microsoft-com:office:office" xmlns:r="http://schemas.openxmlformats.org/officeDocument/2006/relationships" xmlns:m="http://schemas.openxmlformats.org/officeDocument/2006/math" xmlns:v="urn:schemas-microsoft-com:vml" xmlns:wp14="http://schemas.microsoft.com/office/word/2010/wordprocessingDrawing" xmlns:wp="http://schemas.openxmlformats.org/drawingml/2006/wordprocessingDrawing" xmlns:w10="urn:schemas-microsoft-com:office:word" xmlns:w="http://schemas.openxmlformats.org/wordprocessingml/2006/main" xmlns:w14="http://schemas.microsoft.com/office/word/2010/wordml" xmlns:w15="http://schemas.microsoft.com/office/word/2012/wordml" xmlns:wpg="http://schemas.microsoft.com/office/word/2010/wordprocessingGroup" xmlns:wpi="http://schemas.microsoft.com/office/word/2010/wordprocessingInk" xmlns:wne="http://schemas.microsoft.com/office/word/2006/wordml" xmlns:wps="http://schemas.microsoft.com/office/word/2010/wordprocessingShape" mc:Ignorable="w14 w15 wp14">
   <w:body>
     <w:p>
       <w:pPr>
@@ -418,7 +418,7 @@
     </w:p>
     <w:p>
       <w:pPr>
-        <w:jc w:val="center"/>
+        <w:jc w:val="both"/>
         <w:rPr>
           <w:rFonts w:ascii="Times New Roman" w:hAnsi="Times New Roman" w:cs="Times New Roman"/>
           <w:sz w:val="24"/>
@@ -1578,25 +1578,7 @@
                 <w:sz w:val="24"/>
                 <w:szCs w:val="24"/>
               </w:rPr>
-              <w:t xml:space="preserve"> </w:t>
-            </w:r>
-            <w:proofErr w:type="spellStart"/>
-            <w:r>
-              <w:rPr>
-                <w:rFonts w:ascii="Times New Roman" w:eastAsiaTheme="minorEastAsia" w:hAnsi="Times New Roman" w:cs="Times New Roman"/>
-                <w:sz w:val="24"/>
-                <w:szCs w:val="24"/>
-              </w:rPr>
-              <w:t>act</w:t>
-            </w:r>
-            <w:proofErr w:type="spellEnd"/>
-            <w:r>
-              <w:rPr>
-                <w:rFonts w:ascii="Times New Roman" w:eastAsiaTheme="minorEastAsia" w:hAnsi="Times New Roman" w:cs="Times New Roman"/>
-                <w:sz w:val="24"/>
-                <w:szCs w:val="24"/>
-              </w:rPr>
-              <w:t>.</w:t>
+              <w:t xml:space="preserve"> act.</w:t>
             </w:r>
           </w:p>
         </w:tc>
@@ -2186,7 +2168,24 @@
           <w:sz w:val="24"/>
           <w:szCs w:val="24"/>
         </w:rPr>
-        <w:t xml:space="preserve"> De plus, selon le site de Retraite Québec, il faut considérer que le remplacement de salaire </w:t>
+        <w:t xml:space="preserve"> De plus, selon le site de Retraite Québec</w:t>
+      </w:r>
+      <w:r>
+        <w:rPr>
+          <w:rStyle w:val="Appelnotedebasdep"/>
+          <w:rFonts w:ascii="Times New Roman" w:hAnsi="Times New Roman" w:cs="Times New Roman"/>
+          <w:sz w:val="24"/>
+          <w:szCs w:val="24"/>
+        </w:rPr>
+        <w:footnoteReference w:id="1"/>
+      </w:r>
+      <w:r>
+        <w:rPr>
+          <w:rFonts w:ascii="Times New Roman" w:hAnsi="Times New Roman" w:cs="Times New Roman"/>
+          <w:sz w:val="24"/>
+          <w:szCs w:val="24"/>
+        </w:rPr>
+        <w:t xml:space="preserve">, il faut considérer que le remplacement de salaire </w:t>
       </w:r>
       <w:r>
         <w:rPr>
@@ -2799,25 +2798,7 @@
                 <w:sz w:val="24"/>
                 <w:szCs w:val="24"/>
               </w:rPr>
-              <w:t xml:space="preserve"> </w:t>
-            </w:r>
-            <w:proofErr w:type="spellStart"/>
-            <w:r>
-              <w:rPr>
-                <w:rFonts w:ascii="Times New Roman" w:eastAsiaTheme="minorEastAsia" w:hAnsi="Times New Roman" w:cs="Times New Roman"/>
-                <w:sz w:val="24"/>
-                <w:szCs w:val="24"/>
-              </w:rPr>
-              <w:t>act</w:t>
-            </w:r>
-            <w:proofErr w:type="spellEnd"/>
-            <w:r>
-              <w:rPr>
-                <w:rFonts w:ascii="Times New Roman" w:eastAsiaTheme="minorEastAsia" w:hAnsi="Times New Roman" w:cs="Times New Roman"/>
-                <w:sz w:val="24"/>
-                <w:szCs w:val="24"/>
-              </w:rPr>
-              <w:t>.</w:t>
+              <w:t xml:space="preserve"> act.</w:t>
             </w:r>
           </w:p>
         </w:tc>
@@ -3342,6 +3323,7 @@
           <w:szCs w:val="24"/>
           <w:u w:val="single"/>
         </w:rPr>
+        <w:lastRenderedPageBreak/>
         <w:t>Les autres données ajoutées au Excel pour cette question et qui n’ont pas été expliquées précédemment servent à avoir une meilleure compréhension ou à avoir des tableaux semblables à chaque question.</w:t>
       </w:r>
     </w:p>
@@ -3375,7 +3357,6 @@
           <w:sz w:val="24"/>
           <w:szCs w:val="24"/>
         </w:rPr>
-        <w:lastRenderedPageBreak/>
         <w:t xml:space="preserve">Question </w:t>
       </w:r>
       <w:r>
@@ -4062,17 +4043,17 @@
       <w:pPr>
         <w:jc w:val="both"/>
         <w:rPr>
-          <w:rFonts w:ascii="Times New Roman" w:hAnsi="Times New Roman" w:cs="Times New Roman"/>
-          <w:sz w:val="24"/>
-          <w:szCs w:val="24"/>
-        </w:rPr>
-      </w:pPr>
-      <w:r>
-        <w:rPr>
           <w:rFonts w:ascii="Times New Roman" w:eastAsiaTheme="minorEastAsia" w:hAnsi="Times New Roman" w:cs="Times New Roman"/>
           <w:sz w:val="24"/>
           <w:szCs w:val="24"/>
         </w:rPr>
+      </w:pPr>
+      <w:r>
+        <w:rPr>
+          <w:rFonts w:ascii="Times New Roman" w:eastAsiaTheme="minorEastAsia" w:hAnsi="Times New Roman" w:cs="Times New Roman"/>
+          <w:sz w:val="24"/>
+          <w:szCs w:val="24"/>
+        </w:rPr>
         <w:t>Par contre, les revenus associés</w:t>
       </w:r>
       <w:r>
@@ -4081,7 +4062,78 @@
           <w:sz w:val="24"/>
           <w:szCs w:val="24"/>
         </w:rPr>
-        <w:t xml:space="preserve"> à la rente de la RRQ font diminuer le montant offert par le supplément de revenu garanti. Cette diminution et de 1$ par 2$ de revenu obtenu grâce à la RRQ. </w:t>
+        <w:t xml:space="preserve"> à la rente de la RRQ font diminuer le montant offert par le supplément de revenu garanti. Cette diminution et de 1$ par 2$ d</w:t>
+      </w:r>
+      <w:r>
+        <w:rPr>
+          <w:rFonts w:ascii="Times New Roman" w:eastAsiaTheme="minorEastAsia" w:hAnsi="Times New Roman" w:cs="Times New Roman"/>
+          <w:sz w:val="24"/>
+          <w:szCs w:val="24"/>
+        </w:rPr>
+        <w:t xml:space="preserve">e revenu obtenu grâce à la RRQ. De plus, la </w:t>
+      </w:r>
+      <w:r>
+        <w:rPr>
+          <w:rFonts w:ascii="Times New Roman" w:eastAsiaTheme="minorEastAsia" w:hAnsi="Times New Roman" w:cs="Times New Roman"/>
+          <w:sz w:val="24"/>
+          <w:szCs w:val="24"/>
+        </w:rPr>
+        <w:t xml:space="preserve">SRG offre une exemption générale </w:t>
+      </w:r>
+      <w:r>
+        <w:rPr>
+          <w:rFonts w:ascii="Times New Roman" w:eastAsiaTheme="minorEastAsia" w:hAnsi="Times New Roman" w:cs="Times New Roman"/>
+          <w:sz w:val="24"/>
+          <w:szCs w:val="24"/>
+        </w:rPr>
+        <w:t>de 3500$</w:t>
+      </w:r>
+      <w:r>
+        <w:rPr>
+          <w:rFonts w:ascii="Times New Roman" w:eastAsiaTheme="minorEastAsia" w:hAnsi="Times New Roman" w:cs="Times New Roman"/>
+          <w:sz w:val="24"/>
+          <w:szCs w:val="24"/>
+        </w:rPr>
+        <w:t xml:space="preserve"> pour les revenus d’emploi. Dans le</w:t>
+      </w:r>
+      <w:bookmarkStart w:id="0" w:name="_GoBack"/>
+      <w:bookmarkEnd w:id="0"/>
+      <w:r>
+        <w:rPr>
+          <w:rFonts w:ascii="Times New Roman" w:eastAsiaTheme="minorEastAsia" w:hAnsi="Times New Roman" w:cs="Times New Roman"/>
+          <w:sz w:val="24"/>
+          <w:szCs w:val="24"/>
+        </w:rPr>
+        <w:t xml:space="preserve"> cas de Virginie, elle n’a aucun revenu d’emplois donc l’exemption générale ne s’applique pas.</w:t>
+      </w:r>
+    </w:p>
+    <w:p>
+      <w:pPr>
+        <w:jc w:val="both"/>
+        <w:rPr>
+          <w:rFonts w:ascii="Times New Roman" w:eastAsiaTheme="minorEastAsia" w:hAnsi="Times New Roman" w:cs="Times New Roman"/>
+          <w:sz w:val="24"/>
+          <w:szCs w:val="24"/>
+        </w:rPr>
+      </w:pPr>
+    </w:p>
+    <w:p>
+      <w:pPr>
+        <w:jc w:val="both"/>
+        <w:rPr>
+          <w:rFonts w:ascii="Times New Roman" w:hAnsi="Times New Roman" w:cs="Times New Roman"/>
+          <w:sz w:val="24"/>
+          <w:szCs w:val="24"/>
+        </w:rPr>
+      </w:pPr>
+      <w:r>
+        <w:rPr>
+          <w:rFonts w:ascii="Times New Roman" w:eastAsiaTheme="minorEastAsia" w:hAnsi="Times New Roman" w:cs="Times New Roman"/>
+          <w:sz w:val="24"/>
+          <w:szCs w:val="24"/>
+        </w:rPr>
+        <w:lastRenderedPageBreak/>
+        <w:t xml:space="preserve"> </w:t>
       </w:r>
       <w:r>
         <w:rPr>
@@ -4321,7 +4373,6 @@
           <w:sz w:val="24"/>
           <w:szCs w:val="24"/>
         </w:rPr>
-        <w:lastRenderedPageBreak/>
         <w:t>Le pourcentage de remplacement de revenu est de :</w:t>
       </w:r>
     </w:p>
@@ -4950,6 +5001,7 @@
           <w:sz w:val="24"/>
           <w:szCs w:val="24"/>
         </w:rPr>
+        <w:lastRenderedPageBreak/>
         <w:t>Un autre élément important à mentionner est que l</w:t>
       </w:r>
       <w:r>
@@ -5127,46 +5179,6 @@
     </w:p>
     <w:p>
       <w:pPr>
-        <w:jc w:val="both"/>
-        <w:rPr>
-          <w:rFonts w:ascii="Times New Roman" w:eastAsiaTheme="minorEastAsia" w:hAnsi="Times New Roman" w:cs="Times New Roman"/>
-          <w:sz w:val="24"/>
-          <w:szCs w:val="24"/>
-        </w:rPr>
-      </w:pPr>
-    </w:p>
-    <w:p>
-      <w:pPr>
-        <w:jc w:val="both"/>
-        <w:rPr>
-          <w:rFonts w:ascii="Times New Roman" w:eastAsiaTheme="minorEastAsia" w:hAnsi="Times New Roman" w:cs="Times New Roman"/>
-          <w:sz w:val="24"/>
-          <w:szCs w:val="24"/>
-        </w:rPr>
-      </w:pPr>
-    </w:p>
-    <w:p>
-      <w:pPr>
-        <w:jc w:val="both"/>
-        <w:rPr>
-          <w:rFonts w:ascii="Times New Roman" w:eastAsiaTheme="minorEastAsia" w:hAnsi="Times New Roman" w:cs="Times New Roman"/>
-          <w:sz w:val="24"/>
-          <w:szCs w:val="24"/>
-        </w:rPr>
-      </w:pPr>
-    </w:p>
-    <w:p>
-      <w:pPr>
-        <w:jc w:val="both"/>
-        <w:rPr>
-          <w:rFonts w:ascii="Times New Roman" w:eastAsiaTheme="minorEastAsia" w:hAnsi="Times New Roman" w:cs="Times New Roman"/>
-          <w:sz w:val="24"/>
-          <w:szCs w:val="24"/>
-        </w:rPr>
-      </w:pPr>
-    </w:p>
-    <w:p>
-      <w:pPr>
         <w:jc w:val="center"/>
         <w:rPr>
           <w:rFonts w:ascii="Times New Roman" w:eastAsiaTheme="minorEastAsia" w:hAnsi="Times New Roman" w:cs="Times New Roman"/>
@@ -5176,7 +5188,10 @@
           <w:szCs w:val="24"/>
         </w:rPr>
       </w:pPr>
-      <w:r>
+    </w:p>
+    <w:p>
+      <w:pPr>
+        <w:jc w:val="center"/>
         <w:rPr>
           <w:rFonts w:ascii="Times New Roman" w:eastAsiaTheme="minorEastAsia" w:hAnsi="Times New Roman" w:cs="Times New Roman"/>
           <w:b/>
@@ -5184,7 +5199,27 @@
           <w:sz w:val="24"/>
           <w:szCs w:val="24"/>
         </w:rPr>
-        <w:lastRenderedPageBreak/>
+      </w:pPr>
+    </w:p>
+    <w:p>
+      <w:pPr>
+        <w:jc w:val="center"/>
+        <w:rPr>
+          <w:rFonts w:ascii="Times New Roman" w:eastAsiaTheme="minorEastAsia" w:hAnsi="Times New Roman" w:cs="Times New Roman"/>
+          <w:b/>
+          <w:bCs/>
+          <w:sz w:val="24"/>
+          <w:szCs w:val="24"/>
+        </w:rPr>
+      </w:pPr>
+      <w:r>
+        <w:rPr>
+          <w:rFonts w:ascii="Times New Roman" w:eastAsiaTheme="minorEastAsia" w:hAnsi="Times New Roman" w:cs="Times New Roman"/>
+          <w:b/>
+          <w:bCs/>
+          <w:sz w:val="24"/>
+          <w:szCs w:val="24"/>
+        </w:rPr>
         <w:t>Autres ajouts au document Excel concernant la rente du régime de base</w:t>
       </w:r>
     </w:p>
@@ -5969,25 +6004,7 @@
                 <w:sz w:val="24"/>
                 <w:szCs w:val="24"/>
               </w:rPr>
-              <w:t xml:space="preserve"> </w:t>
-            </w:r>
-            <w:proofErr w:type="spellStart"/>
-            <w:r>
-              <w:rPr>
-                <w:rFonts w:ascii="Times New Roman" w:eastAsiaTheme="minorEastAsia" w:hAnsi="Times New Roman" w:cs="Times New Roman"/>
-                <w:sz w:val="24"/>
-                <w:szCs w:val="24"/>
-              </w:rPr>
-              <w:t>act</w:t>
-            </w:r>
-            <w:proofErr w:type="spellEnd"/>
-            <w:r>
-              <w:rPr>
-                <w:rFonts w:ascii="Times New Roman" w:eastAsiaTheme="minorEastAsia" w:hAnsi="Times New Roman" w:cs="Times New Roman"/>
-                <w:sz w:val="24"/>
-                <w:szCs w:val="24"/>
-              </w:rPr>
-              <w:t>.</w:t>
+              <w:t xml:space="preserve"> act.</w:t>
             </w:r>
           </w:p>
         </w:tc>
@@ -6712,7 +6729,24 @@
           <w:sz w:val="24"/>
           <w:szCs w:val="24"/>
         </w:rPr>
-        <w:t xml:space="preserve">. Ce régime a pour but de remplacer 8,33% du revenu avant retraite pour les gains sous le maximum des gains admissibles. Toutefois, pour éviter une inégalité intergénérationnelle, les prestations de ce régime sont proportionnelles au nombre d’années de cotisation. On gagne donc 1/40 de la rente avec chaque année de participation. De plus, selon le site de Retraite Québec, il faut considérer que le remplacement de salaire </w:t>
+        <w:t>. Ce régime a pour but de remplacer 8,33% du revenu avant retraite pour les gains sous le maximum des gains admissibles. Toutefois, pour éviter une inégalité intergénérationnelle, les prestations de ce régime sont proportionnelles au nombre d’années de cotisation. On gagne donc 1/40 de la rente avec chaque année de participation. De plus, selon le site de Retraite Québec</w:t>
+      </w:r>
+      <w:r>
+        <w:rPr>
+          <w:rStyle w:val="Appelnotedebasdep"/>
+          <w:rFonts w:ascii="Times New Roman" w:hAnsi="Times New Roman" w:cs="Times New Roman"/>
+          <w:sz w:val="24"/>
+          <w:szCs w:val="24"/>
+        </w:rPr>
+        <w:footnoteReference w:id="2"/>
+      </w:r>
+      <w:r>
+        <w:rPr>
+          <w:rFonts w:ascii="Times New Roman" w:hAnsi="Times New Roman" w:cs="Times New Roman"/>
+          <w:sz w:val="24"/>
+          <w:szCs w:val="24"/>
+        </w:rPr>
+        <w:t xml:space="preserve">, il faut considérer que le remplacement de salaire </w:t>
       </w:r>
       <w:r>
         <w:rPr>
@@ -7015,6 +7049,7 @@
           <w:sz w:val="24"/>
           <w:szCs w:val="24"/>
         </w:rPr>
+        <w:lastRenderedPageBreak/>
         <w:t xml:space="preserve">Encore une fois, il n’y a pas d’ajustement à la baisse puisqu’elle prend sa retraite à l’âge normal de la retraite. </w:t>
       </w:r>
       <w:r>
@@ -7265,7 +7300,6 @@
           <w:sz w:val="24"/>
           <w:szCs w:val="24"/>
         </w:rPr>
-        <w:lastRenderedPageBreak/>
         <w:t>Autres ajouts au document Excel concernant la rente du régime S1</w:t>
       </w:r>
     </w:p>
@@ -7725,25 +7759,7 @@
                 <w:sz w:val="24"/>
                 <w:szCs w:val="24"/>
               </w:rPr>
-              <w:t xml:space="preserve"> </w:t>
-            </w:r>
-            <w:proofErr w:type="spellStart"/>
-            <w:r>
-              <w:rPr>
-                <w:rFonts w:ascii="Times New Roman" w:eastAsiaTheme="minorEastAsia" w:hAnsi="Times New Roman" w:cs="Times New Roman"/>
-                <w:sz w:val="24"/>
-                <w:szCs w:val="24"/>
-              </w:rPr>
-              <w:t>act</w:t>
-            </w:r>
-            <w:proofErr w:type="spellEnd"/>
-            <w:r>
-              <w:rPr>
-                <w:rFonts w:ascii="Times New Roman" w:eastAsiaTheme="minorEastAsia" w:hAnsi="Times New Roman" w:cs="Times New Roman"/>
-                <w:sz w:val="24"/>
-                <w:szCs w:val="24"/>
-              </w:rPr>
-              <w:t>.</w:t>
+              <w:t xml:space="preserve"> act.</w:t>
             </w:r>
           </w:p>
         </w:tc>
@@ -8029,18 +8045,68 @@
       <w:pPr>
         <w:jc w:val="both"/>
         <w:rPr>
-          <w:rFonts w:ascii="Times New Roman" w:hAnsi="Times New Roman" w:cs="Times New Roman"/>
-          <w:sz w:val="24"/>
-          <w:szCs w:val="24"/>
-        </w:rPr>
-      </w:pPr>
-      <w:r>
-        <w:rPr>
           <w:rFonts w:ascii="Times New Roman" w:eastAsiaTheme="minorEastAsia" w:hAnsi="Times New Roman" w:cs="Times New Roman"/>
           <w:sz w:val="24"/>
           <w:szCs w:val="24"/>
         </w:rPr>
-        <w:t xml:space="preserve">Par contre, les revenus associés à la rente de la RRQ font diminuer le montant offert par le supplément de revenu garanti. Cette diminution et de 1$ par 2$ de revenu obtenu grâce à la RRQ. </w:t>
+      </w:pPr>
+      <w:r>
+        <w:rPr>
+          <w:rFonts w:ascii="Times New Roman" w:eastAsiaTheme="minorEastAsia" w:hAnsi="Times New Roman" w:cs="Times New Roman"/>
+          <w:sz w:val="24"/>
+          <w:szCs w:val="24"/>
+        </w:rPr>
+        <w:t>Par contre, les revenus associés à la rente de la RRQ font diminuer le montant offert par le supplément de revenu garanti. Cette diminution et de 1$ par 2$ de revenu obtenu grâce à la RRQ.</w:t>
+      </w:r>
+      <w:r>
+        <w:rPr>
+          <w:rFonts w:ascii="Times New Roman" w:eastAsiaTheme="minorEastAsia" w:hAnsi="Times New Roman" w:cs="Times New Roman"/>
+          <w:sz w:val="24"/>
+          <w:szCs w:val="24"/>
+        </w:rPr>
+        <w:t xml:space="preserve"> </w:t>
+      </w:r>
+      <w:r>
+        <w:rPr>
+          <w:rFonts w:ascii="Times New Roman" w:eastAsiaTheme="minorEastAsia" w:hAnsi="Times New Roman" w:cs="Times New Roman"/>
+          <w:sz w:val="24"/>
+          <w:szCs w:val="24"/>
+        </w:rPr>
+        <w:t>De plus, la SRG offre une exemption générale de 3500$ pour les revenus d’emploi. D</w:t>
+      </w:r>
+      <w:r>
+        <w:rPr>
+          <w:rFonts w:ascii="Times New Roman" w:eastAsiaTheme="minorEastAsia" w:hAnsi="Times New Roman" w:cs="Times New Roman"/>
+          <w:sz w:val="24"/>
+          <w:szCs w:val="24"/>
+        </w:rPr>
+        <w:t>ans le</w:t>
+      </w:r>
+      <w:r>
+        <w:rPr>
+          <w:rFonts w:ascii="Times New Roman" w:eastAsiaTheme="minorEastAsia" w:hAnsi="Times New Roman" w:cs="Times New Roman"/>
+          <w:sz w:val="24"/>
+          <w:szCs w:val="24"/>
+        </w:rPr>
+        <w:t xml:space="preserve"> cas de Virginie, elle n’a aucun revenu d’emplois donc l’exemption générale ne s’applique pas.</w:t>
+      </w:r>
+    </w:p>
+    <w:p>
+      <w:pPr>
+        <w:jc w:val="both"/>
+        <w:rPr>
+          <w:rFonts w:ascii="Times New Roman" w:hAnsi="Times New Roman" w:cs="Times New Roman"/>
+          <w:sz w:val="24"/>
+          <w:szCs w:val="24"/>
+        </w:rPr>
+      </w:pPr>
+      <w:r>
+        <w:rPr>
+          <w:rFonts w:ascii="Times New Roman" w:eastAsiaTheme="minorEastAsia" w:hAnsi="Times New Roman" w:cs="Times New Roman"/>
+          <w:sz w:val="24"/>
+          <w:szCs w:val="24"/>
+        </w:rPr>
+        <w:t xml:space="preserve"> </w:t>
       </w:r>
       <w:r>
         <w:rPr>
@@ -8258,6 +8324,7 @@
               <w:sz w:val="24"/>
               <w:szCs w:val="24"/>
             </w:rPr>
+            <w:lastRenderedPageBreak/>
             <m:t>=14 399+8 493+5 486=</m:t>
           </m:r>
           <m:r>
@@ -8536,7 +8603,6 @@
           <w:sz w:val="24"/>
           <w:szCs w:val="24"/>
         </w:rPr>
-        <w:lastRenderedPageBreak/>
         <w:t>Question 4 :</w:t>
       </w:r>
     </w:p>
@@ -8640,7 +8706,7 @@
     </w:tbl>
     <w:p>
       <w:pPr>
-        <w:pStyle w:val="Paragraphedeliste"/>
+        <w:pStyle w:val="Pardeliste"/>
         <w:numPr>
           <w:ilvl w:val="0"/>
           <w:numId w:val="8"/>
@@ -8773,7 +8839,7 @@
     </w:p>
     <w:p>
       <w:pPr>
-        <w:pStyle w:val="Paragraphedeliste"/>
+        <w:pStyle w:val="Pardeliste"/>
         <w:spacing w:line="240" w:lineRule="auto"/>
         <w:ind w:left="1080"/>
         <w:jc w:val="both"/>
@@ -8786,7 +8852,7 @@
     </w:p>
     <w:p>
       <w:pPr>
-        <w:pStyle w:val="Paragraphedeliste"/>
+        <w:pStyle w:val="Pardeliste"/>
         <w:numPr>
           <w:ilvl w:val="0"/>
           <w:numId w:val="8"/>
@@ -8874,17 +8940,17 @@
     </w:p>
     <w:p>
       <w:pPr>
-        <w:pStyle w:val="Paragraphedeliste"/>
-        <w:rPr>
-          <w:rFonts w:ascii="Times New Roman" w:hAnsi="Times New Roman" w:cs="Times New Roman"/>
-          <w:sz w:val="24"/>
-          <w:szCs w:val="24"/>
-        </w:rPr>
-      </w:pPr>
-    </w:p>
-    <w:p>
-      <w:pPr>
-        <w:pStyle w:val="Paragraphedeliste"/>
+        <w:pStyle w:val="Pardeliste"/>
+        <w:rPr>
+          <w:rFonts w:ascii="Times New Roman" w:hAnsi="Times New Roman" w:cs="Times New Roman"/>
+          <w:sz w:val="24"/>
+          <w:szCs w:val="24"/>
+        </w:rPr>
+      </w:pPr>
+    </w:p>
+    <w:p>
+      <w:pPr>
+        <w:pStyle w:val="Pardeliste"/>
         <w:numPr>
           <w:ilvl w:val="0"/>
           <w:numId w:val="8"/>
@@ -8904,22 +8970,32 @@
           <w:szCs w:val="24"/>
           <w:shd w:val="clear" w:color="auto" w:fill="FFFFFF"/>
         </w:rPr>
-        <w:t>Dans le même ordre d’idée qu’au point 2, une retraite à 65 ans ajoutera 5 années de salaire à considérer lors du calcul des prestations. Une personne avec un salaire élevé lors de ses dernières années de travail verra donc la moyenne de ses salaires ajustés augmenter si elle travaille jusqu’à 65 ans comparativement à si elle prend sa retraite à 60 ans. L’inverse est également vrai alors qu’une personne qui opte pour un travail à tâche réduite pour les dernières années de sa carrière peut voir son salaire annuel grandement réduit, ce qui ajouterait des années de petit salaire au calcul de la prestation. La rente de retraite de Virginie augmente donc légèrement en raison de ce facteur.</w:t>
-      </w:r>
-    </w:p>
-    <w:p>
-      <w:pPr>
-        <w:pStyle w:val="Paragraphedeliste"/>
-        <w:rPr>
-          <w:rFonts w:ascii="Times New Roman" w:hAnsi="Times New Roman" w:cs="Times New Roman"/>
-          <w:sz w:val="24"/>
-          <w:szCs w:val="24"/>
-        </w:rPr>
-      </w:pPr>
-    </w:p>
-    <w:p>
-      <w:pPr>
-        <w:pStyle w:val="Paragraphedeliste"/>
+        <w:t xml:space="preserve">Dans le même ordre d’idée qu’au point 2, une retraite à 65 ans ajoutera 5 années de salaire à considérer lors du calcul des prestations. Une personne avec un salaire élevé lors de ses dernières années de travail verra donc la moyenne de ses salaires ajustés augmenter si elle travaille jusqu’à 65 ans comparativement à si elle prend sa retraite à 60 ans. L’inverse est également vrai alors qu’une personne qui opte </w:t>
+      </w:r>
+      <w:r>
+        <w:rPr>
+          <w:rFonts w:ascii="Times New Roman" w:hAnsi="Times New Roman" w:cs="Times New Roman"/>
+          <w:sz w:val="24"/>
+          <w:szCs w:val="24"/>
+          <w:shd w:val="clear" w:color="auto" w:fill="FFFFFF"/>
+        </w:rPr>
+        <w:lastRenderedPageBreak/>
+        <w:t>pour un travail à tâche réduite pour les dernières années de sa carrière peut voir son salaire annuel grandement réduit, ce qui ajouterait des années de petit salaire au calcul de la prestation. La rente de retraite de Virginie augmente donc légèrement en raison de ce facteur.</w:t>
+      </w:r>
+    </w:p>
+    <w:p>
+      <w:pPr>
+        <w:pStyle w:val="Pardeliste"/>
+        <w:rPr>
+          <w:rFonts w:ascii="Times New Roman" w:hAnsi="Times New Roman" w:cs="Times New Roman"/>
+          <w:sz w:val="24"/>
+          <w:szCs w:val="24"/>
+        </w:rPr>
+      </w:pPr>
+    </w:p>
+    <w:p>
+      <w:pPr>
+        <w:pStyle w:val="Pardeliste"/>
         <w:numPr>
           <w:ilvl w:val="0"/>
           <w:numId w:val="8"/>
@@ -9024,109 +9100,6 @@
         <w:t>621$.</w:t>
       </w:r>
     </w:p>
-    <w:tbl>
-      <w:tblPr>
-        <w:tblpPr w:leftFromText="141" w:rightFromText="141" w:horzAnchor="margin" w:tblpY="2167"/>
-        <w:tblW w:w="0" w:type="auto"/>
-        <w:shd w:val="clear" w:color="auto" w:fill="FFFFFF"/>
-        <w:tblCellMar>
-          <w:top w:w="15" w:type="dxa"/>
-          <w:left w:w="15" w:type="dxa"/>
-          <w:bottom w:w="15" w:type="dxa"/>
-          <w:right w:w="15" w:type="dxa"/>
-        </w:tblCellMar>
-        <w:tblLook w:val="04A0" w:firstRow="1" w:lastRow="0" w:firstColumn="1" w:lastColumn="0" w:noHBand="0" w:noVBand="1"/>
-      </w:tblPr>
-      <w:tblGrid>
-        <w:gridCol w:w="1389"/>
-        <w:gridCol w:w="306"/>
-      </w:tblGrid>
-      <w:tr>
-        <w:trPr>
-          <w:gridAfter w:val="1"/>
-        </w:trPr>
-        <w:tc>
-          <w:tcPr>
-            <w:tcW w:w="0" w:type="auto"/>
-            <w:shd w:val="clear" w:color="auto" w:fill="FFFFFF"/>
-            <w:tcMar>
-              <w:top w:w="0" w:type="dxa"/>
-              <w:left w:w="150" w:type="dxa"/>
-              <w:bottom w:w="0" w:type="dxa"/>
-              <w:right w:w="150" w:type="dxa"/>
-            </w:tcMar>
-            <w:hideMark/>
-          </w:tcPr>
-          <w:p>
-            <w:pPr>
-              <w:spacing w:after="0" w:line="300" w:lineRule="atLeast"/>
-              <w:rPr>
-                <w:rFonts w:ascii="Consolas" w:eastAsia="Times New Roman" w:hAnsi="Consolas" w:cs="Segoe UI"/>
-                <w:b/>
-                <w:bCs/>
-                <w:color w:val="24292E"/>
-                <w:sz w:val="18"/>
-                <w:szCs w:val="18"/>
-                <w:lang w:eastAsia="fr-CA"/>
-              </w:rPr>
-            </w:pPr>
-          </w:p>
-        </w:tc>
-      </w:tr>
-      <w:tr>
-        <w:tc>
-          <w:tcPr>
-            <w:tcW w:w="1389" w:type="dxa"/>
-            <w:shd w:val="clear" w:color="auto" w:fill="FFFFFF"/>
-            <w:noWrap/>
-            <w:tcMar>
-              <w:top w:w="0" w:type="dxa"/>
-              <w:left w:w="150" w:type="dxa"/>
-              <w:bottom w:w="0" w:type="dxa"/>
-              <w:right w:w="150" w:type="dxa"/>
-            </w:tcMar>
-            <w:hideMark/>
-          </w:tcPr>
-          <w:p>
-            <w:pPr>
-              <w:spacing w:after="0" w:line="300" w:lineRule="atLeast"/>
-              <w:rPr>
-                <w:rFonts w:ascii="Consolas" w:eastAsia="Times New Roman" w:hAnsi="Consolas" w:cs="Segoe UI"/>
-                <w:color w:val="24292E"/>
-                <w:sz w:val="18"/>
-                <w:szCs w:val="18"/>
-                <w:lang w:eastAsia="fr-CA"/>
-              </w:rPr>
-            </w:pPr>
-          </w:p>
-        </w:tc>
-        <w:tc>
-          <w:tcPr>
-            <w:tcW w:w="0" w:type="auto"/>
-            <w:shd w:val="clear" w:color="auto" w:fill="FFFFFF"/>
-            <w:tcMar>
-              <w:top w:w="0" w:type="dxa"/>
-              <w:left w:w="150" w:type="dxa"/>
-              <w:bottom w:w="0" w:type="dxa"/>
-              <w:right w:w="150" w:type="dxa"/>
-            </w:tcMar>
-            <w:hideMark/>
-          </w:tcPr>
-          <w:p>
-            <w:pPr>
-              <w:spacing w:after="0" w:line="300" w:lineRule="atLeast"/>
-              <w:jc w:val="right"/>
-              <w:rPr>
-                <w:rFonts w:ascii="Times New Roman" w:eastAsia="Times New Roman" w:hAnsi="Times New Roman" w:cs="Times New Roman"/>
-                <w:sz w:val="20"/>
-                <w:szCs w:val="20"/>
-                <w:lang w:eastAsia="fr-CA"/>
-              </w:rPr>
-            </w:pPr>
-          </w:p>
-        </w:tc>
-      </w:tr>
-    </w:tbl>
     <w:p>
       <w:pPr>
         <w:spacing w:line="240" w:lineRule="auto"/>
@@ -9152,49 +9125,22 @@
           <w:szCs w:val="28"/>
         </w:rPr>
       </w:pPr>
+      <w:r>
+        <w:rPr>
+          <w:rFonts w:ascii="Times New Roman" w:hAnsi="Times New Roman" w:cs="Times New Roman"/>
+          <w:b/>
+          <w:bCs/>
+          <w:sz w:val="24"/>
+          <w:szCs w:val="28"/>
+        </w:rPr>
+        <w:t>Question 5 :</w:t>
+      </w:r>
     </w:p>
     <w:p>
       <w:pPr>
         <w:spacing w:line="240" w:lineRule="auto"/>
         <w:jc w:val="both"/>
         <w:rPr>
-          <w:rFonts w:ascii="Times New Roman" w:hAnsi="Times New Roman" w:cs="Times New Roman"/>
-          <w:b/>
-          <w:bCs/>
-          <w:sz w:val="24"/>
-          <w:szCs w:val="28"/>
-        </w:rPr>
-      </w:pPr>
-    </w:p>
-    <w:p>
-      <w:pPr>
-        <w:spacing w:line="240" w:lineRule="auto"/>
-        <w:jc w:val="both"/>
-        <w:rPr>
-          <w:rFonts w:ascii="Times New Roman" w:hAnsi="Times New Roman" w:cs="Times New Roman"/>
-          <w:b/>
-          <w:bCs/>
-          <w:sz w:val="24"/>
-          <w:szCs w:val="28"/>
-        </w:rPr>
-      </w:pPr>
-      <w:r>
-        <w:rPr>
-          <w:rFonts w:ascii="Times New Roman" w:hAnsi="Times New Roman" w:cs="Times New Roman"/>
-          <w:b/>
-          <w:bCs/>
-          <w:sz w:val="24"/>
-          <w:szCs w:val="28"/>
-        </w:rPr>
-        <w:lastRenderedPageBreak/>
-        <w:t>Question 5 :</w:t>
-      </w:r>
-    </w:p>
-    <w:p>
-      <w:pPr>
-        <w:spacing w:line="240" w:lineRule="auto"/>
-        <w:jc w:val="both"/>
-        <w:rPr>
           <w:rFonts w:ascii="Times New Roman" w:eastAsia="Times New Roman" w:hAnsi="Times New Roman" w:cs="Times New Roman"/>
           <w:sz w:val="24"/>
           <w:szCs w:val="24"/>
@@ -9213,7 +9159,7 @@
     </w:p>
     <w:p>
       <w:pPr>
-        <w:pStyle w:val="Paragraphedeliste"/>
+        <w:pStyle w:val="Pardeliste"/>
         <w:numPr>
           <w:ilvl w:val="0"/>
           <w:numId w:val="5"/>
@@ -9320,7 +9266,7 @@
     </w:p>
     <w:p>
       <w:pPr>
-        <w:pStyle w:val="Paragraphedeliste"/>
+        <w:pStyle w:val="Pardeliste"/>
         <w:spacing w:line="240" w:lineRule="auto"/>
         <w:jc w:val="both"/>
         <w:rPr>
@@ -9333,7 +9279,7 @@
     </w:p>
     <w:p>
       <w:pPr>
-        <w:pStyle w:val="Paragraphedeliste"/>
+        <w:pStyle w:val="Pardeliste"/>
         <w:numPr>
           <w:ilvl w:val="0"/>
           <w:numId w:val="5"/>
@@ -9449,7 +9395,7 @@
     </w:p>
     <w:p>
       <w:pPr>
-        <w:pStyle w:val="Paragraphedeliste"/>
+        <w:pStyle w:val="Pardeliste"/>
         <w:rPr>
           <w:rFonts w:ascii="Times New Roman" w:eastAsia="Times New Roman" w:hAnsi="Times New Roman" w:cs="Times New Roman"/>
           <w:sz w:val="24"/>
@@ -9460,7 +9406,7 @@
     </w:p>
     <w:p>
       <w:pPr>
-        <w:pStyle w:val="Paragraphedeliste"/>
+        <w:pStyle w:val="Pardeliste"/>
         <w:numPr>
           <w:ilvl w:val="0"/>
           <w:numId w:val="5"/>
@@ -9486,7 +9432,7 @@
     </w:p>
     <w:p>
       <w:pPr>
-        <w:pStyle w:val="Paragraphedeliste"/>
+        <w:pStyle w:val="Pardeliste"/>
         <w:rPr>
           <w:rFonts w:ascii="Times New Roman" w:eastAsia="Times New Roman" w:hAnsi="Times New Roman" w:cs="Times New Roman"/>
           <w:sz w:val="24"/>
@@ -9497,7 +9443,7 @@
     </w:p>
     <w:p>
       <w:pPr>
-        <w:pStyle w:val="Paragraphedeliste"/>
+        <w:pStyle w:val="Pardeliste"/>
         <w:numPr>
           <w:ilvl w:val="0"/>
           <w:numId w:val="5"/>
@@ -9523,7 +9469,7 @@
     </w:p>
     <w:p>
       <w:pPr>
-        <w:pStyle w:val="Paragraphedeliste"/>
+        <w:pStyle w:val="Pardeliste"/>
         <w:rPr>
           <w:rFonts w:ascii="Times New Roman" w:eastAsia="Times New Roman" w:hAnsi="Times New Roman" w:cs="Times New Roman"/>
           <w:color w:val="24292E"/>
@@ -9535,7 +9481,7 @@
     </w:p>
     <w:p>
       <w:pPr>
-        <w:pStyle w:val="Paragraphedeliste"/>
+        <w:pStyle w:val="Pardeliste"/>
         <w:rPr>
           <w:rFonts w:ascii="Times New Roman" w:eastAsia="Times New Roman" w:hAnsi="Times New Roman" w:cs="Times New Roman"/>
           <w:color w:val="24292E"/>
@@ -9652,7 +9598,16 @@
           <w:sz w:val="24"/>
           <w:szCs w:val="24"/>
         </w:rPr>
-        <w:t>Puis, il faut considérer le fait que Philippe a été marié à Eliot de 1985 à 1999. Puisqu’il n’y a aucune indication qu’un des deux hommes a renoncé au partage des gains</w:t>
+        <w:t xml:space="preserve">Puis, il faut considérer le fait que Philippe a été </w:t>
+      </w:r>
+      <w:r>
+        <w:rPr>
+          <w:rFonts w:ascii="Times New Roman" w:hAnsi="Times New Roman" w:cs="Times New Roman"/>
+          <w:sz w:val="24"/>
+          <w:szCs w:val="24"/>
+        </w:rPr>
+        <w:lastRenderedPageBreak/>
+        <w:t>marié à Eliot de 1985 à 1999. Puisqu’il n’y a aucune indication qu’un des deux hommes a renoncé au partage des gains</w:t>
       </w:r>
       <w:r>
         <w:rPr>
@@ -10008,16 +9963,7 @@
           <w:sz w:val="24"/>
           <w:szCs w:val="24"/>
         </w:rPr>
-        <w:t xml:space="preserve">, car les salaires de ces années sont nuls. On obtient alors la période à considérer pour le calcul de la rente </w:t>
-      </w:r>
-      <w:r>
-        <w:rPr>
-          <w:rFonts w:ascii="Times New Roman" w:hAnsi="Times New Roman" w:cs="Times New Roman"/>
-          <w:sz w:val="24"/>
-          <w:szCs w:val="24"/>
-        </w:rPr>
-        <w:lastRenderedPageBreak/>
-        <w:t>de retraite de base</w:t>
+        <w:t>, car les salaires de ces années sont nuls. On obtient alors la période à considérer pour le calcul de la rente de retraite de base</w:t>
       </w:r>
       <w:r>
         <w:rPr>
@@ -11013,25 +10959,7 @@
                 <w:sz w:val="24"/>
                 <w:szCs w:val="24"/>
               </w:rPr>
-              <w:t xml:space="preserve"> </w:t>
-            </w:r>
-            <w:proofErr w:type="spellStart"/>
-            <w:r>
-              <w:rPr>
-                <w:rFonts w:ascii="Times New Roman" w:eastAsiaTheme="minorEastAsia" w:hAnsi="Times New Roman" w:cs="Times New Roman"/>
-                <w:sz w:val="24"/>
-                <w:szCs w:val="24"/>
-              </w:rPr>
-              <w:t>act</w:t>
-            </w:r>
-            <w:proofErr w:type="spellEnd"/>
-            <w:r>
-              <w:rPr>
-                <w:rFonts w:ascii="Times New Roman" w:eastAsiaTheme="minorEastAsia" w:hAnsi="Times New Roman" w:cs="Times New Roman"/>
-                <w:sz w:val="24"/>
-                <w:szCs w:val="24"/>
-              </w:rPr>
-              <w:t>.</w:t>
+              <w:t xml:space="preserve"> act.</w:t>
             </w:r>
           </w:p>
         </w:tc>
@@ -11616,6 +11544,7 @@
           <w:sz w:val="24"/>
           <w:szCs w:val="24"/>
         </w:rPr>
+        <w:lastRenderedPageBreak/>
         <w:t>Un autre ajout important se situe dans la cellule H33. En effet, le salaire de Philippe après le partage des gains est supérieur au MGA en 1989, donc le salaire ajusté est le MGA.</w:t>
       </w:r>
     </w:p>
@@ -11670,7 +11599,24 @@
           <w:sz w:val="24"/>
           <w:szCs w:val="24"/>
         </w:rPr>
-        <w:t xml:space="preserve"> a eu l’opportunité de cotiser une année au régime S1, c’est-à-dire en 2019. Ce régime a pour but de remplacer 8,33% du revenu avant retraite pour les gains sous le maximum des gains admissibles. Toutefois, pour éviter une inégalité intergénérationnelle, les prestations de ce régime sont proportionnelles au nombre d’années de cotisation. On gagne donc 1/40 de la rente avec chaque année de participation. De plus, selon le site de Retraite Québec, il faut considérer que le remplacement de salaire </w:t>
+        <w:t xml:space="preserve"> a eu l’opportunité de cotiser une année au régime S1, c’est-à-dire en 2019. Ce régime a pour but de remplacer 8,33% du revenu avant retraite pour les gains sous le maximum des gains admissibles. Toutefois, pour éviter une inégalité intergénérationnelle, les prestations de ce régime sont proportionnelles au nombre d’années de cotisation. On gagne donc 1/40 de la rente avec chaque année de participation. De plus, selon le site de Retraite Québec</w:t>
+      </w:r>
+      <w:r>
+        <w:rPr>
+          <w:rStyle w:val="Appelnotedebasdep"/>
+          <w:rFonts w:ascii="Times New Roman" w:hAnsi="Times New Roman" w:cs="Times New Roman"/>
+          <w:sz w:val="24"/>
+          <w:szCs w:val="24"/>
+        </w:rPr>
+        <w:footnoteReference w:id="3"/>
+      </w:r>
+      <w:r>
+        <w:rPr>
+          <w:rFonts w:ascii="Times New Roman" w:hAnsi="Times New Roman" w:cs="Times New Roman"/>
+          <w:sz w:val="24"/>
+          <w:szCs w:val="24"/>
+        </w:rPr>
+        <w:t xml:space="preserve">, il faut considérer que le remplacement de salaire </w:t>
       </w:r>
       <w:r>
         <w:rPr>
@@ -11842,7 +11788,6 @@
           <w:sz w:val="24"/>
           <w:szCs w:val="24"/>
         </w:rPr>
-        <w:lastRenderedPageBreak/>
         <w:t>Ici, le salaire ajusté de 2019 est de 4</w:t>
       </w:r>
       <w:r>
@@ -12364,25 +12309,7 @@
                 <w:sz w:val="24"/>
                 <w:szCs w:val="24"/>
               </w:rPr>
-              <w:t xml:space="preserve"> </w:t>
-            </w:r>
-            <w:proofErr w:type="spellStart"/>
-            <w:r>
-              <w:rPr>
-                <w:rFonts w:ascii="Times New Roman" w:eastAsiaTheme="minorEastAsia" w:hAnsi="Times New Roman" w:cs="Times New Roman"/>
-                <w:sz w:val="24"/>
-                <w:szCs w:val="24"/>
-              </w:rPr>
-              <w:t>act</w:t>
-            </w:r>
-            <w:proofErr w:type="spellEnd"/>
-            <w:r>
-              <w:rPr>
-                <w:rFonts w:ascii="Times New Roman" w:eastAsiaTheme="minorEastAsia" w:hAnsi="Times New Roman" w:cs="Times New Roman"/>
-                <w:sz w:val="24"/>
-                <w:szCs w:val="24"/>
-              </w:rPr>
-              <w:t>.</w:t>
+              <w:t xml:space="preserve"> act.</w:t>
             </w:r>
           </w:p>
         </w:tc>
@@ -12625,6 +12552,7 @@
               <w:sz w:val="24"/>
               <w:szCs w:val="24"/>
             </w:rPr>
+            <w:lastRenderedPageBreak/>
             <m:t>rente RCR=0,0135×35×moyenne</m:t>
           </m:r>
           <m:d>
@@ -13065,12 +12993,12 @@
       </w:r>
     </w:p>
     <w:sectPr>
-      <w:headerReference w:type="even" r:id="rId7"/>
-      <w:headerReference w:type="default" r:id="rId8"/>
-      <w:footerReference w:type="even" r:id="rId9"/>
-      <w:footerReference w:type="default" r:id="rId10"/>
-      <w:headerReference w:type="first" r:id="rId11"/>
-      <w:footerReference w:type="first" r:id="rId12"/>
+      <w:headerReference w:type="even" r:id="rId8"/>
+      <w:headerReference w:type="default" r:id="rId9"/>
+      <w:footerReference w:type="even" r:id="rId10"/>
+      <w:footerReference w:type="default" r:id="rId11"/>
+      <w:headerReference w:type="first" r:id="rId12"/>
+      <w:footerReference w:type="first" r:id="rId13"/>
       <w:pgSz w:w="12240" w:h="15840"/>
       <w:pgMar w:top="1440" w:right="1800" w:bottom="1440" w:left="1800" w:header="708" w:footer="708" w:gutter="0"/>
       <w:cols w:space="708"/>
@@ -13082,7 +13010,7 @@
 </file>
 
 <file path=word/endnotes.xml><?xml version="1.0" encoding="utf-8"?>
-<w:endnotes xmlns:wpc="http://schemas.microsoft.com/office/word/2010/wordprocessingCanvas" xmlns:cx="http://schemas.microsoft.com/office/drawing/2014/chartex" xmlns:cx1="http://schemas.microsoft.com/office/drawing/2015/9/8/chartex" xmlns:cx2="http://schemas.microsoft.com/office/drawing/2015/10/21/chartex" xmlns:cx3="http://schemas.microsoft.com/office/drawing/2016/5/9/chartex" xmlns:cx4="http://schemas.microsoft.com/office/drawing/2016/5/10/chartex" xmlns:cx5="http://schemas.microsoft.com/office/drawing/2016/5/11/chartex" xmlns:cx6="http://schemas.microsoft.com/office/drawing/2016/5/12/chartex" xmlns:cx7="http://schemas.microsoft.com/office/drawing/2016/5/13/chartex" xmlns:cx8="http://schemas.microsoft.com/office/drawing/2016/5/14/chartex" xmlns:mc="http://schemas.openxmlformats.org/markup-compatibility/2006" xmlns:aink="http://schemas.microsoft.com/office/drawing/2016/ink" xmlns:am3d="http://schemas.microsoft.com/office/drawing/2017/model3d" xmlns:o="urn:schemas-microsoft-com:office:office" xmlns:r="http://schemas.openxmlformats.org/officeDocument/2006/relationships" xmlns:m="http://schemas.openxmlformats.org/officeDocument/2006/math" xmlns:v="urn:schemas-microsoft-com:vml" xmlns:wp14="http://schemas.microsoft.com/office/word/2010/wordprocessingDrawing" xmlns:wp="http://schemas.openxmlformats.org/drawingml/2006/wordprocessingDrawing" xmlns:w10="urn:schemas-microsoft-com:office:word" xmlns:w="http://schemas.openxmlformats.org/wordprocessingml/2006/main" xmlns:w14="http://schemas.microsoft.com/office/word/2010/wordml" xmlns:w15="http://schemas.microsoft.com/office/word/2012/wordml" xmlns:w16cex="http://schemas.microsoft.com/office/word/2018/wordml/cex" xmlns:w16cid="http://schemas.microsoft.com/office/word/2016/wordml/cid" xmlns:w16="http://schemas.microsoft.com/office/word/2018/wordml" xmlns:w16se="http://schemas.microsoft.com/office/word/2015/wordml/symex" xmlns:wpg="http://schemas.microsoft.com/office/word/2010/wordprocessingGroup" xmlns:wpi="http://schemas.microsoft.com/office/word/2010/wordprocessingInk" xmlns:wne="http://schemas.microsoft.com/office/word/2006/wordml" xmlns:wps="http://schemas.microsoft.com/office/word/2010/wordprocessingShape" mc:Ignorable="w14 w15 w16se w16cid w16 w16cex wp14">
+<w:endnotes xmlns:wpc="http://schemas.microsoft.com/office/word/2010/wordprocessingCanvas" xmlns:mo="http://schemas.microsoft.com/office/mac/office/2008/main" xmlns:mc="http://schemas.openxmlformats.org/markup-compatibility/2006" xmlns:mv="urn:schemas-microsoft-com:mac:vml" xmlns:o="urn:schemas-microsoft-com:office:office" xmlns:r="http://schemas.openxmlformats.org/officeDocument/2006/relationships" xmlns:m="http://schemas.openxmlformats.org/officeDocument/2006/math" xmlns:v="urn:schemas-microsoft-com:vml" xmlns:wp14="http://schemas.microsoft.com/office/word/2010/wordprocessingDrawing" xmlns:wp="http://schemas.openxmlformats.org/drawingml/2006/wordprocessingDrawing" xmlns:w10="urn:schemas-microsoft-com:office:word" xmlns:w="http://schemas.openxmlformats.org/wordprocessingml/2006/main" xmlns:w14="http://schemas.microsoft.com/office/word/2010/wordml" xmlns:w15="http://schemas.microsoft.com/office/word/2012/wordml" xmlns:wpg="http://schemas.microsoft.com/office/word/2010/wordprocessingGroup" xmlns:wpi="http://schemas.microsoft.com/office/word/2010/wordprocessingInk" xmlns:wne="http://schemas.microsoft.com/office/word/2006/wordml" xmlns:wps="http://schemas.microsoft.com/office/word/2010/wordprocessingShape" mc:Ignorable="w14 w15 wp14">
   <w:endnote w:type="separator" w:id="-1">
     <w:p>
       <w:pPr>
@@ -13107,7 +13035,7 @@
 </file>
 
 <file path=word/footer1.xml><?xml version="1.0" encoding="utf-8"?>
-<w:ftr xmlns:wpc="http://schemas.microsoft.com/office/word/2010/wordprocessingCanvas" xmlns:cx="http://schemas.microsoft.com/office/drawing/2014/chartex" xmlns:cx1="http://schemas.microsoft.com/office/drawing/2015/9/8/chartex" xmlns:cx2="http://schemas.microsoft.com/office/drawing/2015/10/21/chartex" xmlns:cx3="http://schemas.microsoft.com/office/drawing/2016/5/9/chartex" xmlns:cx4="http://schemas.microsoft.com/office/drawing/2016/5/10/chartex" xmlns:cx5="http://schemas.microsoft.com/office/drawing/2016/5/11/chartex" xmlns:cx6="http://schemas.microsoft.com/office/drawing/2016/5/12/chartex" xmlns:cx7="http://schemas.microsoft.com/office/drawing/2016/5/13/chartex" xmlns:cx8="http://schemas.microsoft.com/office/drawing/2016/5/14/chartex" xmlns:mc="http://schemas.openxmlformats.org/markup-compatibility/2006" xmlns:aink="http://schemas.microsoft.com/office/drawing/2016/ink" xmlns:am3d="http://schemas.microsoft.com/office/drawing/2017/model3d" xmlns:o="urn:schemas-microsoft-com:office:office" xmlns:r="http://schemas.openxmlformats.org/officeDocument/2006/relationships" xmlns:m="http://schemas.openxmlformats.org/officeDocument/2006/math" xmlns:v="urn:schemas-microsoft-com:vml" xmlns:wp14="http://schemas.microsoft.com/office/word/2010/wordprocessingDrawing" xmlns:wp="http://schemas.openxmlformats.org/drawingml/2006/wordprocessingDrawing" xmlns:w10="urn:schemas-microsoft-com:office:word" xmlns:w="http://schemas.openxmlformats.org/wordprocessingml/2006/main" xmlns:w14="http://schemas.microsoft.com/office/word/2010/wordml" xmlns:w15="http://schemas.microsoft.com/office/word/2012/wordml" xmlns:w16cex="http://schemas.microsoft.com/office/word/2018/wordml/cex" xmlns:w16cid="http://schemas.microsoft.com/office/word/2016/wordml/cid" xmlns:w16="http://schemas.microsoft.com/office/word/2018/wordml" xmlns:w16se="http://schemas.microsoft.com/office/word/2015/wordml/symex" xmlns:wpg="http://schemas.microsoft.com/office/word/2010/wordprocessingGroup" xmlns:wpi="http://schemas.microsoft.com/office/word/2010/wordprocessingInk" xmlns:wne="http://schemas.microsoft.com/office/word/2006/wordml" xmlns:wps="http://schemas.microsoft.com/office/word/2010/wordprocessingShape" mc:Ignorable="w14 w15 w16se w16cid w16 w16cex wp14">
+<w:ftr xmlns:wpc="http://schemas.microsoft.com/office/word/2010/wordprocessingCanvas" xmlns:mo="http://schemas.microsoft.com/office/mac/office/2008/main" xmlns:mc="http://schemas.openxmlformats.org/markup-compatibility/2006" xmlns:mv="urn:schemas-microsoft-com:mac:vml" xmlns:o="urn:schemas-microsoft-com:office:office" xmlns:r="http://schemas.openxmlformats.org/officeDocument/2006/relationships" xmlns:m="http://schemas.openxmlformats.org/officeDocument/2006/math" xmlns:v="urn:schemas-microsoft-com:vml" xmlns:wp14="http://schemas.microsoft.com/office/word/2010/wordprocessingDrawing" xmlns:wp="http://schemas.openxmlformats.org/drawingml/2006/wordprocessingDrawing" xmlns:w10="urn:schemas-microsoft-com:office:word" xmlns:w="http://schemas.openxmlformats.org/wordprocessingml/2006/main" xmlns:w14="http://schemas.microsoft.com/office/word/2010/wordml" xmlns:w15="http://schemas.microsoft.com/office/word/2012/wordml" xmlns:wpg="http://schemas.microsoft.com/office/word/2010/wordprocessingGroup" xmlns:wpi="http://schemas.microsoft.com/office/word/2010/wordprocessingInk" xmlns:wne="http://schemas.microsoft.com/office/word/2006/wordml" xmlns:wps="http://schemas.microsoft.com/office/word/2010/wordprocessingShape" mc:Ignorable="w14 w15 wp14">
   <w:p>
     <w:pPr>
       <w:pStyle w:val="Pieddepage"/>
@@ -13117,7 +13045,7 @@
 </file>
 
 <file path=word/footer2.xml><?xml version="1.0" encoding="utf-8"?>
-<w:ftr xmlns:wpc="http://schemas.microsoft.com/office/word/2010/wordprocessingCanvas" xmlns:cx="http://schemas.microsoft.com/office/drawing/2014/chartex" xmlns:cx1="http://schemas.microsoft.com/office/drawing/2015/9/8/chartex" xmlns:cx2="http://schemas.microsoft.com/office/drawing/2015/10/21/chartex" xmlns:cx3="http://schemas.microsoft.com/office/drawing/2016/5/9/chartex" xmlns:cx4="http://schemas.microsoft.com/office/drawing/2016/5/10/chartex" xmlns:cx5="http://schemas.microsoft.com/office/drawing/2016/5/11/chartex" xmlns:cx6="http://schemas.microsoft.com/office/drawing/2016/5/12/chartex" xmlns:cx7="http://schemas.microsoft.com/office/drawing/2016/5/13/chartex" xmlns:cx8="http://schemas.microsoft.com/office/drawing/2016/5/14/chartex" xmlns:mc="http://schemas.openxmlformats.org/markup-compatibility/2006" xmlns:aink="http://schemas.microsoft.com/office/drawing/2016/ink" xmlns:am3d="http://schemas.microsoft.com/office/drawing/2017/model3d" xmlns:o="urn:schemas-microsoft-com:office:office" xmlns:r="http://schemas.openxmlformats.org/officeDocument/2006/relationships" xmlns:m="http://schemas.openxmlformats.org/officeDocument/2006/math" xmlns:v="urn:schemas-microsoft-com:vml" xmlns:wp14="http://schemas.microsoft.com/office/word/2010/wordprocessingDrawing" xmlns:wp="http://schemas.openxmlformats.org/drawingml/2006/wordprocessingDrawing" xmlns:w10="urn:schemas-microsoft-com:office:word" xmlns:w="http://schemas.openxmlformats.org/wordprocessingml/2006/main" xmlns:w14="http://schemas.microsoft.com/office/word/2010/wordml" xmlns:w15="http://schemas.microsoft.com/office/word/2012/wordml" xmlns:w16cex="http://schemas.microsoft.com/office/word/2018/wordml/cex" xmlns:w16cid="http://schemas.microsoft.com/office/word/2016/wordml/cid" xmlns:w16="http://schemas.microsoft.com/office/word/2018/wordml" xmlns:w16se="http://schemas.microsoft.com/office/word/2015/wordml/symex" xmlns:wpg="http://schemas.microsoft.com/office/word/2010/wordprocessingGroup" xmlns:wpi="http://schemas.microsoft.com/office/word/2010/wordprocessingInk" xmlns:wne="http://schemas.microsoft.com/office/word/2006/wordml" xmlns:wps="http://schemas.microsoft.com/office/word/2010/wordprocessingShape" mc:Ignorable="w14 w15 w16se w16cid w16 w16cex wp14">
+<w:ftr xmlns:wpc="http://schemas.microsoft.com/office/word/2010/wordprocessingCanvas" xmlns:mo="http://schemas.microsoft.com/office/mac/office/2008/main" xmlns:mc="http://schemas.openxmlformats.org/markup-compatibility/2006" xmlns:mv="urn:schemas-microsoft-com:mac:vml" xmlns:o="urn:schemas-microsoft-com:office:office" xmlns:r="http://schemas.openxmlformats.org/officeDocument/2006/relationships" xmlns:m="http://schemas.openxmlformats.org/officeDocument/2006/math" xmlns:v="urn:schemas-microsoft-com:vml" xmlns:wp14="http://schemas.microsoft.com/office/word/2010/wordprocessingDrawing" xmlns:wp="http://schemas.openxmlformats.org/drawingml/2006/wordprocessingDrawing" xmlns:w10="urn:schemas-microsoft-com:office:word" xmlns:w="http://schemas.openxmlformats.org/wordprocessingml/2006/main" xmlns:w14="http://schemas.microsoft.com/office/word/2010/wordml" xmlns:w15="http://schemas.microsoft.com/office/word/2012/wordml" xmlns:wpg="http://schemas.microsoft.com/office/word/2010/wordprocessingGroup" xmlns:wpi="http://schemas.microsoft.com/office/word/2010/wordprocessingInk" xmlns:wne="http://schemas.microsoft.com/office/word/2006/wordml" xmlns:wps="http://schemas.microsoft.com/office/word/2010/wordprocessingShape" mc:Ignorable="w14 w15 wp14">
   <w:sdt>
     <w:sdtPr>
       <w:id w:val="-1739778584"/>
@@ -13126,7 +13054,6 @@
         <w:docPartUnique/>
       </w:docPartObj>
     </w:sdtPr>
-    <w:sdtEndPr/>
     <w:sdtContent>
       <w:p>
         <w:pPr>
@@ -13147,7 +13074,7 @@
             <w:noProof/>
             <w:lang w:val="fr-FR"/>
           </w:rPr>
-          <w:t>9</w:t>
+          <w:t>7</w:t>
         </w:r>
         <w:r>
           <w:fldChar w:fldCharType="end"/>
@@ -13164,7 +13091,7 @@
 </file>
 
 <file path=word/footer3.xml><?xml version="1.0" encoding="utf-8"?>
-<w:ftr xmlns:wpc="http://schemas.microsoft.com/office/word/2010/wordprocessingCanvas" xmlns:cx="http://schemas.microsoft.com/office/drawing/2014/chartex" xmlns:cx1="http://schemas.microsoft.com/office/drawing/2015/9/8/chartex" xmlns:cx2="http://schemas.microsoft.com/office/drawing/2015/10/21/chartex" xmlns:cx3="http://schemas.microsoft.com/office/drawing/2016/5/9/chartex" xmlns:cx4="http://schemas.microsoft.com/office/drawing/2016/5/10/chartex" xmlns:cx5="http://schemas.microsoft.com/office/drawing/2016/5/11/chartex" xmlns:cx6="http://schemas.microsoft.com/office/drawing/2016/5/12/chartex" xmlns:cx7="http://schemas.microsoft.com/office/drawing/2016/5/13/chartex" xmlns:cx8="http://schemas.microsoft.com/office/drawing/2016/5/14/chartex" xmlns:mc="http://schemas.openxmlformats.org/markup-compatibility/2006" xmlns:aink="http://schemas.microsoft.com/office/drawing/2016/ink" xmlns:am3d="http://schemas.microsoft.com/office/drawing/2017/model3d" xmlns:o="urn:schemas-microsoft-com:office:office" xmlns:r="http://schemas.openxmlformats.org/officeDocument/2006/relationships" xmlns:m="http://schemas.openxmlformats.org/officeDocument/2006/math" xmlns:v="urn:schemas-microsoft-com:vml" xmlns:wp14="http://schemas.microsoft.com/office/word/2010/wordprocessingDrawing" xmlns:wp="http://schemas.openxmlformats.org/drawingml/2006/wordprocessingDrawing" xmlns:w10="urn:schemas-microsoft-com:office:word" xmlns:w="http://schemas.openxmlformats.org/wordprocessingml/2006/main" xmlns:w14="http://schemas.microsoft.com/office/word/2010/wordml" xmlns:w15="http://schemas.microsoft.com/office/word/2012/wordml" xmlns:w16cex="http://schemas.microsoft.com/office/word/2018/wordml/cex" xmlns:w16cid="http://schemas.microsoft.com/office/word/2016/wordml/cid" xmlns:w16="http://schemas.microsoft.com/office/word/2018/wordml" xmlns:w16se="http://schemas.microsoft.com/office/word/2015/wordml/symex" xmlns:wpg="http://schemas.microsoft.com/office/word/2010/wordprocessingGroup" xmlns:wpi="http://schemas.microsoft.com/office/word/2010/wordprocessingInk" xmlns:wne="http://schemas.microsoft.com/office/word/2006/wordml" xmlns:wps="http://schemas.microsoft.com/office/word/2010/wordprocessingShape" mc:Ignorable="w14 w15 w16se w16cid w16 w16cex wp14">
+<w:ftr xmlns:wpc="http://schemas.microsoft.com/office/word/2010/wordprocessingCanvas" xmlns:mo="http://schemas.microsoft.com/office/mac/office/2008/main" xmlns:mc="http://schemas.openxmlformats.org/markup-compatibility/2006" xmlns:mv="urn:schemas-microsoft-com:mac:vml" xmlns:o="urn:schemas-microsoft-com:office:office" xmlns:r="http://schemas.openxmlformats.org/officeDocument/2006/relationships" xmlns:m="http://schemas.openxmlformats.org/officeDocument/2006/math" xmlns:v="urn:schemas-microsoft-com:vml" xmlns:wp14="http://schemas.microsoft.com/office/word/2010/wordprocessingDrawing" xmlns:wp="http://schemas.openxmlformats.org/drawingml/2006/wordprocessingDrawing" xmlns:w10="urn:schemas-microsoft-com:office:word" xmlns:w="http://schemas.openxmlformats.org/wordprocessingml/2006/main" xmlns:w14="http://schemas.microsoft.com/office/word/2010/wordml" xmlns:w15="http://schemas.microsoft.com/office/word/2012/wordml" xmlns:wpg="http://schemas.microsoft.com/office/word/2010/wordprocessingGroup" xmlns:wpi="http://schemas.microsoft.com/office/word/2010/wordprocessingInk" xmlns:wne="http://schemas.microsoft.com/office/word/2006/wordml" xmlns:wps="http://schemas.microsoft.com/office/word/2010/wordprocessingShape" mc:Ignorable="w14 w15 wp14">
   <w:p>
     <w:pPr>
       <w:pStyle w:val="Pieddepage"/>
@@ -13174,7 +13101,7 @@
 </file>
 
 <file path=word/footnotes.xml><?xml version="1.0" encoding="utf-8"?>
-<w:footnotes xmlns:wpc="http://schemas.microsoft.com/office/word/2010/wordprocessingCanvas" xmlns:cx="http://schemas.microsoft.com/office/drawing/2014/chartex" xmlns:cx1="http://schemas.microsoft.com/office/drawing/2015/9/8/chartex" xmlns:cx2="http://schemas.microsoft.com/office/drawing/2015/10/21/chartex" xmlns:cx3="http://schemas.microsoft.com/office/drawing/2016/5/9/chartex" xmlns:cx4="http://schemas.microsoft.com/office/drawing/2016/5/10/chartex" xmlns:cx5="http://schemas.microsoft.com/office/drawing/2016/5/11/chartex" xmlns:cx6="http://schemas.microsoft.com/office/drawing/2016/5/12/chartex" xmlns:cx7="http://schemas.microsoft.com/office/drawing/2016/5/13/chartex" xmlns:cx8="http://schemas.microsoft.com/office/drawing/2016/5/14/chartex" xmlns:mc="http://schemas.openxmlformats.org/markup-compatibility/2006" xmlns:aink="http://schemas.microsoft.com/office/drawing/2016/ink" xmlns:am3d="http://schemas.microsoft.com/office/drawing/2017/model3d" xmlns:o="urn:schemas-microsoft-com:office:office" xmlns:r="http://schemas.openxmlformats.org/officeDocument/2006/relationships" xmlns:m="http://schemas.openxmlformats.org/officeDocument/2006/math" xmlns:v="urn:schemas-microsoft-com:vml" xmlns:wp14="http://schemas.microsoft.com/office/word/2010/wordprocessingDrawing" xmlns:wp="http://schemas.openxmlformats.org/drawingml/2006/wordprocessingDrawing" xmlns:w10="urn:schemas-microsoft-com:office:word" xmlns:w="http://schemas.openxmlformats.org/wordprocessingml/2006/main" xmlns:w14="http://schemas.microsoft.com/office/word/2010/wordml" xmlns:w15="http://schemas.microsoft.com/office/word/2012/wordml" xmlns:w16cex="http://schemas.microsoft.com/office/word/2018/wordml/cex" xmlns:w16cid="http://schemas.microsoft.com/office/word/2016/wordml/cid" xmlns:w16="http://schemas.microsoft.com/office/word/2018/wordml" xmlns:w16se="http://schemas.microsoft.com/office/word/2015/wordml/symex" xmlns:wpg="http://schemas.microsoft.com/office/word/2010/wordprocessingGroup" xmlns:wpi="http://schemas.microsoft.com/office/word/2010/wordprocessingInk" xmlns:wne="http://schemas.microsoft.com/office/word/2006/wordml" xmlns:wps="http://schemas.microsoft.com/office/word/2010/wordprocessingShape" mc:Ignorable="w14 w15 w16se w16cid w16 w16cex wp14">
+<w:footnotes xmlns:wpc="http://schemas.microsoft.com/office/word/2010/wordprocessingCanvas" xmlns:mo="http://schemas.microsoft.com/office/mac/office/2008/main" xmlns:mc="http://schemas.openxmlformats.org/markup-compatibility/2006" xmlns:mv="urn:schemas-microsoft-com:mac:vml" xmlns:o="urn:schemas-microsoft-com:office:office" xmlns:r="http://schemas.openxmlformats.org/officeDocument/2006/relationships" xmlns:m="http://schemas.openxmlformats.org/officeDocument/2006/math" xmlns:v="urn:schemas-microsoft-com:vml" xmlns:wp14="http://schemas.microsoft.com/office/word/2010/wordprocessingDrawing" xmlns:wp="http://schemas.openxmlformats.org/drawingml/2006/wordprocessingDrawing" xmlns:w10="urn:schemas-microsoft-com:office:word" xmlns:w="http://schemas.openxmlformats.org/wordprocessingml/2006/main" xmlns:w14="http://schemas.microsoft.com/office/word/2010/wordml" xmlns:w15="http://schemas.microsoft.com/office/word/2012/wordml" xmlns:wpg="http://schemas.microsoft.com/office/word/2010/wordprocessingGroup" xmlns:wpi="http://schemas.microsoft.com/office/word/2010/wordprocessingInk" xmlns:wne="http://schemas.microsoft.com/office/word/2006/wordml" xmlns:wps="http://schemas.microsoft.com/office/word/2010/wordprocessingShape" mc:Ignorable="w14 w15 wp14">
   <w:footnote w:type="separator" w:id="-1">
     <w:p>
       <w:pPr>
@@ -13192,6 +13119,231 @@
       </w:pPr>
       <w:r>
         <w:continuationSeparator/>
+      </w:r>
+    </w:p>
+  </w:footnote>
+  <w:footnote w:id="1">
+    <w:p>
+      <w:pPr>
+        <w:pStyle w:val="Titre1"/>
+        <w:shd w:val="clear" w:color="auto" w:fill="FFFFFF"/>
+        <w:spacing w:before="60" w:beforeAutospacing="0" w:after="60" w:afterAutospacing="0"/>
+        <w:jc w:val="both"/>
+        <w:rPr>
+          <w:rFonts w:eastAsia="Times New Roman"/>
+          <w:b w:val="0"/>
+          <w:i/>
+          <w:color w:val="000000"/>
+          <w:sz w:val="16"/>
+          <w:szCs w:val="16"/>
+        </w:rPr>
+      </w:pPr>
+      <w:r>
+        <w:rPr>
+          <w:rStyle w:val="Appelnotedebasdep"/>
+          <w:b w:val="0"/>
+          <w:sz w:val="16"/>
+          <w:szCs w:val="16"/>
+        </w:rPr>
+        <w:footnoteRef/>
+      </w:r>
+      <w:r>
+        <w:rPr>
+          <w:b w:val="0"/>
+        </w:rPr>
+        <w:t xml:space="preserve"> </w:t>
+      </w:r>
+      <w:r>
+        <w:rPr>
+          <w:b w:val="0"/>
+          <w:sz w:val="16"/>
+          <w:szCs w:val="16"/>
+        </w:rPr>
+        <w:t>Retraite</w:t>
+      </w:r>
+      <w:r>
+        <w:rPr>
+          <w:b w:val="0"/>
+          <w:sz w:val="16"/>
+          <w:szCs w:val="16"/>
+        </w:rPr>
+        <w:t xml:space="preserve"> Québec, 2018, </w:t>
+      </w:r>
+      <w:r>
+        <w:rPr>
+          <w:rStyle w:val="systemtitle"/>
+          <w:rFonts w:eastAsia="Times New Roman"/>
+          <w:b w:val="0"/>
+          <w:color w:val="000000"/>
+          <w:sz w:val="16"/>
+          <w:szCs w:val="16"/>
+        </w:rPr>
+        <w:t xml:space="preserve"> </w:t>
+      </w:r>
+      <w:r>
+        <w:rPr>
+          <w:rFonts w:eastAsia="Times New Roman"/>
+          <w:b w:val="0"/>
+          <w:i/>
+          <w:color w:val="000000"/>
+          <w:sz w:val="16"/>
+          <w:szCs w:val="16"/>
+        </w:rPr>
+        <w:t>PO 112-05 Ajustement des gains admissibles non ajustés (GANA, GANA1 et GANA2) ,</w:t>
+      </w:r>
+      <w:r>
+        <w:rPr>
+          <w:rFonts w:eastAsia="Times New Roman"/>
+          <w:b w:val="0"/>
+          <w:i/>
+          <w:color w:val="000000"/>
+          <w:sz w:val="16"/>
+          <w:szCs w:val="16"/>
+        </w:rPr>
+        <w:t xml:space="preserve"> </w:t>
+      </w:r>
+      <w:r>
+        <w:rPr>
+          <w:rFonts w:eastAsia="Times New Roman"/>
+          <w:b w:val="0"/>
+          <w:color w:val="000000"/>
+          <w:sz w:val="16"/>
+          <w:szCs w:val="16"/>
+        </w:rPr>
+        <w:t xml:space="preserve">Récupéré de : </w:t>
+      </w:r>
+      <w:hyperlink r:id="rId1" w:history="1">
+        <w:r>
+          <w:rPr>
+            <w:rFonts w:eastAsia="Times New Roman"/>
+            <w:b w:val="0"/>
+            <w:color w:val="0000FF"/>
+            <w:sz w:val="16"/>
+            <w:szCs w:val="16"/>
+            <w:u w:val="single"/>
+          </w:rPr>
+          <w:t>https://www.rrq.gouv.qc.ca/fra/porrq/Content/110_Calcu</w:t>
+        </w:r>
+        <w:r>
+          <w:rPr>
+            <w:rFonts w:eastAsia="Times New Roman"/>
+            <w:b w:val="0"/>
+            <w:color w:val="0000FF"/>
+            <w:sz w:val="16"/>
+            <w:szCs w:val="16"/>
+            <w:u w:val="single"/>
+          </w:rPr>
+          <w:t>ls/112/PO112-</w:t>
+        </w:r>
+        <w:r>
+          <w:rPr>
+            <w:rFonts w:eastAsia="Times New Roman"/>
+            <w:b w:val="0"/>
+            <w:color w:val="0000FF"/>
+            <w:sz w:val="16"/>
+            <w:szCs w:val="16"/>
+            <w:u w:val="single"/>
+          </w:rPr>
+          <w:t>05.htm?fbclid=IwAR1o4lbjW6JDKizFQH_ufu1XrhMdvc9QFkhd7wgkPN3thGPyt6GaBMEK6hU</w:t>
+        </w:r>
+      </w:hyperlink>
+      <w:r>
+        <w:rPr>
+          <w:rFonts w:eastAsia="Times New Roman"/>
+          <w:b w:val="0"/>
+          <w:sz w:val="16"/>
+          <w:szCs w:val="16"/>
+        </w:rPr>
+        <w:t xml:space="preserve">, consulté le </w:t>
+      </w:r>
+      <w:r>
+        <w:rPr>
+          <w:rFonts w:eastAsia="Times New Roman"/>
+          <w:b w:val="0"/>
+          <w:sz w:val="16"/>
+          <w:szCs w:val="16"/>
+        </w:rPr>
+        <w:t>13</w:t>
+      </w:r>
+      <w:r>
+        <w:rPr>
+          <w:rFonts w:eastAsia="Times New Roman"/>
+          <w:b w:val="0"/>
+          <w:sz w:val="16"/>
+          <w:szCs w:val="16"/>
+        </w:rPr>
+        <w:t xml:space="preserve"> avril 2020</w:t>
+      </w:r>
+    </w:p>
+    <w:p>
+      <w:pPr>
+        <w:pStyle w:val="Notedebasdepage"/>
+        <w:jc w:val="both"/>
+        <w:rPr>
+          <w:lang w:val="fr-FR"/>
+        </w:rPr>
+      </w:pPr>
+    </w:p>
+  </w:footnote>
+  <w:footnote w:id="2">
+    <w:p>
+      <w:pPr>
+        <w:pStyle w:val="Notedebasdepage"/>
+        <w:rPr>
+          <w:i/>
+        </w:rPr>
+      </w:pPr>
+      <w:r>
+        <w:rPr>
+          <w:rStyle w:val="Appelnotedebasdep"/>
+        </w:rPr>
+        <w:footnoteRef/>
+      </w:r>
+      <w:r>
+        <w:t xml:space="preserve"> </w:t>
+      </w:r>
+      <w:r>
+        <w:rPr>
+          <w:i/>
+        </w:rPr>
+        <w:t>I</w:t>
+      </w:r>
+      <w:r>
+        <w:rPr>
+          <w:i/>
+        </w:rPr>
+        <w:t>bid</w:t>
+      </w:r>
+    </w:p>
+  </w:footnote>
+  <w:footnote w:id="3">
+    <w:p>
+      <w:pPr>
+        <w:pStyle w:val="Notedebasdepage"/>
+        <w:rPr>
+          <w:i/>
+        </w:rPr>
+      </w:pPr>
+      <w:r>
+        <w:rPr>
+          <w:rStyle w:val="Appelnotedebasdep"/>
+        </w:rPr>
+        <w:footnoteRef/>
+      </w:r>
+      <w:r>
+        <w:t xml:space="preserve"> </w:t>
+      </w:r>
+      <w:r>
+        <w:rPr>
+          <w:i/>
+        </w:rPr>
+        <w:t>I</w:t>
+      </w:r>
+      <w:r>
+        <w:rPr>
+          <w:i/>
+        </w:rPr>
+        <w:t>bid</w:t>
       </w:r>
     </w:p>
   </w:footnote>
@@ -13199,7 +13351,7 @@
 </file>
 
 <file path=word/header1.xml><?xml version="1.0" encoding="utf-8"?>
-<w:hdr xmlns:wpc="http://schemas.microsoft.com/office/word/2010/wordprocessingCanvas" xmlns:cx="http://schemas.microsoft.com/office/drawing/2014/chartex" xmlns:cx1="http://schemas.microsoft.com/office/drawing/2015/9/8/chartex" xmlns:cx2="http://schemas.microsoft.com/office/drawing/2015/10/21/chartex" xmlns:cx3="http://schemas.microsoft.com/office/drawing/2016/5/9/chartex" xmlns:cx4="http://schemas.microsoft.com/office/drawing/2016/5/10/chartex" xmlns:cx5="http://schemas.microsoft.com/office/drawing/2016/5/11/chartex" xmlns:cx6="http://schemas.microsoft.com/office/drawing/2016/5/12/chartex" xmlns:cx7="http://schemas.microsoft.com/office/drawing/2016/5/13/chartex" xmlns:cx8="http://schemas.microsoft.com/office/drawing/2016/5/14/chartex" xmlns:mc="http://schemas.openxmlformats.org/markup-compatibility/2006" xmlns:aink="http://schemas.microsoft.com/office/drawing/2016/ink" xmlns:am3d="http://schemas.microsoft.com/office/drawing/2017/model3d" xmlns:o="urn:schemas-microsoft-com:office:office" xmlns:r="http://schemas.openxmlformats.org/officeDocument/2006/relationships" xmlns:m="http://schemas.openxmlformats.org/officeDocument/2006/math" xmlns:v="urn:schemas-microsoft-com:vml" xmlns:wp14="http://schemas.microsoft.com/office/word/2010/wordprocessingDrawing" xmlns:wp="http://schemas.openxmlformats.org/drawingml/2006/wordprocessingDrawing" xmlns:w10="urn:schemas-microsoft-com:office:word" xmlns:w="http://schemas.openxmlformats.org/wordprocessingml/2006/main" xmlns:w14="http://schemas.microsoft.com/office/word/2010/wordml" xmlns:w15="http://schemas.microsoft.com/office/word/2012/wordml" xmlns:w16cex="http://schemas.microsoft.com/office/word/2018/wordml/cex" xmlns:w16cid="http://schemas.microsoft.com/office/word/2016/wordml/cid" xmlns:w16="http://schemas.microsoft.com/office/word/2018/wordml" xmlns:w16se="http://schemas.microsoft.com/office/word/2015/wordml/symex" xmlns:wpg="http://schemas.microsoft.com/office/word/2010/wordprocessingGroup" xmlns:wpi="http://schemas.microsoft.com/office/word/2010/wordprocessingInk" xmlns:wne="http://schemas.microsoft.com/office/word/2006/wordml" xmlns:wps="http://schemas.microsoft.com/office/word/2010/wordprocessingShape" mc:Ignorable="w14 w15 w16se w16cid w16 w16cex wp14">
+<w:hdr xmlns:wpc="http://schemas.microsoft.com/office/word/2010/wordprocessingCanvas" xmlns:mo="http://schemas.microsoft.com/office/mac/office/2008/main" xmlns:mc="http://schemas.openxmlformats.org/markup-compatibility/2006" xmlns:mv="urn:schemas-microsoft-com:mac:vml" xmlns:o="urn:schemas-microsoft-com:office:office" xmlns:r="http://schemas.openxmlformats.org/officeDocument/2006/relationships" xmlns:m="http://schemas.openxmlformats.org/officeDocument/2006/math" xmlns:v="urn:schemas-microsoft-com:vml" xmlns:wp14="http://schemas.microsoft.com/office/word/2010/wordprocessingDrawing" xmlns:wp="http://schemas.openxmlformats.org/drawingml/2006/wordprocessingDrawing" xmlns:w10="urn:schemas-microsoft-com:office:word" xmlns:w="http://schemas.openxmlformats.org/wordprocessingml/2006/main" xmlns:w14="http://schemas.microsoft.com/office/word/2010/wordml" xmlns:w15="http://schemas.microsoft.com/office/word/2012/wordml" xmlns:wpg="http://schemas.microsoft.com/office/word/2010/wordprocessingGroup" xmlns:wpi="http://schemas.microsoft.com/office/word/2010/wordprocessingInk" xmlns:wne="http://schemas.microsoft.com/office/word/2006/wordml" xmlns:wps="http://schemas.microsoft.com/office/word/2010/wordprocessingShape" mc:Ignorable="w14 w15 wp14">
   <w:p>
     <w:pPr>
       <w:pStyle w:val="En-tte"/>
@@ -13209,7 +13361,7 @@
 </file>
 
 <file path=word/header2.xml><?xml version="1.0" encoding="utf-8"?>
-<w:hdr xmlns:wpc="http://schemas.microsoft.com/office/word/2010/wordprocessingCanvas" xmlns:cx="http://schemas.microsoft.com/office/drawing/2014/chartex" xmlns:cx1="http://schemas.microsoft.com/office/drawing/2015/9/8/chartex" xmlns:cx2="http://schemas.microsoft.com/office/drawing/2015/10/21/chartex" xmlns:cx3="http://schemas.microsoft.com/office/drawing/2016/5/9/chartex" xmlns:cx4="http://schemas.microsoft.com/office/drawing/2016/5/10/chartex" xmlns:cx5="http://schemas.microsoft.com/office/drawing/2016/5/11/chartex" xmlns:cx6="http://schemas.microsoft.com/office/drawing/2016/5/12/chartex" xmlns:cx7="http://schemas.microsoft.com/office/drawing/2016/5/13/chartex" xmlns:cx8="http://schemas.microsoft.com/office/drawing/2016/5/14/chartex" xmlns:mc="http://schemas.openxmlformats.org/markup-compatibility/2006" xmlns:aink="http://schemas.microsoft.com/office/drawing/2016/ink" xmlns:am3d="http://schemas.microsoft.com/office/drawing/2017/model3d" xmlns:o="urn:schemas-microsoft-com:office:office" xmlns:r="http://schemas.openxmlformats.org/officeDocument/2006/relationships" xmlns:m="http://schemas.openxmlformats.org/officeDocument/2006/math" xmlns:v="urn:schemas-microsoft-com:vml" xmlns:wp14="http://schemas.microsoft.com/office/word/2010/wordprocessingDrawing" xmlns:wp="http://schemas.openxmlformats.org/drawingml/2006/wordprocessingDrawing" xmlns:w10="urn:schemas-microsoft-com:office:word" xmlns:w="http://schemas.openxmlformats.org/wordprocessingml/2006/main" xmlns:w14="http://schemas.microsoft.com/office/word/2010/wordml" xmlns:w15="http://schemas.microsoft.com/office/word/2012/wordml" xmlns:w16cex="http://schemas.microsoft.com/office/word/2018/wordml/cex" xmlns:w16cid="http://schemas.microsoft.com/office/word/2016/wordml/cid" xmlns:w16="http://schemas.microsoft.com/office/word/2018/wordml" xmlns:w16se="http://schemas.microsoft.com/office/word/2015/wordml/symex" xmlns:wpg="http://schemas.microsoft.com/office/word/2010/wordprocessingGroup" xmlns:wpi="http://schemas.microsoft.com/office/word/2010/wordprocessingInk" xmlns:wne="http://schemas.microsoft.com/office/word/2006/wordml" xmlns:wps="http://schemas.microsoft.com/office/word/2010/wordprocessingShape" mc:Ignorable="w14 w15 w16se w16cid w16 w16cex wp14">
+<w:hdr xmlns:wpc="http://schemas.microsoft.com/office/word/2010/wordprocessingCanvas" xmlns:mo="http://schemas.microsoft.com/office/mac/office/2008/main" xmlns:mc="http://schemas.openxmlformats.org/markup-compatibility/2006" xmlns:mv="urn:schemas-microsoft-com:mac:vml" xmlns:o="urn:schemas-microsoft-com:office:office" xmlns:r="http://schemas.openxmlformats.org/officeDocument/2006/relationships" xmlns:m="http://schemas.openxmlformats.org/officeDocument/2006/math" xmlns:v="urn:schemas-microsoft-com:vml" xmlns:wp14="http://schemas.microsoft.com/office/word/2010/wordprocessingDrawing" xmlns:wp="http://schemas.openxmlformats.org/drawingml/2006/wordprocessingDrawing" xmlns:w10="urn:schemas-microsoft-com:office:word" xmlns:w="http://schemas.openxmlformats.org/wordprocessingml/2006/main" xmlns:w14="http://schemas.microsoft.com/office/word/2010/wordml" xmlns:w15="http://schemas.microsoft.com/office/word/2012/wordml" xmlns:wpg="http://schemas.microsoft.com/office/word/2010/wordprocessingGroup" xmlns:wpi="http://schemas.microsoft.com/office/word/2010/wordprocessingInk" xmlns:wne="http://schemas.microsoft.com/office/word/2006/wordml" xmlns:wps="http://schemas.microsoft.com/office/word/2010/wordprocessingShape" mc:Ignorable="w14 w15 wp14">
   <w:p>
     <w:pPr>
       <w:pStyle w:val="En-tte"/>
@@ -13219,7 +13371,7 @@
 </file>
 
 <file path=word/header3.xml><?xml version="1.0" encoding="utf-8"?>
-<w:hdr xmlns:wpc="http://schemas.microsoft.com/office/word/2010/wordprocessingCanvas" xmlns:cx="http://schemas.microsoft.com/office/drawing/2014/chartex" xmlns:cx1="http://schemas.microsoft.com/office/drawing/2015/9/8/chartex" xmlns:cx2="http://schemas.microsoft.com/office/drawing/2015/10/21/chartex" xmlns:cx3="http://schemas.microsoft.com/office/drawing/2016/5/9/chartex" xmlns:cx4="http://schemas.microsoft.com/office/drawing/2016/5/10/chartex" xmlns:cx5="http://schemas.microsoft.com/office/drawing/2016/5/11/chartex" xmlns:cx6="http://schemas.microsoft.com/office/drawing/2016/5/12/chartex" xmlns:cx7="http://schemas.microsoft.com/office/drawing/2016/5/13/chartex" xmlns:cx8="http://schemas.microsoft.com/office/drawing/2016/5/14/chartex" xmlns:mc="http://schemas.openxmlformats.org/markup-compatibility/2006" xmlns:aink="http://schemas.microsoft.com/office/drawing/2016/ink" xmlns:am3d="http://schemas.microsoft.com/office/drawing/2017/model3d" xmlns:o="urn:schemas-microsoft-com:office:office" xmlns:r="http://schemas.openxmlformats.org/officeDocument/2006/relationships" xmlns:m="http://schemas.openxmlformats.org/officeDocument/2006/math" xmlns:v="urn:schemas-microsoft-com:vml" xmlns:wp14="http://schemas.microsoft.com/office/word/2010/wordprocessingDrawing" xmlns:wp="http://schemas.openxmlformats.org/drawingml/2006/wordprocessingDrawing" xmlns:w10="urn:schemas-microsoft-com:office:word" xmlns:w="http://schemas.openxmlformats.org/wordprocessingml/2006/main" xmlns:w14="http://schemas.microsoft.com/office/word/2010/wordml" xmlns:w15="http://schemas.microsoft.com/office/word/2012/wordml" xmlns:w16cex="http://schemas.microsoft.com/office/word/2018/wordml/cex" xmlns:w16cid="http://schemas.microsoft.com/office/word/2016/wordml/cid" xmlns:w16="http://schemas.microsoft.com/office/word/2018/wordml" xmlns:w16se="http://schemas.microsoft.com/office/word/2015/wordml/symex" xmlns:wpg="http://schemas.microsoft.com/office/word/2010/wordprocessingGroup" xmlns:wpi="http://schemas.microsoft.com/office/word/2010/wordprocessingInk" xmlns:wne="http://schemas.microsoft.com/office/word/2006/wordml" xmlns:wps="http://schemas.microsoft.com/office/word/2010/wordprocessingShape" mc:Ignorable="w14 w15 w16se w16cid w16 w16cex wp14">
+<w:hdr xmlns:wpc="http://schemas.microsoft.com/office/word/2010/wordprocessingCanvas" xmlns:mo="http://schemas.microsoft.com/office/mac/office/2008/main" xmlns:mc="http://schemas.openxmlformats.org/markup-compatibility/2006" xmlns:mv="urn:schemas-microsoft-com:mac:vml" xmlns:o="urn:schemas-microsoft-com:office:office" xmlns:r="http://schemas.openxmlformats.org/officeDocument/2006/relationships" xmlns:m="http://schemas.openxmlformats.org/officeDocument/2006/math" xmlns:v="urn:schemas-microsoft-com:vml" xmlns:wp14="http://schemas.microsoft.com/office/word/2010/wordprocessingDrawing" xmlns:wp="http://schemas.openxmlformats.org/drawingml/2006/wordprocessingDrawing" xmlns:w10="urn:schemas-microsoft-com:office:word" xmlns:w="http://schemas.openxmlformats.org/wordprocessingml/2006/main" xmlns:w14="http://schemas.microsoft.com/office/word/2010/wordml" xmlns:w15="http://schemas.microsoft.com/office/word/2012/wordml" xmlns:wpg="http://schemas.microsoft.com/office/word/2010/wordprocessingGroup" xmlns:wpi="http://schemas.microsoft.com/office/word/2010/wordprocessingInk" xmlns:wne="http://schemas.microsoft.com/office/word/2006/wordml" xmlns:wps="http://schemas.microsoft.com/office/word/2010/wordprocessingShape" mc:Ignorable="w14 w15 wp14">
   <w:p>
     <w:pPr>
       <w:pStyle w:val="En-tte"/>
@@ -13229,8 +13381,8 @@
 </file>
 
 <file path=word/numbering.xml><?xml version="1.0" encoding="utf-8"?>
-<w:numbering xmlns:wpc="http://schemas.microsoft.com/office/word/2010/wordprocessingCanvas" xmlns:cx="http://schemas.microsoft.com/office/drawing/2014/chartex" xmlns:cx1="http://schemas.microsoft.com/office/drawing/2015/9/8/chartex" xmlns:cx2="http://schemas.microsoft.com/office/drawing/2015/10/21/chartex" xmlns:cx3="http://schemas.microsoft.com/office/drawing/2016/5/9/chartex" xmlns:cx4="http://schemas.microsoft.com/office/drawing/2016/5/10/chartex" xmlns:cx5="http://schemas.microsoft.com/office/drawing/2016/5/11/chartex" xmlns:cx6="http://schemas.microsoft.com/office/drawing/2016/5/12/chartex" xmlns:cx7="http://schemas.microsoft.com/office/drawing/2016/5/13/chartex" xmlns:cx8="http://schemas.microsoft.com/office/drawing/2016/5/14/chartex" xmlns:mc="http://schemas.openxmlformats.org/markup-compatibility/2006" xmlns:aink="http://schemas.microsoft.com/office/drawing/2016/ink" xmlns:am3d="http://schemas.microsoft.com/office/drawing/2017/model3d" xmlns:o="urn:schemas-microsoft-com:office:office" xmlns:r="http://schemas.openxmlformats.org/officeDocument/2006/relationships" xmlns:m="http://schemas.openxmlformats.org/officeDocument/2006/math" xmlns:v="urn:schemas-microsoft-com:vml" xmlns:wp14="http://schemas.microsoft.com/office/word/2010/wordprocessingDrawing" xmlns:wp="http://schemas.openxmlformats.org/drawingml/2006/wordprocessingDrawing" xmlns:w10="urn:schemas-microsoft-com:office:word" xmlns:w="http://schemas.openxmlformats.org/wordprocessingml/2006/main" xmlns:w14="http://schemas.microsoft.com/office/word/2010/wordml" xmlns:w15="http://schemas.microsoft.com/office/word/2012/wordml" xmlns:w16cex="http://schemas.microsoft.com/office/word/2018/wordml/cex" xmlns:w16cid="http://schemas.microsoft.com/office/word/2016/wordml/cid" xmlns:w16="http://schemas.microsoft.com/office/word/2018/wordml" xmlns:w16se="http://schemas.microsoft.com/office/word/2015/wordml/symex" xmlns:wpg="http://schemas.microsoft.com/office/word/2010/wordprocessingGroup" xmlns:wpi="http://schemas.microsoft.com/office/word/2010/wordprocessingInk" xmlns:wne="http://schemas.microsoft.com/office/word/2006/wordml" xmlns:wps="http://schemas.microsoft.com/office/word/2010/wordprocessingShape" mc:Ignorable="w14 w15 w16se w16cid w16 w16cex wp14">
-  <w:abstractNum w:abstractNumId="0" w15:restartNumberingAfterBreak="0">
+<w:numbering xmlns:wpc="http://schemas.microsoft.com/office/word/2010/wordprocessingCanvas" xmlns:mo="http://schemas.microsoft.com/office/mac/office/2008/main" xmlns:mc="http://schemas.openxmlformats.org/markup-compatibility/2006" xmlns:mv="urn:schemas-microsoft-com:mac:vml" xmlns:o="urn:schemas-microsoft-com:office:office" xmlns:r="http://schemas.openxmlformats.org/officeDocument/2006/relationships" xmlns:m="http://schemas.openxmlformats.org/officeDocument/2006/math" xmlns:v="urn:schemas-microsoft-com:vml" xmlns:wp14="http://schemas.microsoft.com/office/word/2010/wordprocessingDrawing" xmlns:wp="http://schemas.openxmlformats.org/drawingml/2006/wordprocessingDrawing" xmlns:w10="urn:schemas-microsoft-com:office:word" xmlns:w="http://schemas.openxmlformats.org/wordprocessingml/2006/main" xmlns:w14="http://schemas.microsoft.com/office/word/2010/wordml" xmlns:w15="http://schemas.microsoft.com/office/word/2012/wordml" xmlns:wpg="http://schemas.microsoft.com/office/word/2010/wordprocessingGroup" xmlns:wpi="http://schemas.microsoft.com/office/word/2010/wordprocessingInk" xmlns:wne="http://schemas.microsoft.com/office/word/2006/wordml" xmlns:wps="http://schemas.microsoft.com/office/word/2010/wordprocessingShape" mc:Ignorable="w14 w15 wp14">
+  <w:abstractNum w:abstractNumId="0">
     <w:nsid w:val="0C025225"/>
     <w:multiLevelType w:val="hybridMultilevel"/>
     <w:tmpl w:val="2AC4F37A"/>
@@ -13321,7 +13473,7 @@
       </w:pPr>
     </w:lvl>
   </w:abstractNum>
-  <w:abstractNum w:abstractNumId="1" w15:restartNumberingAfterBreak="0">
+  <w:abstractNum w:abstractNumId="1">
     <w:nsid w:val="11AB7A9A"/>
     <w:multiLevelType w:val="hybridMultilevel"/>
     <w:tmpl w:val="70CA94EC"/>
@@ -13412,7 +13564,7 @@
       </w:pPr>
     </w:lvl>
   </w:abstractNum>
-  <w:abstractNum w:abstractNumId="2" w15:restartNumberingAfterBreak="0">
+  <w:abstractNum w:abstractNumId="2">
     <w:nsid w:val="1FC03544"/>
     <w:multiLevelType w:val="hybridMultilevel"/>
     <w:tmpl w:val="3E3ACC0C"/>
@@ -13503,7 +13655,7 @@
       </w:pPr>
     </w:lvl>
   </w:abstractNum>
-  <w:abstractNum w:abstractNumId="3" w15:restartNumberingAfterBreak="0">
+  <w:abstractNum w:abstractNumId="3">
     <w:nsid w:val="301F4328"/>
     <w:multiLevelType w:val="hybridMultilevel"/>
     <w:tmpl w:val="AABEA538"/>
@@ -13594,7 +13746,7 @@
       </w:pPr>
     </w:lvl>
   </w:abstractNum>
-  <w:abstractNum w:abstractNumId="4" w15:restartNumberingAfterBreak="0">
+  <w:abstractNum w:abstractNumId="4">
     <w:nsid w:val="311D6FBE"/>
     <w:multiLevelType w:val="hybridMultilevel"/>
     <w:tmpl w:val="7FB0F15C"/>
@@ -13683,7 +13835,7 @@
       </w:pPr>
     </w:lvl>
   </w:abstractNum>
-  <w:abstractNum w:abstractNumId="5" w15:restartNumberingAfterBreak="0">
+  <w:abstractNum w:abstractNumId="5">
     <w:nsid w:val="3E5F0AB7"/>
     <w:multiLevelType w:val="hybridMultilevel"/>
     <w:tmpl w:val="99A6FF58"/>
@@ -13796,7 +13948,7 @@
       </w:rPr>
     </w:lvl>
   </w:abstractNum>
-  <w:abstractNum w:abstractNumId="6" w15:restartNumberingAfterBreak="0">
+  <w:abstractNum w:abstractNumId="6">
     <w:nsid w:val="3F1E1C2E"/>
     <w:multiLevelType w:val="hybridMultilevel"/>
     <w:tmpl w:val="437E90DE"/>
@@ -13908,7 +14060,7 @@
       </w:rPr>
     </w:lvl>
   </w:abstractNum>
-  <w:abstractNum w:abstractNumId="7" w15:restartNumberingAfterBreak="0">
+  <w:abstractNum w:abstractNumId="7">
     <w:nsid w:val="40886BD7"/>
     <w:multiLevelType w:val="hybridMultilevel"/>
     <w:tmpl w:val="5B540B70"/>
@@ -14021,7 +14173,7 @@
       </w:rPr>
     </w:lvl>
   </w:abstractNum>
-  <w:abstractNum w:abstractNumId="8" w15:restartNumberingAfterBreak="0">
+  <w:abstractNum w:abstractNumId="8">
     <w:nsid w:val="41952D18"/>
     <w:multiLevelType w:val="hybridMultilevel"/>
     <w:tmpl w:val="27AEC422"/>
@@ -14134,7 +14286,7 @@
       </w:rPr>
     </w:lvl>
   </w:abstractNum>
-  <w:abstractNum w:abstractNumId="9" w15:restartNumberingAfterBreak="0">
+  <w:abstractNum w:abstractNumId="9">
     <w:nsid w:val="43BC5239"/>
     <w:multiLevelType w:val="hybridMultilevel"/>
     <w:tmpl w:val="27B0FC38"/>
@@ -14225,7 +14377,7 @@
       </w:pPr>
     </w:lvl>
   </w:abstractNum>
-  <w:abstractNum w:abstractNumId="10" w15:restartNumberingAfterBreak="0">
+  <w:abstractNum w:abstractNumId="10">
     <w:nsid w:val="4AEE5965"/>
     <w:multiLevelType w:val="hybridMultilevel"/>
     <w:tmpl w:val="394C832E"/>
@@ -14338,7 +14490,7 @@
       </w:rPr>
     </w:lvl>
   </w:abstractNum>
-  <w:abstractNum w:abstractNumId="11" w15:restartNumberingAfterBreak="0">
+  <w:abstractNum w:abstractNumId="11">
     <w:nsid w:val="4F37314B"/>
     <w:multiLevelType w:val="hybridMultilevel"/>
     <w:tmpl w:val="9E5A4F36"/>
@@ -14429,7 +14581,7 @@
       </w:pPr>
     </w:lvl>
   </w:abstractNum>
-  <w:abstractNum w:abstractNumId="12" w15:restartNumberingAfterBreak="0">
+  <w:abstractNum w:abstractNumId="12">
     <w:nsid w:val="50410EA7"/>
     <w:multiLevelType w:val="hybridMultilevel"/>
     <w:tmpl w:val="CC4CFA04"/>
@@ -14542,7 +14694,7 @@
       </w:rPr>
     </w:lvl>
   </w:abstractNum>
-  <w:abstractNum w:abstractNumId="13" w15:restartNumberingAfterBreak="0">
+  <w:abstractNum w:abstractNumId="13">
     <w:nsid w:val="51893A5B"/>
     <w:multiLevelType w:val="hybridMultilevel"/>
     <w:tmpl w:val="147C2C84"/>
@@ -14633,7 +14785,7 @@
       </w:pPr>
     </w:lvl>
   </w:abstractNum>
-  <w:abstractNum w:abstractNumId="14" w15:restartNumberingAfterBreak="0">
+  <w:abstractNum w:abstractNumId="14">
     <w:nsid w:val="676677D7"/>
     <w:multiLevelType w:val="hybridMultilevel"/>
     <w:tmpl w:val="E0D636EE"/>
@@ -14745,7 +14897,7 @@
       </w:rPr>
     </w:lvl>
   </w:abstractNum>
-  <w:abstractNum w:abstractNumId="15" w15:restartNumberingAfterBreak="0">
+  <w:abstractNum w:abstractNumId="15">
     <w:nsid w:val="771B0B11"/>
     <w:multiLevelType w:val="hybridMultilevel"/>
     <w:tmpl w:val="A8F8B35E"/>
@@ -14910,7 +15062,7 @@
 </file>
 
 <file path=word/styles.xml><?xml version="1.0" encoding="utf-8"?>
-<w:styles xmlns:mc="http://schemas.openxmlformats.org/markup-compatibility/2006" xmlns:r="http://schemas.openxmlformats.org/officeDocument/2006/relationships" xmlns:w="http://schemas.openxmlformats.org/wordprocessingml/2006/main" xmlns:w14="http://schemas.microsoft.com/office/word/2010/wordml" xmlns:w15="http://schemas.microsoft.com/office/word/2012/wordml" xmlns:w16cex="http://schemas.microsoft.com/office/word/2018/wordml/cex" xmlns:w16cid="http://schemas.microsoft.com/office/word/2016/wordml/cid" xmlns:w16="http://schemas.microsoft.com/office/word/2018/wordml" xmlns:w16se="http://schemas.microsoft.com/office/word/2015/wordml/symex" mc:Ignorable="w14 w15 w16se w16cid w16 w16cex">
+<w:styles xmlns:mc="http://schemas.openxmlformats.org/markup-compatibility/2006" xmlns:r="http://schemas.openxmlformats.org/officeDocument/2006/relationships" xmlns:w="http://schemas.openxmlformats.org/wordprocessingml/2006/main" xmlns:w14="http://schemas.microsoft.com/office/word/2010/wordml" xmlns:w15="http://schemas.microsoft.com/office/word/2012/wordml" mc:Ignorable="w14 w15">
   <w:docDefaults>
     <w:rPrDefault>
       <w:rPr>
@@ -14926,7 +15078,7 @@
       </w:pPr>
     </w:pPrDefault>
   </w:docDefaults>
-  <w:latentStyles w:defLockedState="0" w:defUIPriority="99" w:defSemiHidden="0" w:defUnhideWhenUsed="0" w:defQFormat="0" w:count="376">
+  <w:latentStyles w:defLockedState="0" w:defUIPriority="99" w:defSemiHidden="0" w:defUnhideWhenUsed="0" w:defQFormat="0" w:count="382">
     <w:lsdException w:name="Normal" w:uiPriority="0" w:qFormat="1"/>
     <w:lsdException w:name="heading 1" w:uiPriority="9" w:qFormat="1"/>
     <w:lsdException w:name="heading 2" w:semiHidden="1" w:uiPriority="9" w:unhideWhenUsed="1" w:qFormat="1"/>
@@ -15305,6 +15457,27 @@
     <w:name w:val="Normal"/>
     <w:qFormat/>
   </w:style>
+  <w:style w:type="paragraph" w:styleId="Titre1">
+    <w:name w:val="heading 1"/>
+    <w:basedOn w:val="Normal"/>
+    <w:link w:val="Titre1Car"/>
+    <w:uiPriority w:val="9"/>
+    <w:qFormat/>
+    <w:rsid w:val="000F42EA"/>
+    <w:pPr>
+      <w:spacing w:before="100" w:beforeAutospacing="1" w:after="100" w:afterAutospacing="1" w:line="240" w:lineRule="auto"/>
+      <w:outlineLvl w:val="0"/>
+    </w:pPr>
+    <w:rPr>
+      <w:rFonts w:ascii="Times New Roman" w:hAnsi="Times New Roman" w:cs="Times New Roman"/>
+      <w:b/>
+      <w:bCs/>
+      <w:kern w:val="36"/>
+      <w:sz w:val="48"/>
+      <w:szCs w:val="48"/>
+      <w:lang w:val="fr-FR" w:eastAsia="fr-FR"/>
+    </w:rPr>
+  </w:style>
   <w:style w:type="character" w:default="1" w:styleId="Policepardfaut">
     <w:name w:val="Default Paragraph Font"/>
     <w:uiPriority w:val="1"/>
@@ -15332,7 +15505,7 @@
     <w:semiHidden/>
     <w:unhideWhenUsed/>
   </w:style>
-  <w:style w:type="paragraph" w:styleId="Paragraphedeliste">
+  <w:style w:type="paragraph" w:styleId="Pardeliste">
     <w:name w:val="List Paragraph"/>
     <w:basedOn w:val="Normal"/>
     <w:uiPriority w:val="34"/>
@@ -15411,6 +15584,7 @@
       <w:spacing w:after="0" w:line="240" w:lineRule="auto"/>
     </w:pPr>
     <w:tblPr>
+      <w:tblInd w:w="0" w:type="dxa"/>
       <w:tblBorders>
         <w:top w:val="single" w:sz="4" w:space="0" w:color="auto"/>
         <w:left w:val="single" w:sz="4" w:space="0" w:color="auto"/>
@@ -15419,7 +15593,82 @@
         <w:insideH w:val="single" w:sz="4" w:space="0" w:color="auto"/>
         <w:insideV w:val="single" w:sz="4" w:space="0" w:color="auto"/>
       </w:tblBorders>
+      <w:tblCellMar>
+        <w:top w:w="0" w:type="dxa"/>
+        <w:left w:w="108" w:type="dxa"/>
+        <w:bottom w:w="0" w:type="dxa"/>
+        <w:right w:w="108" w:type="dxa"/>
+      </w:tblCellMar>
     </w:tblPr>
+  </w:style>
+  <w:style w:type="paragraph" w:styleId="Notedebasdepage">
+    <w:name w:val="footnote text"/>
+    <w:basedOn w:val="Normal"/>
+    <w:link w:val="NotedebasdepageCar"/>
+    <w:uiPriority w:val="99"/>
+    <w:unhideWhenUsed/>
+    <w:rsid w:val="00221D24"/>
+    <w:pPr>
+      <w:spacing w:after="0" w:line="240" w:lineRule="auto"/>
+    </w:pPr>
+    <w:rPr>
+      <w:sz w:val="24"/>
+      <w:szCs w:val="24"/>
+    </w:rPr>
+  </w:style>
+  <w:style w:type="character" w:customStyle="1" w:styleId="NotedebasdepageCar">
+    <w:name w:val="Note de bas de page Car"/>
+    <w:basedOn w:val="Policepardfaut"/>
+    <w:link w:val="Notedebasdepage"/>
+    <w:uiPriority w:val="99"/>
+    <w:rsid w:val="00221D24"/>
+    <w:rPr>
+      <w:sz w:val="24"/>
+      <w:szCs w:val="24"/>
+    </w:rPr>
+  </w:style>
+  <w:style w:type="character" w:styleId="Appelnotedebasdep">
+    <w:name w:val="footnote reference"/>
+    <w:basedOn w:val="Policepardfaut"/>
+    <w:uiPriority w:val="99"/>
+    <w:unhideWhenUsed/>
+    <w:rsid w:val="00221D24"/>
+    <w:rPr>
+      <w:vertAlign w:val="superscript"/>
+    </w:rPr>
+  </w:style>
+  <w:style w:type="character" w:styleId="Lienhypertexte">
+    <w:name w:val="Hyperlink"/>
+    <w:basedOn w:val="Policepardfaut"/>
+    <w:uiPriority w:val="99"/>
+    <w:semiHidden/>
+    <w:unhideWhenUsed/>
+    <w:rsid w:val="0048270E"/>
+    <w:rPr>
+      <w:color w:val="0000FF"/>
+      <w:u w:val="single"/>
+    </w:rPr>
+  </w:style>
+  <w:style w:type="character" w:customStyle="1" w:styleId="Titre1Car">
+    <w:name w:val="Titre 1 Car"/>
+    <w:basedOn w:val="Policepardfaut"/>
+    <w:link w:val="Titre1"/>
+    <w:uiPriority w:val="9"/>
+    <w:rsid w:val="000F42EA"/>
+    <w:rPr>
+      <w:rFonts w:ascii="Times New Roman" w:hAnsi="Times New Roman" w:cs="Times New Roman"/>
+      <w:b/>
+      <w:bCs/>
+      <w:kern w:val="36"/>
+      <w:sz w:val="48"/>
+      <w:szCs w:val="48"/>
+      <w:lang w:val="fr-FR" w:eastAsia="fr-FR"/>
+    </w:rPr>
+  </w:style>
+  <w:style w:type="character" w:customStyle="1" w:styleId="systemtitle">
+    <w:name w:val="systemtitle"/>
+    <w:basedOn w:val="Policepardfaut"/>
+    <w:rsid w:val="000F42EA"/>
   </w:style>
 </w:styles>
 </file>
@@ -15717,4 +15966,16 @@
     </a:ext>
   </a:extLst>
 </a:theme>
+</file>
+
+<file path=customXml/item1.xml><?xml version="1.0" encoding="utf-8"?>
+<b:Sources xmlns:b="http://schemas.openxmlformats.org/officeDocument/2006/bibliography" xmlns="http://schemas.openxmlformats.org/officeDocument/2006/bibliography" SelectedStyle="/APASixthEditionOfficeOnline.xsl" StyleName="APA"/>
+</file>
+
+<file path=customXml/itemProps1.xml><?xml version="1.0" encoding="utf-8"?>
+<ds:datastoreItem xmlns:ds="http://schemas.openxmlformats.org/officeDocument/2006/customXml" ds:itemID="{6C0F60C9-6D71-FA47-8380-1E107E34F263}">
+  <ds:schemaRefs>
+    <ds:schemaRef ds:uri="http://schemas.openxmlformats.org/officeDocument/2006/bibliography"/>
+  </ds:schemaRefs>
+</ds:datastoreItem>
 </file>
</xml_diff>

<commit_message>
RRQ est masculin, ajout sauts de page
</commit_message>
<xml_diff>
--- a/equipe4-document_texte.docx
+++ b/equipe4-document_texte.docx
@@ -4,7 +4,7 @@
   <w:body>
     <w:p>
       <w:pPr>
-        <w:jc w:val="center"/>
+        <w:jc w:val="right"/>
         <w:rPr>
           <w:rFonts w:ascii="Times New Roman" w:hAnsi="Times New Roman" w:cs="Times New Roman"/>
           <w:sz w:val="24"/>
@@ -464,7 +464,23 @@
           <w:sz w:val="24"/>
           <w:szCs w:val="24"/>
         </w:rPr>
-        <w:t>- Rente du régime de base de la RRQ</w:t>
+        <w:t>- Rente du régime de base d</w:t>
+      </w:r>
+      <w:r>
+        <w:rPr>
+          <w:rFonts w:ascii="Times New Roman" w:hAnsi="Times New Roman" w:cs="Times New Roman"/>
+          <w:sz w:val="24"/>
+          <w:szCs w:val="24"/>
+        </w:rPr>
+        <w:t>u</w:t>
+      </w:r>
+      <w:r>
+        <w:rPr>
+          <w:rFonts w:ascii="Times New Roman" w:hAnsi="Times New Roman" w:cs="Times New Roman"/>
+          <w:sz w:val="24"/>
+          <w:szCs w:val="24"/>
+        </w:rPr>
+        <w:t xml:space="preserve"> RRQ</w:t>
       </w:r>
       <w:r>
         <w:rPr>
@@ -1153,23 +1169,7 @@
               <w:sz w:val="24"/>
               <w:szCs w:val="24"/>
             </w:rPr>
-            <m:t>=</m:t>
-          </m:r>
-          <m:r>
-            <w:rPr>
-              <w:rFonts w:ascii="Cambria Math" w:hAnsi="Cambria Math" w:cs="Times New Roman"/>
-              <w:sz w:val="24"/>
-              <w:szCs w:val="24"/>
-            </w:rPr>
-            <m:t>0,25*47674$=</m:t>
-          </m:r>
-          <m:r>
-            <w:rPr>
-              <w:rFonts w:ascii="Cambria Math" w:hAnsi="Cambria Math" w:cs="Times New Roman"/>
-              <w:sz w:val="24"/>
-              <w:szCs w:val="24"/>
-            </w:rPr>
-            <m:t xml:space="preserve">11 919$   </m:t>
+            <m:t xml:space="preserve">=0,25*47674$=11 919$   </m:t>
           </m:r>
           <m:d>
             <m:dPr>
@@ -1245,7 +1245,23 @@
           <w:sz w:val="24"/>
           <w:szCs w:val="24"/>
         </w:rPr>
-        <w:t xml:space="preserve"> à chaque mois situé dans l’intervalle entre la demande du paiement de la RRQ et l’âge normal de la retraite (ANR).</w:t>
+        <w:t xml:space="preserve"> à chaque mois situé dans l’intervalle entre la demande du paiement d</w:t>
+      </w:r>
+      <w:r>
+        <w:rPr>
+          <w:rFonts w:ascii="Times New Roman" w:eastAsiaTheme="minorEastAsia" w:hAnsi="Times New Roman" w:cs="Times New Roman"/>
+          <w:sz w:val="24"/>
+          <w:szCs w:val="24"/>
+        </w:rPr>
+        <w:t>u</w:t>
+      </w:r>
+      <w:r>
+        <w:rPr>
+          <w:rFonts w:ascii="Times New Roman" w:eastAsiaTheme="minorEastAsia" w:hAnsi="Times New Roman" w:cs="Times New Roman"/>
+          <w:sz w:val="24"/>
+          <w:szCs w:val="24"/>
+        </w:rPr>
+        <w:t xml:space="preserve"> RRQ et l’âge normal de la retraite (ANR).</w:t>
       </w:r>
       <w:r>
         <w:rPr>
@@ -1709,7 +1725,6 @@
     </w:p>
     <w:p>
       <w:pPr>
-        <w:jc w:val="center"/>
         <w:rPr>
           <w:rFonts w:ascii="Times New Roman" w:eastAsiaTheme="minorEastAsia" w:hAnsi="Times New Roman" w:cs="Times New Roman"/>
           <w:b/>
@@ -1726,6 +1741,29 @@
           <w:sz w:val="24"/>
           <w:szCs w:val="24"/>
         </w:rPr>
+        <w:br w:type="page"/>
+      </w:r>
+    </w:p>
+    <w:p>
+      <w:pPr>
+        <w:jc w:val="center"/>
+        <w:rPr>
+          <w:rFonts w:ascii="Times New Roman" w:eastAsiaTheme="minorEastAsia" w:hAnsi="Times New Roman" w:cs="Times New Roman"/>
+          <w:b/>
+          <w:bCs/>
+          <w:sz w:val="24"/>
+          <w:szCs w:val="24"/>
+        </w:rPr>
+      </w:pPr>
+      <w:r>
+        <w:rPr>
+          <w:rFonts w:ascii="Times New Roman" w:eastAsiaTheme="minorEastAsia" w:hAnsi="Times New Roman" w:cs="Times New Roman"/>
+          <w:b/>
+          <w:bCs/>
+          <w:sz w:val="24"/>
+          <w:szCs w:val="24"/>
+        </w:rPr>
+        <w:lastRenderedPageBreak/>
         <w:t>Autres ajouts au document Excel concernant la rente du régime de base</w:t>
       </w:r>
     </w:p>
@@ -2086,7 +2124,6 @@
                 <w:sz w:val="24"/>
                 <w:szCs w:val="24"/>
               </w:rPr>
-              <w:lastRenderedPageBreak/>
               <w:t>MGA5</w:t>
             </w:r>
           </w:p>
@@ -3096,7 +3133,23 @@
           <w:sz w:val="24"/>
           <w:szCs w:val="24"/>
         </w:rPr>
-        <w:t>Rente du régime supplémentaire 1 de la RRQ :</w:t>
+        <w:t>Rente du régime supplémentaire 1 d</w:t>
+      </w:r>
+      <w:r>
+        <w:rPr>
+          <w:rFonts w:ascii="Times New Roman" w:hAnsi="Times New Roman" w:cs="Times New Roman"/>
+          <w:sz w:val="24"/>
+          <w:szCs w:val="24"/>
+        </w:rPr>
+        <w:t>u</w:t>
+      </w:r>
+      <w:r>
+        <w:rPr>
+          <w:rFonts w:ascii="Times New Roman" w:hAnsi="Times New Roman" w:cs="Times New Roman"/>
+          <w:sz w:val="24"/>
+          <w:szCs w:val="24"/>
+        </w:rPr>
+        <w:t xml:space="preserve"> RRQ :</w:t>
       </w:r>
     </w:p>
     <w:p>
@@ -3196,6 +3249,14 @@
           <w:szCs w:val="24"/>
         </w:rPr>
         <w:t>e fait sur 15% du salaire ajusté de 2019.</w:t>
+      </w:r>
+      <w:r>
+        <w:rPr>
+          <w:rFonts w:ascii="Times New Roman" w:hAnsi="Times New Roman" w:cs="Times New Roman"/>
+          <w:sz w:val="24"/>
+          <w:szCs w:val="24"/>
+        </w:rPr>
+        <w:t xml:space="preserve"> Cet ajustement est le résultat de la cotisation inférieure pour les premières années de la vie du régime S1. En effet, le taux cible de 2% sera atteint en 2023, alors qu’il n’était que de 0,6% en 2019 (taux employé + employeur combiné).</w:t>
       </w:r>
       <w:r>
         <w:rPr>
@@ -3420,7 +3481,6 @@
     </w:p>
     <w:p>
       <w:pPr>
-        <w:jc w:val="center"/>
         <w:rPr>
           <w:rFonts w:ascii="Times New Roman" w:eastAsiaTheme="minorEastAsia" w:hAnsi="Times New Roman" w:cs="Times New Roman"/>
           <w:b/>
@@ -3437,6 +3497,29 @@
           <w:sz w:val="24"/>
           <w:szCs w:val="24"/>
         </w:rPr>
+        <w:br w:type="page"/>
+      </w:r>
+    </w:p>
+    <w:p>
+      <w:pPr>
+        <w:jc w:val="center"/>
+        <w:rPr>
+          <w:rFonts w:ascii="Times New Roman" w:eastAsiaTheme="minorEastAsia" w:hAnsi="Times New Roman" w:cs="Times New Roman"/>
+          <w:b/>
+          <w:bCs/>
+          <w:sz w:val="24"/>
+          <w:szCs w:val="24"/>
+        </w:rPr>
+      </w:pPr>
+      <w:r>
+        <w:rPr>
+          <w:rFonts w:ascii="Times New Roman" w:eastAsiaTheme="minorEastAsia" w:hAnsi="Times New Roman" w:cs="Times New Roman"/>
+          <w:b/>
+          <w:bCs/>
+          <w:sz w:val="24"/>
+          <w:szCs w:val="24"/>
+        </w:rPr>
+        <w:lastRenderedPageBreak/>
         <w:t>Autres ajouts au document Excel concernant la rente du régime S1</w:t>
       </w:r>
     </w:p>
@@ -4029,24 +4112,29 @@
           <w:szCs w:val="24"/>
         </w:rPr>
       </w:pPr>
-    </w:p>
-    <w:p>
-      <w:pPr>
-        <w:jc w:val="both"/>
-        <w:rPr>
-          <w:rFonts w:ascii="Times New Roman" w:hAnsi="Times New Roman" w:cs="Times New Roman"/>
-          <w:sz w:val="24"/>
-          <w:szCs w:val="24"/>
-        </w:rPr>
-      </w:pPr>
-      <w:r>
-        <w:rPr>
-          <w:rFonts w:ascii="Times New Roman" w:hAnsi="Times New Roman" w:cs="Times New Roman"/>
-          <w:sz w:val="24"/>
-          <w:szCs w:val="24"/>
-        </w:rPr>
-        <w:lastRenderedPageBreak/>
-        <w:t>Au total, la rente offerte par la RRQ sera de :</w:t>
+      <w:r>
+        <w:rPr>
+          <w:rFonts w:ascii="Times New Roman" w:hAnsi="Times New Roman" w:cs="Times New Roman"/>
+          <w:sz w:val="24"/>
+          <w:szCs w:val="24"/>
+        </w:rPr>
+        <w:t>Au total, la rente offerte par l</w:t>
+      </w:r>
+      <w:r>
+        <w:rPr>
+          <w:rFonts w:ascii="Times New Roman" w:hAnsi="Times New Roman" w:cs="Times New Roman"/>
+          <w:sz w:val="24"/>
+          <w:szCs w:val="24"/>
+        </w:rPr>
+        <w:t>e</w:t>
+      </w:r>
+      <w:r>
+        <w:rPr>
+          <w:rFonts w:ascii="Times New Roman" w:hAnsi="Times New Roman" w:cs="Times New Roman"/>
+          <w:sz w:val="24"/>
+          <w:szCs w:val="24"/>
+        </w:rPr>
+        <w:t xml:space="preserve"> RRQ sera de :</w:t>
       </w:r>
     </w:p>
     <w:p>
@@ -4474,7 +4562,23 @@
           <w:sz w:val="24"/>
           <w:szCs w:val="24"/>
         </w:rPr>
-        <w:t xml:space="preserve"> en plus des versements de la part de la RRQ,</w:t>
+        <w:t xml:space="preserve"> en plus des versements de la part d</w:t>
+      </w:r>
+      <w:r>
+        <w:rPr>
+          <w:rFonts w:ascii="Times New Roman" w:hAnsi="Times New Roman" w:cs="Times New Roman"/>
+          <w:sz w:val="24"/>
+          <w:szCs w:val="24"/>
+        </w:rPr>
+        <w:t>u</w:t>
+      </w:r>
+      <w:r>
+        <w:rPr>
+          <w:rFonts w:ascii="Times New Roman" w:hAnsi="Times New Roman" w:cs="Times New Roman"/>
+          <w:sz w:val="24"/>
+          <w:szCs w:val="24"/>
+        </w:rPr>
+        <w:t xml:space="preserve"> RRQ,</w:t>
       </w:r>
       <w:r>
         <w:rPr>
@@ -4679,7 +4783,23 @@
           <w:sz w:val="24"/>
           <w:szCs w:val="24"/>
         </w:rPr>
-        <w:t xml:space="preserve"> Rente du régime de base de la RRQ</w:t>
+        <w:t xml:space="preserve"> Rente du régime de base d</w:t>
+      </w:r>
+      <w:r>
+        <w:rPr>
+          <w:rFonts w:ascii="Times New Roman" w:hAnsi="Times New Roman" w:cs="Times New Roman"/>
+          <w:sz w:val="24"/>
+          <w:szCs w:val="24"/>
+        </w:rPr>
+        <w:t>u</w:t>
+      </w:r>
+      <w:r>
+        <w:rPr>
+          <w:rFonts w:ascii="Times New Roman" w:hAnsi="Times New Roman" w:cs="Times New Roman"/>
+          <w:sz w:val="24"/>
+          <w:szCs w:val="24"/>
+        </w:rPr>
+        <w:t xml:space="preserve"> RRQ</w:t>
       </w:r>
       <w:r>
         <w:rPr>
@@ -4713,7 +4833,23 @@
           <w:sz w:val="24"/>
           <w:szCs w:val="24"/>
         </w:rPr>
-        <w:t>versée par la RRQ</w:t>
+        <w:t>versée par l</w:t>
+      </w:r>
+      <w:r>
+        <w:rPr>
+          <w:rFonts w:ascii="Times New Roman" w:hAnsi="Times New Roman" w:cs="Times New Roman"/>
+          <w:sz w:val="24"/>
+          <w:szCs w:val="24"/>
+        </w:rPr>
+        <w:t>e</w:t>
+      </w:r>
+      <w:r>
+        <w:rPr>
+          <w:rFonts w:ascii="Times New Roman" w:hAnsi="Times New Roman" w:cs="Times New Roman"/>
+          <w:sz w:val="24"/>
+          <w:szCs w:val="24"/>
+        </w:rPr>
+        <w:t xml:space="preserve"> RRQ</w:t>
       </w:r>
       <w:r>
         <w:rPr>
@@ -4996,6 +5132,7 @@
           <w:sz w:val="24"/>
           <w:szCs w:val="24"/>
         </w:rPr>
+        <w:lastRenderedPageBreak/>
         <w:t>Virginie remplit également les conditions pour avoir accès aux rentes de la PSV et du SRG et le</w:t>
       </w:r>
       <w:r>
@@ -5136,7 +5273,23 @@
           <w:sz w:val="24"/>
           <w:szCs w:val="24"/>
         </w:rPr>
-        <w:t>Le processus d’indexation est le même que celui utilisé pour la rente de la RRQ. On utilise ici pour le calcul le montant de la PSV en 2019, c’est-à-dire 7 217$ (O5). L’indexation est donc effectuée à six reprises</w:t>
+        <w:t>Le processus d’indexation est le même que celui utilisé pour la rente d</w:t>
+      </w:r>
+      <w:r>
+        <w:rPr>
+          <w:rFonts w:ascii="Times New Roman" w:hAnsi="Times New Roman" w:cs="Times New Roman"/>
+          <w:sz w:val="24"/>
+          <w:szCs w:val="24"/>
+        </w:rPr>
+        <w:t>u</w:t>
+      </w:r>
+      <w:r>
+        <w:rPr>
+          <w:rFonts w:ascii="Times New Roman" w:hAnsi="Times New Roman" w:cs="Times New Roman"/>
+          <w:sz w:val="24"/>
+          <w:szCs w:val="24"/>
+        </w:rPr>
+        <w:t xml:space="preserve"> RRQ. On utilise ici pour le calcul le montant de la PSV en 2019, c’est-à-dire 7 217$ (O5). L’indexation est donc effectuée à six reprises</w:t>
       </w:r>
       <w:r>
         <w:rPr>
@@ -5698,7 +5851,7 @@
           <w:sz w:val="24"/>
           <w:szCs w:val="24"/>
         </w:rPr>
-        <w:t xml:space="preserve"> à la rente de la RRQ font diminuer le montant offert par le supplément de revenu garanti. Cette diminution e</w:t>
+        <w:t xml:space="preserve"> à la rente d</w:t>
       </w:r>
       <w:r>
         <w:rPr>
@@ -5706,6 +5859,22 @@
           <w:sz w:val="24"/>
           <w:szCs w:val="24"/>
         </w:rPr>
+        <w:t>u</w:t>
+      </w:r>
+      <w:r>
+        <w:rPr>
+          <w:rFonts w:ascii="Times New Roman" w:eastAsiaTheme="minorEastAsia" w:hAnsi="Times New Roman" w:cs="Times New Roman"/>
+          <w:sz w:val="24"/>
+          <w:szCs w:val="24"/>
+        </w:rPr>
+        <w:t xml:space="preserve"> RRQ font diminuer le montant offert par le supplément de revenu garanti. Cette diminution e</w:t>
+      </w:r>
+      <w:r>
+        <w:rPr>
+          <w:rFonts w:ascii="Times New Roman" w:eastAsiaTheme="minorEastAsia" w:hAnsi="Times New Roman" w:cs="Times New Roman"/>
+          <w:sz w:val="24"/>
+          <w:szCs w:val="24"/>
+        </w:rPr>
         <w:t>s</w:t>
       </w:r>
       <w:r>
@@ -5722,7 +5891,23 @@
           <w:sz w:val="24"/>
           <w:szCs w:val="24"/>
         </w:rPr>
-        <w:t>e revenu obtenu grâce à la RRQ. De plus, l</w:t>
+        <w:t xml:space="preserve">e revenu obtenu grâce </w:t>
+      </w:r>
+      <w:r>
+        <w:rPr>
+          <w:rFonts w:ascii="Times New Roman" w:eastAsiaTheme="minorEastAsia" w:hAnsi="Times New Roman" w:cs="Times New Roman"/>
+          <w:sz w:val="24"/>
+          <w:szCs w:val="24"/>
+        </w:rPr>
+        <w:t>au</w:t>
+      </w:r>
+      <w:r>
+        <w:rPr>
+          <w:rFonts w:ascii="Times New Roman" w:eastAsiaTheme="minorEastAsia" w:hAnsi="Times New Roman" w:cs="Times New Roman"/>
+          <w:sz w:val="24"/>
+          <w:szCs w:val="24"/>
+        </w:rPr>
+        <w:t xml:space="preserve"> RRQ. De plus, l</w:t>
       </w:r>
       <w:r>
         <w:rPr>
@@ -6427,7 +6612,6 @@
     </w:p>
     <w:p>
       <w:pPr>
-        <w:jc w:val="both"/>
         <w:rPr>
           <w:rFonts w:ascii="Times New Roman" w:hAnsi="Times New Roman" w:cs="Times New Roman"/>
           <w:b/>
@@ -6444,9 +6628,12 @@
           <w:sz w:val="24"/>
           <w:szCs w:val="24"/>
         </w:rPr>
-        <w:t xml:space="preserve">Question </w:t>
-      </w:r>
-      <w:r>
+        <w:br w:type="page"/>
+      </w:r>
+    </w:p>
+    <w:p>
+      <w:pPr>
+        <w:jc w:val="both"/>
         <w:rPr>
           <w:rFonts w:ascii="Times New Roman" w:hAnsi="Times New Roman" w:cs="Times New Roman"/>
           <w:b/>
@@ -6454,8 +6641,7 @@
           <w:sz w:val="24"/>
           <w:szCs w:val="24"/>
         </w:rPr>
-        <w:t>3</w:t>
-      </w:r>
+      </w:pPr>
       <w:r>
         <w:rPr>
           <w:rFonts w:ascii="Times New Roman" w:hAnsi="Times New Roman" w:cs="Times New Roman"/>
@@ -6464,6 +6650,27 @@
           <w:sz w:val="24"/>
           <w:szCs w:val="24"/>
         </w:rPr>
+        <w:lastRenderedPageBreak/>
+        <w:t xml:space="preserve">Question </w:t>
+      </w:r>
+      <w:r>
+        <w:rPr>
+          <w:rFonts w:ascii="Times New Roman" w:hAnsi="Times New Roman" w:cs="Times New Roman"/>
+          <w:b/>
+          <w:bCs/>
+          <w:sz w:val="24"/>
+          <w:szCs w:val="24"/>
+        </w:rPr>
+        <w:t>3</w:t>
+      </w:r>
+      <w:r>
+        <w:rPr>
+          <w:rFonts w:ascii="Times New Roman" w:hAnsi="Times New Roman" w:cs="Times New Roman"/>
+          <w:b/>
+          <w:bCs/>
+          <w:sz w:val="24"/>
+          <w:szCs w:val="24"/>
+        </w:rPr>
         <w:t> :</w:t>
       </w:r>
     </w:p>
@@ -6482,7 +6689,23 @@
           <w:sz w:val="24"/>
           <w:szCs w:val="24"/>
         </w:rPr>
-        <w:t>- Rente du régime de base de la RRQ</w:t>
+        <w:t>- Rente du régime de base d</w:t>
+      </w:r>
+      <w:r>
+        <w:rPr>
+          <w:rFonts w:ascii="Times New Roman" w:hAnsi="Times New Roman" w:cs="Times New Roman"/>
+          <w:sz w:val="24"/>
+          <w:szCs w:val="24"/>
+        </w:rPr>
+        <w:t>u</w:t>
+      </w:r>
+      <w:r>
+        <w:rPr>
+          <w:rFonts w:ascii="Times New Roman" w:hAnsi="Times New Roman" w:cs="Times New Roman"/>
+          <w:sz w:val="24"/>
+          <w:szCs w:val="24"/>
+        </w:rPr>
+        <w:t xml:space="preserve"> RRQ</w:t>
       </w:r>
       <w:r>
         <w:rPr>
@@ -6810,7 +7033,6 @@
           <w:sz w:val="24"/>
           <w:szCs w:val="24"/>
         </w:rPr>
-        <w:lastRenderedPageBreak/>
         <w:t xml:space="preserve">Ici, </w:t>
       </w:r>
       <w:proofErr w:type="spellStart"/>
@@ -7172,23 +7394,7 @@
               <w:sz w:val="24"/>
               <w:szCs w:val="24"/>
             </w:rPr>
-            <m:t>=</m:t>
-          </m:r>
-          <m:r>
-            <w:rPr>
-              <w:rFonts w:ascii="Cambria Math" w:hAnsi="Cambria Math" w:cs="Times New Roman"/>
-              <w:sz w:val="24"/>
-              <w:szCs w:val="24"/>
-            </w:rPr>
-            <m:t>0,25*55962$=</m:t>
-          </m:r>
-          <m:r>
-            <w:rPr>
-              <w:rFonts w:ascii="Cambria Math" w:hAnsi="Cambria Math" w:cs="Times New Roman"/>
-              <w:sz w:val="24"/>
-              <w:szCs w:val="24"/>
-            </w:rPr>
-            <m:t xml:space="preserve">13 991$   </m:t>
+            <m:t xml:space="preserve">=0,25*55962$=13 991$   </m:t>
           </m:r>
           <m:d>
             <m:dPr>
@@ -7297,47 +7503,7 @@
             <w:sz w:val="24"/>
             <w:szCs w:val="24"/>
           </w:rPr>
-          <m:t>R</m:t>
-        </m:r>
-        <m:r>
-          <w:rPr>
-            <w:rFonts w:ascii="Cambria Math" w:eastAsiaTheme="minorEastAsia" w:hAnsi="Cambria Math" w:cs="Times New Roman"/>
-            <w:sz w:val="24"/>
-            <w:szCs w:val="24"/>
-          </w:rPr>
-          <m:t>é</m:t>
-        </m:r>
-        <m:r>
-          <w:rPr>
-            <w:rFonts w:ascii="Cambria Math" w:eastAsiaTheme="minorEastAsia" w:hAnsi="Cambria Math" w:cs="Times New Roman"/>
-            <w:sz w:val="24"/>
-            <w:szCs w:val="24"/>
-          </w:rPr>
-          <m:t>duction</m:t>
-        </m:r>
-        <m:r>
-          <w:rPr>
-            <w:rFonts w:ascii="Cambria Math" w:eastAsiaTheme="minorEastAsia" w:hAnsi="Cambria Math" w:cs="Times New Roman"/>
-            <w:sz w:val="24"/>
-            <w:szCs w:val="24"/>
-          </w:rPr>
-          <m:t>.</m:t>
-        </m:r>
-        <m:r>
-          <w:rPr>
-            <w:rFonts w:ascii="Cambria Math" w:eastAsiaTheme="minorEastAsia" w:hAnsi="Cambria Math" w:cs="Times New Roman"/>
-            <w:sz w:val="24"/>
-            <w:szCs w:val="24"/>
-          </w:rPr>
-          <m:t>actuarielle</m:t>
-        </m:r>
-        <m:r>
-          <w:rPr>
-            <w:rFonts w:ascii="Cambria Math" w:eastAsiaTheme="minorEastAsia" w:hAnsi="Cambria Math" w:cs="Times New Roman"/>
-            <w:sz w:val="24"/>
-            <w:szCs w:val="24"/>
-          </w:rPr>
-          <m:t xml:space="preserve">=0,0055* </m:t>
+          <m:t xml:space="preserve">Réduction.actuarielle=0,0055* </m:t>
         </m:r>
         <m:f>
           <m:fPr>
@@ -7357,15 +7523,7 @@
                 <w:sz w:val="24"/>
                 <w:szCs w:val="24"/>
               </w:rPr>
-              <m:t xml:space="preserve">12 </m:t>
-            </m:r>
-            <m:r>
-              <w:rPr>
-                <w:rFonts w:ascii="Cambria Math" w:eastAsiaTheme="minorEastAsia" w:hAnsi="Cambria Math" w:cs="Times New Roman"/>
-                <w:sz w:val="24"/>
-                <w:szCs w:val="24"/>
-              </w:rPr>
-              <m:t>mois</m:t>
+              <m:t>12 mois</m:t>
             </m:r>
           </m:num>
           <m:den>
@@ -7375,15 +7533,7 @@
                 <w:sz w:val="24"/>
                 <w:szCs w:val="24"/>
               </w:rPr>
-              <m:t xml:space="preserve">1 </m:t>
-            </m:r>
-            <m:r>
-              <w:rPr>
-                <w:rFonts w:ascii="Cambria Math" w:eastAsiaTheme="minorEastAsia" w:hAnsi="Cambria Math" w:cs="Times New Roman"/>
-                <w:sz w:val="24"/>
-                <w:szCs w:val="24"/>
-              </w:rPr>
-              <m:t>an</m:t>
+              <m:t>1 an</m:t>
             </m:r>
           </m:den>
         </m:f>
@@ -7413,31 +7563,7 @@
                 <w:sz w:val="24"/>
                 <w:szCs w:val="24"/>
               </w:rPr>
-              <m:t xml:space="preserve">65 </m:t>
-            </m:r>
-            <m:r>
-              <w:rPr>
-                <w:rFonts w:ascii="Cambria Math" w:eastAsiaTheme="minorEastAsia" w:hAnsi="Cambria Math" w:cs="Times New Roman"/>
-                <w:sz w:val="24"/>
-                <w:szCs w:val="24"/>
-              </w:rPr>
-              <m:t>ans</m:t>
-            </m:r>
-            <m:r>
-              <w:rPr>
-                <w:rFonts w:ascii="Cambria Math" w:eastAsiaTheme="minorEastAsia" w:hAnsi="Cambria Math" w:cs="Times New Roman"/>
-                <w:sz w:val="24"/>
-                <w:szCs w:val="24"/>
-              </w:rPr>
-              <m:t xml:space="preserve">-65 </m:t>
-            </m:r>
-            <m:r>
-              <w:rPr>
-                <w:rFonts w:ascii="Cambria Math" w:eastAsiaTheme="minorEastAsia" w:hAnsi="Cambria Math" w:cs="Times New Roman"/>
-                <w:sz w:val="24"/>
-                <w:szCs w:val="24"/>
-              </w:rPr>
-              <m:t>ans</m:t>
+              <m:t>65 ans-65 ans</m:t>
             </m:r>
           </m:e>
         </m:d>
@@ -7845,7 +7971,6 @@
     </w:p>
     <w:p>
       <w:pPr>
-        <w:jc w:val="center"/>
         <w:rPr>
           <w:rFonts w:ascii="Times New Roman" w:eastAsiaTheme="minorEastAsia" w:hAnsi="Times New Roman" w:cs="Times New Roman"/>
           <w:b/>
@@ -7862,6 +7987,29 @@
           <w:sz w:val="24"/>
           <w:szCs w:val="24"/>
         </w:rPr>
+        <w:br w:type="page"/>
+      </w:r>
+    </w:p>
+    <w:p>
+      <w:pPr>
+        <w:jc w:val="center"/>
+        <w:rPr>
+          <w:rFonts w:ascii="Times New Roman" w:eastAsiaTheme="minorEastAsia" w:hAnsi="Times New Roman" w:cs="Times New Roman"/>
+          <w:b/>
+          <w:bCs/>
+          <w:sz w:val="24"/>
+          <w:szCs w:val="24"/>
+        </w:rPr>
+      </w:pPr>
+      <w:r>
+        <w:rPr>
+          <w:rFonts w:ascii="Times New Roman" w:eastAsiaTheme="minorEastAsia" w:hAnsi="Times New Roman" w:cs="Times New Roman"/>
+          <w:b/>
+          <w:bCs/>
+          <w:sz w:val="24"/>
+          <w:szCs w:val="24"/>
+        </w:rPr>
+        <w:lastRenderedPageBreak/>
         <w:t>Autres ajouts au document Excel concernant la rente du régime de base</w:t>
       </w:r>
     </w:p>
@@ -9582,23 +9730,7 @@
             <w:sz w:val="24"/>
             <w:szCs w:val="24"/>
           </w:rPr>
-          <m:t>*(1+0,</m:t>
-        </m:r>
-        <m:r>
-          <w:rPr>
-            <w:rFonts w:ascii="Cambria Math" w:hAnsi="Cambria Math" w:cs="Times New Roman"/>
-            <w:sz w:val="24"/>
-            <w:szCs w:val="24"/>
-          </w:rPr>
-          <m:t>0275</m:t>
-        </m:r>
-        <m:r>
-          <w:rPr>
-            <w:rFonts w:ascii="Cambria Math" w:hAnsi="Cambria Math" w:cs="Times New Roman"/>
-            <w:sz w:val="24"/>
-            <w:szCs w:val="24"/>
-          </w:rPr>
-          <m:t>)</m:t>
+          <m:t>*(1+0,0275)</m:t>
         </m:r>
       </m:oMath>
       <w:r>
@@ -9653,7 +9785,23 @@
           <w:sz w:val="24"/>
           <w:szCs w:val="24"/>
         </w:rPr>
-        <w:t>Rente du régime supplémentaire 1 de la RRQ :</w:t>
+        <w:t>Rente du régime supplémentaire 1 d</w:t>
+      </w:r>
+      <w:r>
+        <w:rPr>
+          <w:rFonts w:ascii="Times New Roman" w:hAnsi="Times New Roman" w:cs="Times New Roman"/>
+          <w:sz w:val="24"/>
+          <w:szCs w:val="24"/>
+        </w:rPr>
+        <w:t>u</w:t>
+      </w:r>
+      <w:r>
+        <w:rPr>
+          <w:rFonts w:ascii="Times New Roman" w:hAnsi="Times New Roman" w:cs="Times New Roman"/>
+          <w:sz w:val="24"/>
+          <w:szCs w:val="24"/>
+        </w:rPr>
+        <w:t xml:space="preserve"> RRQ :</w:t>
       </w:r>
     </w:p>
     <w:p>
@@ -10211,47 +10359,7 @@
               <w:sz w:val="24"/>
               <w:szCs w:val="24"/>
             </w:rPr>
-            <m:t>R</m:t>
-          </m:r>
-          <m:r>
-            <w:rPr>
-              <w:rFonts w:ascii="Cambria Math" w:hAnsi="Cambria Math" w:cs="Times New Roman"/>
-              <w:sz w:val="24"/>
-              <w:szCs w:val="24"/>
-            </w:rPr>
-            <m:t>ente</m:t>
-          </m:r>
-          <m:r>
-            <w:rPr>
-              <w:rFonts w:ascii="Cambria Math" w:hAnsi="Cambria Math" w:cs="Times New Roman"/>
-              <w:sz w:val="24"/>
-              <w:szCs w:val="24"/>
-            </w:rPr>
-            <m:t>.</m:t>
-          </m:r>
-          <m:r>
-            <w:rPr>
-              <w:rFonts w:ascii="Cambria Math" w:hAnsi="Cambria Math" w:cs="Times New Roman"/>
-              <w:sz w:val="24"/>
-              <w:szCs w:val="24"/>
-            </w:rPr>
-            <m:t xml:space="preserve">S1= </m:t>
-          </m:r>
-          <m:r>
-            <w:rPr>
-              <w:rFonts w:ascii="Cambria Math" w:hAnsi="Cambria Math" w:cs="Times New Roman"/>
-              <w:sz w:val="24"/>
-              <w:szCs w:val="24"/>
-            </w:rPr>
-            <m:t>0,0833</m:t>
-          </m:r>
-          <m:r>
-            <w:rPr>
-              <w:rFonts w:ascii="Cambria Math" w:hAnsi="Cambria Math" w:cs="Times New Roman"/>
-              <w:sz w:val="24"/>
-              <w:szCs w:val="24"/>
-            </w:rPr>
-            <m:t>*</m:t>
+            <m:t>Rente.S1= 0,0833*</m:t>
           </m:r>
           <m:f>
             <m:fPr>
@@ -10271,31 +10379,7 @@
                   <w:sz w:val="24"/>
                   <w:szCs w:val="24"/>
                 </w:rPr>
-                <m:t>52</m:t>
-              </m:r>
-              <m:r>
-                <w:rPr>
-                  <w:rFonts w:ascii="Cambria Math" w:hAnsi="Cambria Math" w:cs="Times New Roman"/>
-                  <w:sz w:val="24"/>
-                  <w:szCs w:val="24"/>
-                </w:rPr>
-                <m:t> </m:t>
-              </m:r>
-              <m:r>
-                <w:rPr>
-                  <w:rFonts w:ascii="Cambria Math" w:hAnsi="Cambria Math" w:cs="Times New Roman"/>
-                  <w:sz w:val="24"/>
-                  <w:szCs w:val="24"/>
-                </w:rPr>
-                <m:t>945</m:t>
-              </m:r>
-              <m:r>
-                <w:rPr>
-                  <w:rFonts w:ascii="Cambria Math" w:hAnsi="Cambria Math" w:cs="Times New Roman"/>
-                  <w:sz w:val="24"/>
-                  <w:szCs w:val="24"/>
-                </w:rPr>
-                <m:t>$*</m:t>
+                <m:t>52 945$*</m:t>
               </m:r>
               <m:d>
                 <m:dPr>
@@ -10401,7 +10485,23 @@
           <w:sz w:val="24"/>
           <w:szCs w:val="24"/>
         </w:rPr>
-        <w:t>Au total, la rente offerte par la RRQ sera de :</w:t>
+        <w:t>Au total, la rente offerte par l</w:t>
+      </w:r>
+      <w:r>
+        <w:rPr>
+          <w:rFonts w:ascii="Times New Roman" w:hAnsi="Times New Roman" w:cs="Times New Roman"/>
+          <w:sz w:val="24"/>
+          <w:szCs w:val="24"/>
+        </w:rPr>
+        <w:t>e</w:t>
+      </w:r>
+      <w:r>
+        <w:rPr>
+          <w:rFonts w:ascii="Times New Roman" w:hAnsi="Times New Roman" w:cs="Times New Roman"/>
+          <w:sz w:val="24"/>
+          <w:szCs w:val="24"/>
+        </w:rPr>
+        <w:t xml:space="preserve"> RRQ sera de :</w:t>
       </w:r>
     </w:p>
     <w:p>
@@ -10421,159 +10521,7 @@
               <w:sz w:val="24"/>
               <w:szCs w:val="24"/>
             </w:rPr>
-            <m:t>R</m:t>
-          </m:r>
-          <m:r>
-            <w:rPr>
-              <w:rFonts w:ascii="Cambria Math" w:hAnsi="Cambria Math" w:cs="Times New Roman"/>
-              <w:sz w:val="24"/>
-              <w:szCs w:val="24"/>
-            </w:rPr>
-            <m:t>ente</m:t>
-          </m:r>
-          <m:r>
-            <w:rPr>
-              <w:rFonts w:ascii="Cambria Math" w:hAnsi="Cambria Math" w:cs="Times New Roman"/>
-              <w:sz w:val="24"/>
-              <w:szCs w:val="24"/>
-            </w:rPr>
-            <m:t>.</m:t>
-          </m:r>
-          <m:r>
-            <w:rPr>
-              <w:rFonts w:ascii="Cambria Math" w:hAnsi="Cambria Math" w:cs="Times New Roman"/>
-              <w:sz w:val="24"/>
-              <w:szCs w:val="24"/>
-            </w:rPr>
-            <m:t>RRQ=</m:t>
-          </m:r>
-          <m:r>
-            <w:rPr>
-              <w:rFonts w:ascii="Cambria Math" w:hAnsi="Cambria Math" w:cs="Times New Roman"/>
-              <w:sz w:val="24"/>
-              <w:szCs w:val="24"/>
-            </w:rPr>
-            <m:t>R</m:t>
-          </m:r>
-          <m:r>
-            <w:rPr>
-              <w:rFonts w:ascii="Cambria Math" w:hAnsi="Cambria Math" w:cs="Times New Roman"/>
-              <w:sz w:val="24"/>
-              <w:szCs w:val="24"/>
-            </w:rPr>
-            <m:t>ente</m:t>
-          </m:r>
-          <m:r>
-            <w:rPr>
-              <w:rFonts w:ascii="Cambria Math" w:hAnsi="Cambria Math" w:cs="Times New Roman"/>
-              <w:sz w:val="24"/>
-              <w:szCs w:val="24"/>
-            </w:rPr>
-            <m:t>.</m:t>
-          </m:r>
-          <m:r>
-            <w:rPr>
-              <w:rFonts w:ascii="Cambria Math" w:hAnsi="Cambria Math" w:cs="Times New Roman"/>
-              <w:sz w:val="24"/>
-              <w:szCs w:val="24"/>
-            </w:rPr>
-            <m:t>S1+</m:t>
-          </m:r>
-          <m:r>
-            <w:rPr>
-              <w:rFonts w:ascii="Cambria Math" w:hAnsi="Cambria Math" w:cs="Times New Roman"/>
-              <w:sz w:val="24"/>
-              <w:szCs w:val="24"/>
-            </w:rPr>
-            <m:t>RRB.finale</m:t>
-          </m:r>
-          <m:r>
-            <w:rPr>
-              <w:rFonts w:ascii="Cambria Math" w:hAnsi="Cambria Math" w:cs="Times New Roman"/>
-              <w:sz w:val="24"/>
-              <w:szCs w:val="24"/>
-            </w:rPr>
-            <m:t>=408</m:t>
-          </m:r>
-          <m:r>
-            <w:rPr>
-              <w:rFonts w:ascii="Cambria Math" w:hAnsi="Cambria Math" w:cs="Times New Roman"/>
-              <w:sz w:val="24"/>
-              <w:szCs w:val="24"/>
-            </w:rPr>
-            <m:t>$</m:t>
-          </m:r>
-          <m:r>
-            <w:rPr>
-              <w:rFonts w:ascii="Cambria Math" w:hAnsi="Cambria Math" w:cs="Times New Roman"/>
-              <w:sz w:val="24"/>
-              <w:szCs w:val="24"/>
-            </w:rPr>
-            <m:t>+13</m:t>
-          </m:r>
-          <m:r>
-            <w:rPr>
-              <w:rFonts w:ascii="Cambria Math" w:hAnsi="Cambria Math" w:cs="Times New Roman"/>
-              <w:sz w:val="24"/>
-              <w:szCs w:val="24"/>
-            </w:rPr>
-            <m:t> </m:t>
-          </m:r>
-          <m:r>
-            <w:rPr>
-              <w:rFonts w:ascii="Cambria Math" w:hAnsi="Cambria Math" w:cs="Times New Roman"/>
-              <w:sz w:val="24"/>
-              <w:szCs w:val="24"/>
-            </w:rPr>
-            <m:t>991</m:t>
-          </m:r>
-          <m:r>
-            <w:rPr>
-              <w:rFonts w:ascii="Cambria Math" w:hAnsi="Cambria Math" w:cs="Times New Roman"/>
-              <w:sz w:val="24"/>
-              <w:szCs w:val="24"/>
-            </w:rPr>
-            <m:t>$</m:t>
-          </m:r>
-          <m:r>
-            <w:rPr>
-              <w:rFonts w:ascii="Cambria Math" w:hAnsi="Cambria Math" w:cs="Times New Roman"/>
-              <w:sz w:val="24"/>
-              <w:szCs w:val="24"/>
-            </w:rPr>
-            <m:t>=14</m:t>
-          </m:r>
-          <m:r>
-            <w:rPr>
-              <w:rFonts w:ascii="Cambria Math" w:hAnsi="Cambria Math" w:cs="Times New Roman"/>
-              <w:sz w:val="24"/>
-              <w:szCs w:val="24"/>
-            </w:rPr>
-            <m:t> </m:t>
-          </m:r>
-          <m:r>
-            <w:rPr>
-              <w:rFonts w:ascii="Cambria Math" w:hAnsi="Cambria Math" w:cs="Times New Roman"/>
-              <w:sz w:val="24"/>
-              <w:szCs w:val="24"/>
-            </w:rPr>
-            <m:t>399</m:t>
-          </m:r>
-          <m:r>
-            <w:rPr>
-              <w:rFonts w:ascii="Cambria Math" w:hAnsi="Cambria Math" w:cs="Times New Roman"/>
-              <w:sz w:val="24"/>
-              <w:szCs w:val="24"/>
-            </w:rPr>
-            <m:t>$</m:t>
-          </m:r>
-          <m:r>
-            <w:rPr>
-              <w:rFonts w:ascii="Cambria Math" w:hAnsi="Cambria Math" w:cs="Times New Roman"/>
-              <w:sz w:val="24"/>
-              <w:szCs w:val="24"/>
-            </w:rPr>
-            <m:t xml:space="preserve">   </m:t>
+            <m:t xml:space="preserve">Rente.RRQ=Rente.S1+RRB.finale=408$+13 991$=14 399$   </m:t>
           </m:r>
           <m:d>
             <m:dPr>
@@ -10902,7 +10850,6 @@
                 <w:sz w:val="24"/>
                 <w:szCs w:val="24"/>
               </w:rPr>
-              <w:lastRenderedPageBreak/>
               <w:t>Nombre d’années max.</w:t>
             </w:r>
           </w:p>
@@ -11304,31 +11251,7 @@
               <w:sz w:val="24"/>
               <w:szCs w:val="24"/>
             </w:rPr>
-            <m:t>R</m:t>
-          </m:r>
-          <m:r>
-            <w:rPr>
-              <w:rFonts w:ascii="Cambria Math" w:hAnsi="Cambria Math" w:cs="Times New Roman"/>
-              <w:sz w:val="24"/>
-              <w:szCs w:val="24"/>
-            </w:rPr>
-            <m:t>ente</m:t>
-          </m:r>
-          <m:r>
-            <w:rPr>
-              <w:rFonts w:ascii="Cambria Math" w:hAnsi="Cambria Math" w:cs="Times New Roman"/>
-              <w:sz w:val="24"/>
-              <w:szCs w:val="24"/>
-            </w:rPr>
-            <m:t>.</m:t>
-          </m:r>
-          <m:r>
-            <w:rPr>
-              <w:rFonts w:ascii="Cambria Math" w:hAnsi="Cambria Math" w:cs="Times New Roman"/>
-              <w:sz w:val="24"/>
-              <w:szCs w:val="24"/>
-            </w:rPr>
-            <m:t xml:space="preserve">PSV=8 493$   </m:t>
+            <m:t xml:space="preserve">Rente.PSV=8 493$   </m:t>
           </m:r>
           <m:d>
             <m:dPr>
@@ -11468,23 +11391,7 @@
               <w:sz w:val="24"/>
               <w:szCs w:val="24"/>
             </w:rPr>
-            <m:t>SRG</m:t>
-          </m:r>
-          <m:r>
-            <w:rPr>
-              <w:rFonts w:ascii="Cambria Math" w:hAnsi="Cambria Math" w:cs="Times New Roman"/>
-              <w:sz w:val="24"/>
-              <w:szCs w:val="24"/>
-            </w:rPr>
-            <m:t>.</m:t>
-          </m:r>
-          <m:r>
-            <w:rPr>
-              <w:rFonts w:ascii="Cambria Math" w:hAnsi="Cambria Math" w:cs="Times New Roman"/>
-              <w:sz w:val="24"/>
-              <w:szCs w:val="24"/>
-            </w:rPr>
-            <m:t xml:space="preserve">indexé=12 685$   </m:t>
+            <m:t xml:space="preserve">SRG.indexé=12 685$   </m:t>
           </m:r>
           <m:d>
             <m:dPr>
@@ -11542,7 +11449,7 @@
           <w:sz w:val="24"/>
           <w:szCs w:val="24"/>
         </w:rPr>
-        <w:t>es revenus associés à la rente de la RRQ font diminuer le montant offert par le supplément de revenu garanti. Cette diminution e</w:t>
+        <w:t>es revenus associés à la rente d</w:t>
       </w:r>
       <w:r>
         <w:rPr>
@@ -11550,6 +11457,22 @@
           <w:sz w:val="24"/>
           <w:szCs w:val="24"/>
         </w:rPr>
+        <w:t>u</w:t>
+      </w:r>
+      <w:r>
+        <w:rPr>
+          <w:rFonts w:ascii="Times New Roman" w:eastAsiaTheme="minorEastAsia" w:hAnsi="Times New Roman" w:cs="Times New Roman"/>
+          <w:sz w:val="24"/>
+          <w:szCs w:val="24"/>
+        </w:rPr>
+        <w:t xml:space="preserve"> RRQ font diminuer le montant offert par le supplément de revenu garanti. Cette diminution e</w:t>
+      </w:r>
+      <w:r>
+        <w:rPr>
+          <w:rFonts w:ascii="Times New Roman" w:eastAsiaTheme="minorEastAsia" w:hAnsi="Times New Roman" w:cs="Times New Roman"/>
+          <w:sz w:val="24"/>
+          <w:szCs w:val="24"/>
+        </w:rPr>
         <w:t>s</w:t>
       </w:r>
       <w:r>
@@ -11558,7 +11481,23 @@
           <w:sz w:val="24"/>
           <w:szCs w:val="24"/>
         </w:rPr>
-        <w:t>t de 1$ par 2$ de revenu obtenu grâce à la RRQ.</w:t>
+        <w:t xml:space="preserve">t de 1$ par 2$ de revenu obtenu grâce </w:t>
+      </w:r>
+      <w:r>
+        <w:rPr>
+          <w:rFonts w:ascii="Times New Roman" w:eastAsiaTheme="minorEastAsia" w:hAnsi="Times New Roman" w:cs="Times New Roman"/>
+          <w:sz w:val="24"/>
+          <w:szCs w:val="24"/>
+        </w:rPr>
+        <w:t>au</w:t>
+      </w:r>
+      <w:r>
+        <w:rPr>
+          <w:rFonts w:ascii="Times New Roman" w:eastAsiaTheme="minorEastAsia" w:hAnsi="Times New Roman" w:cs="Times New Roman"/>
+          <w:sz w:val="24"/>
+          <w:szCs w:val="24"/>
+        </w:rPr>
+        <w:t xml:space="preserve"> RRQ.</w:t>
       </w:r>
       <w:r>
         <w:rPr>
@@ -11650,63 +11589,7 @@
               <w:sz w:val="24"/>
               <w:szCs w:val="24"/>
             </w:rPr>
-            <m:t>R</m:t>
-          </m:r>
-          <m:r>
-            <w:rPr>
-              <w:rFonts w:ascii="Cambria Math" w:hAnsi="Cambria Math" w:cs="Times New Roman"/>
-              <w:sz w:val="24"/>
-              <w:szCs w:val="24"/>
-            </w:rPr>
-            <m:t>ente</m:t>
-          </m:r>
-          <m:r>
-            <w:rPr>
-              <w:rFonts w:ascii="Cambria Math" w:hAnsi="Cambria Math" w:cs="Times New Roman"/>
-              <w:sz w:val="24"/>
-              <w:szCs w:val="24"/>
-            </w:rPr>
-            <m:t>.</m:t>
-          </m:r>
-          <m:r>
-            <w:rPr>
-              <w:rFonts w:ascii="Cambria Math" w:hAnsi="Cambria Math" w:cs="Times New Roman"/>
-              <w:sz w:val="24"/>
-              <w:szCs w:val="24"/>
-            </w:rPr>
-            <m:t>SRG=12</m:t>
-          </m:r>
-          <m:r>
-            <w:rPr>
-              <w:rFonts w:ascii="Cambria Math" w:hAnsi="Cambria Math" w:cs="Times New Roman"/>
-              <w:sz w:val="24"/>
-              <w:szCs w:val="24"/>
-            </w:rPr>
-            <m:t> </m:t>
-          </m:r>
-          <m:r>
-            <w:rPr>
-              <w:rFonts w:ascii="Cambria Math" w:hAnsi="Cambria Math" w:cs="Times New Roman"/>
-              <w:sz w:val="24"/>
-              <w:szCs w:val="24"/>
-            </w:rPr>
-            <m:t>685</m:t>
-          </m:r>
-          <m:r>
-            <w:rPr>
-              <w:rFonts w:ascii="Cambria Math" w:hAnsi="Cambria Math" w:cs="Times New Roman"/>
-              <w:sz w:val="24"/>
-              <w:szCs w:val="24"/>
-            </w:rPr>
-            <m:t>$</m:t>
-          </m:r>
-          <m:r>
-            <w:rPr>
-              <w:rFonts w:ascii="Cambria Math" w:hAnsi="Cambria Math" w:cs="Times New Roman"/>
-              <w:sz w:val="24"/>
-              <w:szCs w:val="24"/>
-            </w:rPr>
-            <m:t>-</m:t>
+            <m:t>Rente.SRG=12 685$-</m:t>
           </m:r>
           <m:f>
             <m:fPr>
@@ -11726,31 +11609,7 @@
                   <w:sz w:val="24"/>
                   <w:szCs w:val="24"/>
                 </w:rPr>
-                <m:t>14</m:t>
-              </m:r>
-              <m:r>
-                <w:rPr>
-                  <w:rFonts w:ascii="Cambria Math" w:hAnsi="Cambria Math" w:cs="Times New Roman"/>
-                  <w:sz w:val="24"/>
-                  <w:szCs w:val="24"/>
-                </w:rPr>
-                <m:t> </m:t>
-              </m:r>
-              <m:r>
-                <w:rPr>
-                  <w:rFonts w:ascii="Cambria Math" w:hAnsi="Cambria Math" w:cs="Times New Roman"/>
-                  <w:sz w:val="24"/>
-                  <w:szCs w:val="24"/>
-                </w:rPr>
-                <m:t>399</m:t>
-              </m:r>
-              <m:r>
-                <w:rPr>
-                  <w:rFonts w:ascii="Cambria Math" w:hAnsi="Cambria Math" w:cs="Times New Roman"/>
-                  <w:sz w:val="24"/>
-                  <w:szCs w:val="24"/>
-                </w:rPr>
-                <m:t>$</m:t>
+                <m:t>14 399$</m:t>
               </m:r>
             </m:num>
             <m:den>
@@ -11846,6 +11705,7 @@
           <w:sz w:val="24"/>
           <w:szCs w:val="24"/>
         </w:rPr>
+        <w:lastRenderedPageBreak/>
         <w:t>La rente annuelle de Virginie</w:t>
       </w:r>
       <w:r>
@@ -11898,127 +11758,7 @@
               <w:sz w:val="24"/>
               <w:szCs w:val="24"/>
             </w:rPr>
-            <m:t>R</m:t>
-          </m:r>
-          <m:r>
-            <w:rPr>
-              <w:rFonts w:ascii="Cambria Math" w:hAnsi="Cambria Math" w:cs="Times New Roman"/>
-              <w:sz w:val="24"/>
-              <w:szCs w:val="24"/>
-            </w:rPr>
-            <m:t>ente</m:t>
-          </m:r>
-          <m:r>
-            <w:rPr>
-              <w:rFonts w:ascii="Cambria Math" w:hAnsi="Cambria Math" w:cs="Times New Roman"/>
-              <w:sz w:val="24"/>
-              <w:szCs w:val="24"/>
-            </w:rPr>
-            <m:t>.</m:t>
-          </m:r>
-          <m:r>
-            <w:rPr>
-              <w:rFonts w:ascii="Cambria Math" w:hAnsi="Cambria Math" w:cs="Times New Roman"/>
-              <w:sz w:val="24"/>
-              <w:szCs w:val="24"/>
-            </w:rPr>
-            <m:t>annuelle=</m:t>
-          </m:r>
-          <m:r>
-            <w:rPr>
-              <w:rFonts w:ascii="Cambria Math" w:hAnsi="Cambria Math" w:cs="Times New Roman"/>
-              <w:sz w:val="24"/>
-              <w:szCs w:val="24"/>
-            </w:rPr>
-            <m:t>R</m:t>
-          </m:r>
-          <m:r>
-            <w:rPr>
-              <w:rFonts w:ascii="Cambria Math" w:hAnsi="Cambria Math" w:cs="Times New Roman"/>
-              <w:sz w:val="24"/>
-              <w:szCs w:val="24"/>
-            </w:rPr>
-            <m:t>ente</m:t>
-          </m:r>
-          <m:r>
-            <w:rPr>
-              <w:rFonts w:ascii="Cambria Math" w:hAnsi="Cambria Math" w:cs="Times New Roman"/>
-              <w:sz w:val="24"/>
-              <w:szCs w:val="24"/>
-            </w:rPr>
-            <m:t>.</m:t>
-          </m:r>
-          <m:r>
-            <w:rPr>
-              <w:rFonts w:ascii="Cambria Math" w:hAnsi="Cambria Math" w:cs="Times New Roman"/>
-              <w:sz w:val="24"/>
-              <w:szCs w:val="24"/>
-            </w:rPr>
-            <m:t>RRQ+</m:t>
-          </m:r>
-          <m:r>
-            <w:rPr>
-              <w:rFonts w:ascii="Cambria Math" w:hAnsi="Cambria Math" w:cs="Times New Roman"/>
-              <w:sz w:val="24"/>
-              <w:szCs w:val="24"/>
-            </w:rPr>
-            <m:t>R</m:t>
-          </m:r>
-          <m:r>
-            <w:rPr>
-              <w:rFonts w:ascii="Cambria Math" w:hAnsi="Cambria Math" w:cs="Times New Roman"/>
-              <w:sz w:val="24"/>
-              <w:szCs w:val="24"/>
-            </w:rPr>
-            <m:t>ente</m:t>
-          </m:r>
-          <m:r>
-            <w:rPr>
-              <w:rFonts w:ascii="Cambria Math" w:hAnsi="Cambria Math" w:cs="Times New Roman"/>
-              <w:sz w:val="24"/>
-              <w:szCs w:val="24"/>
-            </w:rPr>
-            <m:t>.</m:t>
-          </m:r>
-          <m:r>
-            <w:rPr>
-              <w:rFonts w:ascii="Cambria Math" w:hAnsi="Cambria Math" w:cs="Times New Roman"/>
-              <w:sz w:val="24"/>
-              <w:szCs w:val="24"/>
-            </w:rPr>
-            <m:t>PSV+</m:t>
-          </m:r>
-          <m:r>
-            <w:rPr>
-              <w:rFonts w:ascii="Cambria Math" w:hAnsi="Cambria Math" w:cs="Times New Roman"/>
-              <w:sz w:val="24"/>
-              <w:szCs w:val="24"/>
-            </w:rPr>
-            <m:t>R</m:t>
-          </m:r>
-          <m:r>
-            <w:rPr>
-              <w:rFonts w:ascii="Cambria Math" w:hAnsi="Cambria Math" w:cs="Times New Roman"/>
-              <w:sz w:val="24"/>
-              <w:szCs w:val="24"/>
-            </w:rPr>
-            <m:t>ente</m:t>
-          </m:r>
-          <m:r>
-            <w:rPr>
-              <w:rFonts w:ascii="Cambria Math" w:hAnsi="Cambria Math" w:cs="Times New Roman"/>
-              <w:sz w:val="24"/>
-              <w:szCs w:val="24"/>
-            </w:rPr>
-            <m:t>.</m:t>
-          </m:r>
-          <m:r>
-            <w:rPr>
-              <w:rFonts w:ascii="Cambria Math" w:hAnsi="Cambria Math" w:cs="Times New Roman"/>
-              <w:sz w:val="24"/>
-              <w:szCs w:val="24"/>
-            </w:rPr>
-            <m:t>SRG=</m:t>
+            <m:t>Rente.annuelle=Rente.RRQ+Rente.PSV+Rente.SRG=</m:t>
           </m:r>
         </m:oMath>
       </m:oMathPara>
@@ -12040,103 +11780,7 @@
               <w:sz w:val="24"/>
               <w:szCs w:val="24"/>
             </w:rPr>
-            <m:t>=14</m:t>
-          </m:r>
-          <m:r>
-            <w:rPr>
-              <w:rFonts w:ascii="Cambria Math" w:eastAsiaTheme="minorEastAsia" w:hAnsi="Cambria Math" w:cs="Times New Roman"/>
-              <w:sz w:val="24"/>
-              <w:szCs w:val="24"/>
-            </w:rPr>
-            <m:t> </m:t>
-          </m:r>
-          <m:r>
-            <w:rPr>
-              <w:rFonts w:ascii="Cambria Math" w:eastAsiaTheme="minorEastAsia" w:hAnsi="Cambria Math" w:cs="Times New Roman"/>
-              <w:sz w:val="24"/>
-              <w:szCs w:val="24"/>
-            </w:rPr>
-            <m:t>399</m:t>
-          </m:r>
-          <m:r>
-            <w:rPr>
-              <w:rFonts w:ascii="Cambria Math" w:eastAsiaTheme="minorEastAsia" w:hAnsi="Cambria Math" w:cs="Times New Roman"/>
-              <w:sz w:val="24"/>
-              <w:szCs w:val="24"/>
-            </w:rPr>
-            <m:t>$</m:t>
-          </m:r>
-          <m:r>
-            <w:rPr>
-              <w:rFonts w:ascii="Cambria Math" w:eastAsiaTheme="minorEastAsia" w:hAnsi="Cambria Math" w:cs="Times New Roman"/>
-              <w:sz w:val="24"/>
-              <w:szCs w:val="24"/>
-            </w:rPr>
-            <m:t>+8</m:t>
-          </m:r>
-          <m:r>
-            <w:rPr>
-              <w:rFonts w:ascii="Cambria Math" w:eastAsiaTheme="minorEastAsia" w:hAnsi="Cambria Math" w:cs="Times New Roman"/>
-              <w:sz w:val="24"/>
-              <w:szCs w:val="24"/>
-            </w:rPr>
-            <m:t> </m:t>
-          </m:r>
-          <m:r>
-            <w:rPr>
-              <w:rFonts w:ascii="Cambria Math" w:eastAsiaTheme="minorEastAsia" w:hAnsi="Cambria Math" w:cs="Times New Roman"/>
-              <w:sz w:val="24"/>
-              <w:szCs w:val="24"/>
-            </w:rPr>
-            <m:t>493</m:t>
-          </m:r>
-          <m:r>
-            <w:rPr>
-              <w:rFonts w:ascii="Cambria Math" w:eastAsiaTheme="minorEastAsia" w:hAnsi="Cambria Math" w:cs="Times New Roman"/>
-              <w:sz w:val="24"/>
-              <w:szCs w:val="24"/>
-            </w:rPr>
-            <m:t>$</m:t>
-          </m:r>
-          <m:r>
-            <w:rPr>
-              <w:rFonts w:ascii="Cambria Math" w:eastAsiaTheme="minorEastAsia" w:hAnsi="Cambria Math" w:cs="Times New Roman"/>
-              <w:sz w:val="24"/>
-              <w:szCs w:val="24"/>
-            </w:rPr>
-            <m:t>+5</m:t>
-          </m:r>
-          <m:r>
-            <w:rPr>
-              <w:rFonts w:ascii="Cambria Math" w:eastAsiaTheme="minorEastAsia" w:hAnsi="Cambria Math" w:cs="Times New Roman"/>
-              <w:sz w:val="24"/>
-              <w:szCs w:val="24"/>
-            </w:rPr>
-            <m:t> </m:t>
-          </m:r>
-          <m:r>
-            <w:rPr>
-              <w:rFonts w:ascii="Cambria Math" w:eastAsiaTheme="minorEastAsia" w:hAnsi="Cambria Math" w:cs="Times New Roman"/>
-              <w:sz w:val="24"/>
-              <w:szCs w:val="24"/>
-            </w:rPr>
-            <m:t>486</m:t>
-          </m:r>
-          <m:r>
-            <w:rPr>
-              <w:rFonts w:ascii="Cambria Math" w:eastAsiaTheme="minorEastAsia" w:hAnsi="Cambria Math" w:cs="Times New Roman"/>
-              <w:sz w:val="24"/>
-              <w:szCs w:val="24"/>
-            </w:rPr>
-            <m:t>$</m:t>
-          </m:r>
-          <m:r>
-            <w:rPr>
-              <w:rFonts w:ascii="Cambria Math" w:eastAsiaTheme="minorEastAsia" w:hAnsi="Cambria Math" w:cs="Times New Roman"/>
-              <w:sz w:val="24"/>
-              <w:szCs w:val="24"/>
-            </w:rPr>
-            <m:t>=</m:t>
+            <m:t>=14 399$+8 493$+5 486$=</m:t>
           </m:r>
           <m:r>
             <w:rPr>
@@ -12144,39 +11788,7 @@
               <w:sz w:val="24"/>
               <w:szCs w:val="24"/>
             </w:rPr>
-            <m:t>28</m:t>
-          </m:r>
-          <m:r>
-            <w:rPr>
-              <w:rFonts w:ascii="Cambria Math" w:hAnsi="Cambria Math" w:cs="Times New Roman"/>
-              <w:sz w:val="24"/>
-              <w:szCs w:val="24"/>
-            </w:rPr>
-            <m:t> </m:t>
-          </m:r>
-          <m:r>
-            <w:rPr>
-              <w:rFonts w:ascii="Cambria Math" w:hAnsi="Cambria Math" w:cs="Times New Roman"/>
-              <w:sz w:val="24"/>
-              <w:szCs w:val="24"/>
-            </w:rPr>
-            <m:t>377</m:t>
-          </m:r>
-          <m:r>
-            <w:rPr>
-              <w:rFonts w:ascii="Cambria Math" w:hAnsi="Cambria Math" w:cs="Times New Roman"/>
-              <w:sz w:val="24"/>
-              <w:szCs w:val="24"/>
-            </w:rPr>
-            <m:t>$</m:t>
-          </m:r>
-          <m:r>
-            <w:rPr>
-              <w:rFonts w:ascii="Cambria Math" w:hAnsi="Cambria Math" w:cs="Times New Roman"/>
-              <w:sz w:val="24"/>
-              <w:szCs w:val="24"/>
-            </w:rPr>
-            <m:t xml:space="preserve">   </m:t>
+            <m:t xml:space="preserve">28 377$   </m:t>
           </m:r>
           <m:d>
             <m:dPr>
@@ -12266,15 +11878,7 @@
                   <w:sz w:val="24"/>
                   <w:szCs w:val="24"/>
                 </w:rPr>
-                <m:t>R</m:t>
-              </m:r>
-              <m:r>
-                <w:rPr>
-                  <w:rFonts w:ascii="Cambria Math" w:hAnsi="Cambria Math" w:cs="Times New Roman"/>
-                  <w:sz w:val="24"/>
-                  <w:szCs w:val="24"/>
-                </w:rPr>
-                <m:t>ente annuelle</m:t>
+                <m:t>Rente annuelle</m:t>
               </m:r>
             </m:num>
             <m:den>
@@ -12338,31 +11942,7 @@
                   <w:sz w:val="24"/>
                   <w:szCs w:val="24"/>
                 </w:rPr>
-                <m:t>28</m:t>
-              </m:r>
-              <m:r>
-                <w:rPr>
-                  <w:rFonts w:ascii="Cambria Math" w:hAnsi="Cambria Math" w:cs="Times New Roman"/>
-                  <w:sz w:val="24"/>
-                  <w:szCs w:val="24"/>
-                </w:rPr>
-                <m:t> </m:t>
-              </m:r>
-              <m:r>
-                <w:rPr>
-                  <w:rFonts w:ascii="Cambria Math" w:hAnsi="Cambria Math" w:cs="Times New Roman"/>
-                  <w:sz w:val="24"/>
-                  <w:szCs w:val="24"/>
-                </w:rPr>
-                <m:t>377</m:t>
-              </m:r>
-              <m:r>
-                <w:rPr>
-                  <w:rFonts w:ascii="Cambria Math" w:hAnsi="Cambria Math" w:cs="Times New Roman"/>
-                  <w:sz w:val="24"/>
-                  <w:szCs w:val="24"/>
-                </w:rPr>
-                <m:t>$</m:t>
+                <m:t>28 377$</m:t>
               </m:r>
             </m:num>
             <m:den>
@@ -12372,31 +11952,7 @@
                   <w:sz w:val="24"/>
                   <w:szCs w:val="24"/>
                 </w:rPr>
-                <m:t>54</m:t>
-              </m:r>
-              <m:r>
-                <w:rPr>
-                  <w:rFonts w:ascii="Cambria Math" w:hAnsi="Cambria Math" w:cs="Times New Roman"/>
-                  <w:sz w:val="24"/>
-                  <w:szCs w:val="24"/>
-                </w:rPr>
-                <m:t> </m:t>
-              </m:r>
-              <m:r>
-                <w:rPr>
-                  <w:rFonts w:ascii="Cambria Math" w:hAnsi="Cambria Math" w:cs="Times New Roman"/>
-                  <w:sz w:val="24"/>
-                  <w:szCs w:val="24"/>
-                </w:rPr>
-                <m:t>361</m:t>
-              </m:r>
-              <m:r>
-                <w:rPr>
-                  <w:rFonts w:ascii="Cambria Math" w:hAnsi="Cambria Math" w:cs="Times New Roman"/>
-                  <w:sz w:val="24"/>
-                  <w:szCs w:val="24"/>
-                </w:rPr>
-                <m:t>$</m:t>
+                <m:t>54 361$</m:t>
               </m:r>
             </m:den>
           </m:f>
@@ -12406,23 +11962,7 @@
               <w:sz w:val="24"/>
               <w:szCs w:val="24"/>
             </w:rPr>
-            <m:t>=</m:t>
-          </m:r>
-          <m:r>
-            <w:rPr>
-              <w:rFonts w:ascii="Cambria Math" w:hAnsi="Cambria Math" w:cs="Times New Roman"/>
-              <w:sz w:val="24"/>
-              <w:szCs w:val="24"/>
-            </w:rPr>
-            <m:t>0,52=</m:t>
-          </m:r>
-          <m:r>
-            <w:rPr>
-              <w:rFonts w:ascii="Cambria Math" w:hAnsi="Cambria Math" w:cs="Times New Roman"/>
-              <w:sz w:val="24"/>
-              <w:szCs w:val="24"/>
-            </w:rPr>
-            <m:t xml:space="preserve">52%   </m:t>
+            <m:t xml:space="preserve">=0,52=52%   </m:t>
           </m:r>
           <m:d>
             <m:dPr>
@@ -12491,7 +12031,6 @@
     </w:p>
     <w:p>
       <w:pPr>
-        <w:jc w:val="both"/>
         <w:rPr>
           <w:rFonts w:ascii="Times New Roman" w:hAnsi="Times New Roman" w:cs="Times New Roman"/>
           <w:b/>
@@ -12631,7 +12170,7 @@
           <w:szCs w:val="24"/>
           <w:lang w:eastAsia="fr-CA"/>
         </w:rPr>
-        <w:t>D’abord, le régime de la RRQ prévoit une réduction actuarielle si une personne prend sa retraite avant l’</w:t>
+        <w:t>D’abord, le régime d</w:t>
       </w:r>
       <w:r>
         <w:rPr>
@@ -12640,6 +12179,24 @@
           <w:szCs w:val="24"/>
           <w:lang w:eastAsia="fr-CA"/>
         </w:rPr>
+        <w:t>u</w:t>
+      </w:r>
+      <w:r>
+        <w:rPr>
+          <w:rFonts w:ascii="Times New Roman" w:eastAsia="Times New Roman" w:hAnsi="Times New Roman" w:cs="Times New Roman"/>
+          <w:sz w:val="24"/>
+          <w:szCs w:val="24"/>
+          <w:lang w:eastAsia="fr-CA"/>
+        </w:rPr>
+        <w:t xml:space="preserve"> RRQ prévoit une réduction actuarielle si une personne prend sa retraite avant l’</w:t>
+      </w:r>
+      <w:r>
+        <w:rPr>
+          <w:rFonts w:ascii="Times New Roman" w:eastAsia="Times New Roman" w:hAnsi="Times New Roman" w:cs="Times New Roman"/>
+          <w:sz w:val="24"/>
+          <w:szCs w:val="24"/>
+          <w:lang w:eastAsia="fr-CA"/>
+        </w:rPr>
         <w:t>âge normal de la retraite</w:t>
       </w:r>
       <w:r>
@@ -12649,7 +12206,7 @@
           <w:szCs w:val="24"/>
           <w:lang w:eastAsia="fr-CA"/>
         </w:rPr>
-        <w:t xml:space="preserve"> (65 ans). Cette réduction varie de </w:t>
+        <w:t xml:space="preserve"> (65 ans). Cette réduction varie de 0,5% à 0,6%</w:t>
       </w:r>
       <w:r>
         <w:rPr>
@@ -12658,8 +12215,7 @@
           <w:szCs w:val="24"/>
           <w:lang w:eastAsia="fr-CA"/>
         </w:rPr>
-        <w:lastRenderedPageBreak/>
-        <w:t>0,5% à 0,6%</w:t>
+        <w:t xml:space="preserve"> par mois</w:t>
       </w:r>
       <w:r>
         <w:rPr>
@@ -12668,7 +12224,7 @@
           <w:szCs w:val="24"/>
           <w:lang w:eastAsia="fr-CA"/>
         </w:rPr>
-        <w:t xml:space="preserve"> par mois</w:t>
+        <w:t xml:space="preserve"> selon le revenu. Les prestations sont toutes actuariellement équivalentes, mais une demande précoce offrira une rente réduite puisqu’elle sera versée sur une plus longue période.</w:t>
       </w:r>
       <w:r>
         <w:rPr>
@@ -12677,7 +12233,7 @@
           <w:szCs w:val="24"/>
           <w:lang w:eastAsia="fr-CA"/>
         </w:rPr>
-        <w:t xml:space="preserve"> selon le revenu. Les prestations sont toutes actuariellement équivalentes, mais une demande précoce offrira une rente réduite puisqu’elle sera versée sur une plus longue période.</w:t>
+        <w:t xml:space="preserve"> Ici, la réduction totale est de 33%</w:t>
       </w:r>
       <w:r>
         <w:rPr>
@@ -12686,7 +12242,7 @@
           <w:szCs w:val="24"/>
           <w:lang w:eastAsia="fr-CA"/>
         </w:rPr>
-        <w:t xml:space="preserve"> Ici, la réduction totale est de 33%</w:t>
+        <w:t xml:space="preserve"> si elle prend sa retraite à 60 ans</w:t>
       </w:r>
       <w:r>
         <w:rPr>
@@ -12695,7 +12251,7 @@
           <w:szCs w:val="24"/>
           <w:lang w:eastAsia="fr-CA"/>
         </w:rPr>
-        <w:t xml:space="preserve"> si elle prend sa retraite à 60 ans</w:t>
+        <w:t xml:space="preserve">, ce qui fait passer la rente de retraite en 2020 de 11 919$ à </w:t>
       </w:r>
       <w:r>
         <w:rPr>
@@ -12704,7 +12260,7 @@
           <w:szCs w:val="24"/>
           <w:lang w:eastAsia="fr-CA"/>
         </w:rPr>
-        <w:t xml:space="preserve">, ce qui fait passer la rente de retraite en 2020 de 11 919$ à </w:t>
+        <w:t xml:space="preserve">             </w:t>
       </w:r>
       <w:r>
         <w:rPr>
@@ -12713,7 +12269,7 @@
           <w:szCs w:val="24"/>
           <w:lang w:eastAsia="fr-CA"/>
         </w:rPr>
-        <w:t xml:space="preserve">             </w:t>
+        <w:t>7</w:t>
       </w:r>
       <w:r>
         <w:rPr>
@@ -12722,7 +12278,7 @@
           <w:szCs w:val="24"/>
           <w:lang w:eastAsia="fr-CA"/>
         </w:rPr>
-        <w:t>7</w:t>
+        <w:t xml:space="preserve"> </w:t>
       </w:r>
       <w:r>
         <w:rPr>
@@ -12731,7 +12287,7 @@
           <w:szCs w:val="24"/>
           <w:lang w:eastAsia="fr-CA"/>
         </w:rPr>
-        <w:t xml:space="preserve"> </w:t>
+        <w:t>995$.</w:t>
       </w:r>
       <w:r>
         <w:rPr>
@@ -12740,7 +12296,7 @@
           <w:szCs w:val="24"/>
           <w:lang w:eastAsia="fr-CA"/>
         </w:rPr>
-        <w:t>995$.</w:t>
+        <w:t xml:space="preserve"> Cette diminution implique également une réduction de la rente d</w:t>
       </w:r>
       <w:r>
         <w:rPr>
@@ -12749,7 +12305,16 @@
           <w:szCs w:val="24"/>
           <w:lang w:eastAsia="fr-CA"/>
         </w:rPr>
-        <w:t xml:space="preserve"> Cette diminution implique également une réduction de la rente de la RRQ à l’âge de 65 ans.</w:t>
+        <w:t>u</w:t>
+      </w:r>
+      <w:r>
+        <w:rPr>
+          <w:rFonts w:ascii="Times New Roman" w:eastAsia="Times New Roman" w:hAnsi="Times New Roman" w:cs="Times New Roman"/>
+          <w:sz w:val="24"/>
+          <w:szCs w:val="24"/>
+          <w:lang w:eastAsia="fr-CA"/>
+        </w:rPr>
+        <w:t xml:space="preserve"> RRQ à l’âge de 65 ans.</w:t>
       </w:r>
     </w:p>
     <w:p>
@@ -12789,7 +12354,6 @@
         </w:rPr>
         <w:t xml:space="preserve">La variation de la durée de la période cotisable aura également un impact sur le niveau de la rente. En effet, la période cotisable se termine dans cette situation le mois précédant le versement de la rente de retraite. </w:t>
       </w:r>
-      <w:proofErr w:type="gramStart"/>
       <w:r>
         <w:rPr>
           <w:rFonts w:ascii="Times New Roman" w:hAnsi="Times New Roman" w:cs="Times New Roman"/>
@@ -12797,9 +12361,8 @@
           <w:szCs w:val="24"/>
           <w:shd w:val="clear" w:color="auto" w:fill="FFFFFF"/>
         </w:rPr>
-        <w:t>Ceci étant</w:t>
-      </w:r>
-      <w:proofErr w:type="gramEnd"/>
+        <w:t>Cela étant</w:t>
+      </w:r>
       <w:r>
         <w:rPr>
           <w:rFonts w:ascii="Times New Roman" w:hAnsi="Times New Roman" w:cs="Times New Roman"/>
@@ -12905,7 +12468,43 @@
           <w:szCs w:val="24"/>
           <w:shd w:val="clear" w:color="auto" w:fill="FFFFFF"/>
         </w:rPr>
-        <w:t>Dans le même ordre d’idée qu’au point 2, une retraite à 65 ans ajoutera 5 années de salaire à considérer lors du calcul des prestations. Une personne avec un salaire élevé lors de ses dernières années de travail verra donc la moyenne de ses salaires ajustés augmenter si elle travaille jusqu’à 65 ans comparativement à si elle prend sa retraite à 60 ans. L’inverse est également vrai alors qu’une personne qui opte pour un travail à tâche réduite pour les dernières années de sa carrière peut voir son salaire annuel grandement réduit, ce qui ajouterait des années de petit salaire au calcul de la prestation. La rente de retraite de Virginie augmente donc légèrement en raison de ce facteur.</w:t>
+        <w:t xml:space="preserve">Dans le même ordre d’idée qu’au point 2, une retraite à 65 ans ajoutera 5 années de salaire à considérer lors du calcul des prestations. Une personne avec un salaire élevé lors de ses dernières années de travail verra donc la moyenne de ses salaires ajustés augmenter si elle travaille jusqu’à 65 ans comparativement à </w:t>
+      </w:r>
+      <w:r>
+        <w:rPr>
+          <w:rFonts w:ascii="Times New Roman" w:hAnsi="Times New Roman" w:cs="Times New Roman"/>
+          <w:sz w:val="24"/>
+          <w:szCs w:val="24"/>
+          <w:shd w:val="clear" w:color="auto" w:fill="FFFFFF"/>
+        </w:rPr>
+        <w:t>c</w:t>
+      </w:r>
+      <w:r>
+        <w:rPr>
+          <w:rFonts w:ascii="Times New Roman" w:hAnsi="Times New Roman" w:cs="Times New Roman"/>
+          <w:sz w:val="24"/>
+          <w:szCs w:val="24"/>
+          <w:shd w:val="clear" w:color="auto" w:fill="FFFFFF"/>
+        </w:rPr>
+        <w:t>elle</w:t>
+      </w:r>
+      <w:r>
+        <w:rPr>
+          <w:rFonts w:ascii="Times New Roman" w:hAnsi="Times New Roman" w:cs="Times New Roman"/>
+          <w:sz w:val="24"/>
+          <w:szCs w:val="24"/>
+          <w:shd w:val="clear" w:color="auto" w:fill="FFFFFF"/>
+        </w:rPr>
+        <w:t xml:space="preserve"> qui </w:t>
+      </w:r>
+      <w:r>
+        <w:rPr>
+          <w:rFonts w:ascii="Times New Roman" w:hAnsi="Times New Roman" w:cs="Times New Roman"/>
+          <w:sz w:val="24"/>
+          <w:szCs w:val="24"/>
+          <w:shd w:val="clear" w:color="auto" w:fill="FFFFFF"/>
+        </w:rPr>
+        <w:t>prend sa retraite à 60 ans. L’inverse est également vrai alors qu’une personne qui opte pour un travail à tâche réduite pour les dernières années de sa carrière peut voir son salaire annuel grandement réduit, ce qui ajouterait des années de petit salaire au calcul de la prestation. La rente de retraite de Virginie augmente donc légèrement en raison de ce facteur.</w:t>
       </w:r>
     </w:p>
     <w:p>
@@ -12939,7 +12538,23 @@
           <w:sz w:val="24"/>
           <w:szCs w:val="24"/>
         </w:rPr>
-        <w:t xml:space="preserve">Finalement, il est à noter que, alors que la rente versée à Virginie par la RRQ augmente si elle prend sa retraite à 65 ans, celle du SRG diminue grandement. Celle-ci passe de </w:t>
+        <w:t>Finalement, il est à noter que, alors que la rente versée à Virginie par l</w:t>
+      </w:r>
+      <w:r>
+        <w:rPr>
+          <w:rFonts w:ascii="Times New Roman" w:hAnsi="Times New Roman" w:cs="Times New Roman"/>
+          <w:sz w:val="24"/>
+          <w:szCs w:val="24"/>
+        </w:rPr>
+        <w:t>e</w:t>
+      </w:r>
+      <w:r>
+        <w:rPr>
+          <w:rFonts w:ascii="Times New Roman" w:hAnsi="Times New Roman" w:cs="Times New Roman"/>
+          <w:sz w:val="24"/>
+          <w:szCs w:val="24"/>
+        </w:rPr>
+        <w:t xml:space="preserve"> RRQ augmente si elle prend sa retraite à 65 ans, celle du SRG diminue grandement. Celle-ci passe de </w:t>
       </w:r>
       <w:r>
         <w:rPr>
@@ -13040,8 +12655,6 @@
     </w:p>
     <w:p>
       <w:pPr>
-        <w:spacing w:line="240" w:lineRule="auto"/>
-        <w:jc w:val="both"/>
         <w:rPr>
           <w:rFonts w:ascii="Times New Roman" w:hAnsi="Times New Roman" w:cs="Times New Roman"/>
           <w:b/>
@@ -13105,7 +12718,6 @@
           <w:szCs w:val="24"/>
           <w:lang w:eastAsia="fr-CA"/>
         </w:rPr>
-        <w:lastRenderedPageBreak/>
         <w:t xml:space="preserve">D’abord, elle n’a pas à remplacer </w:t>
       </w:r>
       <w:r>
@@ -13419,7 +13031,6 @@
     </w:p>
     <w:p>
       <w:pPr>
-        <w:jc w:val="both"/>
         <w:rPr>
           <w:rFonts w:ascii="Times New Roman" w:hAnsi="Times New Roman" w:cs="Times New Roman"/>
           <w:b/>
@@ -13436,9 +13047,12 @@
           <w:sz w:val="24"/>
           <w:szCs w:val="24"/>
         </w:rPr>
-        <w:t xml:space="preserve">Question </w:t>
-      </w:r>
-      <w:r>
+        <w:br w:type="page"/>
+      </w:r>
+    </w:p>
+    <w:p>
+      <w:pPr>
+        <w:jc w:val="both"/>
         <w:rPr>
           <w:rFonts w:ascii="Times New Roman" w:hAnsi="Times New Roman" w:cs="Times New Roman"/>
           <w:b/>
@@ -13446,8 +13060,7 @@
           <w:sz w:val="24"/>
           <w:szCs w:val="24"/>
         </w:rPr>
-        <w:t>6</w:t>
-      </w:r>
+      </w:pPr>
       <w:r>
         <w:rPr>
           <w:rFonts w:ascii="Times New Roman" w:hAnsi="Times New Roman" w:cs="Times New Roman"/>
@@ -13456,6 +13069,27 @@
           <w:sz w:val="24"/>
           <w:szCs w:val="24"/>
         </w:rPr>
+        <w:lastRenderedPageBreak/>
+        <w:t xml:space="preserve">Question </w:t>
+      </w:r>
+      <w:r>
+        <w:rPr>
+          <w:rFonts w:ascii="Times New Roman" w:hAnsi="Times New Roman" w:cs="Times New Roman"/>
+          <w:b/>
+          <w:bCs/>
+          <w:sz w:val="24"/>
+          <w:szCs w:val="24"/>
+        </w:rPr>
+        <w:t>6</w:t>
+      </w:r>
+      <w:r>
+        <w:rPr>
+          <w:rFonts w:ascii="Times New Roman" w:hAnsi="Times New Roman" w:cs="Times New Roman"/>
+          <w:b/>
+          <w:bCs/>
+          <w:sz w:val="24"/>
+          <w:szCs w:val="24"/>
+        </w:rPr>
         <w:t> :</w:t>
       </w:r>
     </w:p>
@@ -13474,7 +13108,23 @@
           <w:sz w:val="24"/>
           <w:szCs w:val="24"/>
         </w:rPr>
-        <w:t>- Rente du régime de base de la RRQ</w:t>
+        <w:t>- Rente du régime de base d</w:t>
+      </w:r>
+      <w:r>
+        <w:rPr>
+          <w:rFonts w:ascii="Times New Roman" w:hAnsi="Times New Roman" w:cs="Times New Roman"/>
+          <w:sz w:val="24"/>
+          <w:szCs w:val="24"/>
+        </w:rPr>
+        <w:t>u</w:t>
+      </w:r>
+      <w:r>
+        <w:rPr>
+          <w:rFonts w:ascii="Times New Roman" w:hAnsi="Times New Roman" w:cs="Times New Roman"/>
+          <w:sz w:val="24"/>
+          <w:szCs w:val="24"/>
+        </w:rPr>
+        <w:t xml:space="preserve"> RRQ</w:t>
       </w:r>
       <w:r>
         <w:rPr>
@@ -13980,15 +13630,7 @@
                   <w:sz w:val="24"/>
                   <w:szCs w:val="24"/>
                 </w:rPr>
-                <m:t>C</m:t>
-              </m:r>
-              <m:r>
-                <w:rPr>
-                  <w:rFonts w:ascii="Cambria Math" w:hAnsi="Cambria Math" w:cs="Times New Roman"/>
-                  <w:sz w:val="24"/>
-                  <w:szCs w:val="24"/>
-                </w:rPr>
-                <m:t>olonne G</m:t>
+                <m:t>Colonne G</m:t>
               </m:r>
             </m:e>
           </m:d>
@@ -14158,32 +13800,7 @@
               <w:sz w:val="24"/>
               <w:szCs w:val="24"/>
             </w:rPr>
-            <w:lastRenderedPageBreak/>
-            <m:t>RRB</m:t>
-          </m:r>
-          <m:r>
-            <w:rPr>
-              <w:rFonts w:ascii="Cambria Math" w:hAnsi="Cambria Math" w:cs="Times New Roman"/>
-              <w:sz w:val="24"/>
-              <w:szCs w:val="24"/>
-            </w:rPr>
-            <m:t>=</m:t>
-          </m:r>
-          <m:r>
-            <w:rPr>
-              <w:rFonts w:ascii="Cambria Math" w:hAnsi="Cambria Math" w:cs="Times New Roman"/>
-              <w:sz w:val="24"/>
-              <w:szCs w:val="24"/>
-            </w:rPr>
-            <m:t xml:space="preserve"> </m:t>
-          </m:r>
-          <m:r>
-            <w:rPr>
-              <w:rFonts w:ascii="Cambria Math" w:hAnsi="Cambria Math" w:cs="Times New Roman"/>
-              <w:sz w:val="24"/>
-              <w:szCs w:val="24"/>
-            </w:rPr>
-            <m:t>0,25*</m:t>
+            <m:t>RRB= 0,25*</m:t>
           </m:r>
           <m:f>
             <m:fPr>
@@ -14337,23 +13954,7 @@
               <w:sz w:val="24"/>
               <w:szCs w:val="24"/>
             </w:rPr>
-            <m:t>=</m:t>
-          </m:r>
-          <m:r>
-            <w:rPr>
-              <w:rFonts w:ascii="Cambria Math" w:hAnsi="Cambria Math" w:cs="Times New Roman"/>
-              <w:sz w:val="24"/>
-              <w:szCs w:val="24"/>
-            </w:rPr>
-            <m:t>0,25*50880$=</m:t>
-          </m:r>
-          <m:r>
-            <w:rPr>
-              <w:rFonts w:ascii="Cambria Math" w:hAnsi="Cambria Math" w:cs="Times New Roman"/>
-              <w:sz w:val="24"/>
-              <w:szCs w:val="24"/>
-            </w:rPr>
-            <m:t xml:space="preserve">12 720$   </m:t>
+            <m:t xml:space="preserve">=0,25*50880$=12 720$   </m:t>
           </m:r>
           <m:d>
             <m:dPr>
@@ -14479,15 +14080,7 @@
               <w:sz w:val="24"/>
               <w:szCs w:val="24"/>
             </w:rPr>
-            <m:t>RRB.finale</m:t>
-          </m:r>
-          <m:r>
-            <w:rPr>
-              <w:rFonts w:ascii="Cambria Math" w:hAnsi="Cambria Math" w:cs="Times New Roman"/>
-              <w:sz w:val="24"/>
-              <w:szCs w:val="24"/>
-            </w:rPr>
-            <m:t>=</m:t>
+            <m:t>RRB.finale=</m:t>
           </m:r>
           <m:d>
             <m:dPr>
@@ -14547,23 +14140,7 @@
               <w:sz w:val="24"/>
               <w:szCs w:val="24"/>
             </w:rPr>
-            <m:t xml:space="preserve">* </m:t>
-          </m:r>
-          <m:r>
-            <w:rPr>
-              <w:rFonts w:ascii="Cambria Math" w:hAnsi="Cambria Math" w:cs="Times New Roman"/>
-              <w:sz w:val="24"/>
-              <w:szCs w:val="24"/>
-            </w:rPr>
-            <m:t>12720$</m:t>
-          </m:r>
-          <m:r>
-            <w:rPr>
-              <w:rFonts w:ascii="Cambria Math" w:hAnsi="Cambria Math" w:cs="Times New Roman"/>
-              <w:sz w:val="24"/>
-              <w:szCs w:val="24"/>
-            </w:rPr>
-            <m:t xml:space="preserve">=8 522$   </m:t>
+            <m:t xml:space="preserve">* 12720$=8 522$   </m:t>
           </m:r>
           <m:d>
             <m:dPr>
@@ -14600,7 +14177,6 @@
     </w:p>
     <w:p>
       <w:pPr>
-        <w:jc w:val="center"/>
         <w:rPr>
           <w:rFonts w:ascii="Times New Roman" w:eastAsiaTheme="minorEastAsia" w:hAnsi="Times New Roman" w:cs="Times New Roman"/>
           <w:b/>
@@ -14617,6 +14193,29 @@
           <w:sz w:val="24"/>
           <w:szCs w:val="24"/>
         </w:rPr>
+        <w:br w:type="page"/>
+      </w:r>
+    </w:p>
+    <w:p>
+      <w:pPr>
+        <w:jc w:val="center"/>
+        <w:rPr>
+          <w:rFonts w:ascii="Times New Roman" w:eastAsiaTheme="minorEastAsia" w:hAnsi="Times New Roman" w:cs="Times New Roman"/>
+          <w:b/>
+          <w:bCs/>
+          <w:sz w:val="24"/>
+          <w:szCs w:val="24"/>
+        </w:rPr>
+      </w:pPr>
+      <w:r>
+        <w:rPr>
+          <w:rFonts w:ascii="Times New Roman" w:eastAsiaTheme="minorEastAsia" w:hAnsi="Times New Roman" w:cs="Times New Roman"/>
+          <w:b/>
+          <w:bCs/>
+          <w:sz w:val="24"/>
+          <w:szCs w:val="24"/>
+        </w:rPr>
+        <w:lastRenderedPageBreak/>
         <w:t>Autres ajouts au document Excel concernant la rente du régime de base</w:t>
       </w:r>
     </w:p>
@@ -16046,39 +15645,7 @@
                   <w:sz w:val="24"/>
                   <w:szCs w:val="24"/>
                 </w:rPr>
-                <m:t>*(</m:t>
-              </m:r>
-              <m:r>
-                <w:rPr>
-                  <w:rFonts w:ascii="Cambria Math" w:hAnsi="Cambria Math" w:cs="Times New Roman"/>
-                  <w:sz w:val="24"/>
-                  <w:szCs w:val="24"/>
-                </w:rPr>
-                <m:t>1</m:t>
-              </m:r>
-              <m:r>
-                <w:rPr>
-                  <w:rFonts w:ascii="Cambria Math" w:hAnsi="Cambria Math" w:cs="Times New Roman"/>
-                  <w:sz w:val="24"/>
-                  <w:szCs w:val="24"/>
-                </w:rPr>
-                <m:t>+0,</m:t>
-              </m:r>
-              <m:r>
-                <w:rPr>
-                  <w:rFonts w:ascii="Cambria Math" w:hAnsi="Cambria Math" w:cs="Times New Roman"/>
-                  <w:sz w:val="24"/>
-                  <w:szCs w:val="24"/>
-                </w:rPr>
-                <m:t>0275</m:t>
-              </m:r>
-              <m:r>
-                <w:rPr>
-                  <w:rFonts w:ascii="Cambria Math" w:hAnsi="Cambria Math" w:cs="Times New Roman"/>
-                  <w:sz w:val="24"/>
-                  <w:szCs w:val="24"/>
-                </w:rPr>
-                <m:t>)</m:t>
+                <m:t>*(1+0,0275)</m:t>
               </m:r>
             </m:e>
             <m:sup>
@@ -16162,7 +15729,23 @@
           <w:sz w:val="24"/>
           <w:szCs w:val="24"/>
         </w:rPr>
-        <w:t>Rente du régime supplémentaire 1 de la RRQ :</w:t>
+        <w:t>Rente du régime supplémentaire 1 d</w:t>
+      </w:r>
+      <w:r>
+        <w:rPr>
+          <w:rFonts w:ascii="Times New Roman" w:hAnsi="Times New Roman" w:cs="Times New Roman"/>
+          <w:sz w:val="24"/>
+          <w:szCs w:val="24"/>
+        </w:rPr>
+        <w:t>u</w:t>
+      </w:r>
+      <w:r>
+        <w:rPr>
+          <w:rFonts w:ascii="Times New Roman" w:hAnsi="Times New Roman" w:cs="Times New Roman"/>
+          <w:sz w:val="24"/>
+          <w:szCs w:val="24"/>
+        </w:rPr>
+        <w:t xml:space="preserve"> RRQ :</w:t>
       </w:r>
     </w:p>
     <w:p>
@@ -16221,16 +15804,7 @@
           <w:sz w:val="24"/>
           <w:szCs w:val="24"/>
         </w:rPr>
-        <w:t xml:space="preserve">e fait sur 15% du salaire ajusté de 2019. Enfin, il faut également appliquer un facteur d’ajustement actuariel </w:t>
-      </w:r>
-      <w:r>
-        <w:rPr>
-          <w:rFonts w:ascii="Times New Roman" w:hAnsi="Times New Roman" w:cs="Times New Roman"/>
-          <w:sz w:val="24"/>
-          <w:szCs w:val="24"/>
-        </w:rPr>
-        <w:lastRenderedPageBreak/>
-        <w:t>de 33% sur la rente du régime S1</w:t>
+        <w:t>e fait sur 15% du salaire ajusté de 2019. Enfin, il faut également appliquer un facteur d’ajustement actuariel de 33% sur la rente du régime S1</w:t>
       </w:r>
       <w:r>
         <w:rPr>
@@ -16266,47 +15840,7 @@
               <w:sz w:val="24"/>
               <w:szCs w:val="24"/>
             </w:rPr>
-            <m:t>R</m:t>
-          </m:r>
-          <m:r>
-            <w:rPr>
-              <w:rFonts w:ascii="Cambria Math" w:hAnsi="Cambria Math" w:cs="Times New Roman"/>
-              <w:sz w:val="24"/>
-              <w:szCs w:val="24"/>
-            </w:rPr>
-            <m:t>ente</m:t>
-          </m:r>
-          <m:r>
-            <w:rPr>
-              <w:rFonts w:ascii="Cambria Math" w:hAnsi="Cambria Math" w:cs="Times New Roman"/>
-              <w:sz w:val="24"/>
-              <w:szCs w:val="24"/>
-            </w:rPr>
-            <m:t>.</m:t>
-          </m:r>
-          <m:r>
-            <w:rPr>
-              <w:rFonts w:ascii="Cambria Math" w:hAnsi="Cambria Math" w:cs="Times New Roman"/>
-              <w:sz w:val="24"/>
-              <w:szCs w:val="24"/>
-            </w:rPr>
-            <m:t>S1=</m:t>
-          </m:r>
-          <m:r>
-            <w:rPr>
-              <w:rFonts w:ascii="Cambria Math" w:hAnsi="Cambria Math" w:cs="Times New Roman"/>
-              <w:sz w:val="24"/>
-              <w:szCs w:val="24"/>
-            </w:rPr>
-            <m:t>0,0833</m:t>
-          </m:r>
-          <m:r>
-            <w:rPr>
-              <w:rFonts w:ascii="Cambria Math" w:hAnsi="Cambria Math" w:cs="Times New Roman"/>
-              <w:sz w:val="24"/>
-              <w:szCs w:val="24"/>
-            </w:rPr>
-            <m:t xml:space="preserve">* </m:t>
+            <m:t xml:space="preserve">Rente.S1=0,0833* </m:t>
           </m:r>
           <m:f>
             <m:fPr>
@@ -16487,7 +16021,6 @@
     </w:p>
     <w:p>
       <w:pPr>
-        <w:jc w:val="center"/>
         <w:rPr>
           <w:rFonts w:ascii="Times New Roman" w:eastAsiaTheme="minorEastAsia" w:hAnsi="Times New Roman" w:cs="Times New Roman"/>
           <w:b/>
@@ -16504,6 +16037,31 @@
           <w:sz w:val="24"/>
           <w:szCs w:val="24"/>
         </w:rPr>
+        <w:br w:type="page"/>
+      </w:r>
+    </w:p>
+    <w:p>
+      <w:pPr>
+        <w:jc w:val="center"/>
+        <w:rPr>
+          <w:rFonts w:ascii="Times New Roman" w:eastAsiaTheme="minorEastAsia" w:hAnsi="Times New Roman" w:cs="Times New Roman"/>
+          <w:b/>
+          <w:bCs/>
+          <w:sz w:val="24"/>
+          <w:szCs w:val="24"/>
+        </w:rPr>
+      </w:pPr>
+      <w:bookmarkStart w:id="0" w:name="_GoBack"/>
+      <w:bookmarkEnd w:id="0"/>
+      <w:r>
+        <w:rPr>
+          <w:rFonts w:ascii="Times New Roman" w:eastAsiaTheme="minorEastAsia" w:hAnsi="Times New Roman" w:cs="Times New Roman"/>
+          <w:b/>
+          <w:bCs/>
+          <w:sz w:val="24"/>
+          <w:szCs w:val="24"/>
+        </w:rPr>
+        <w:lastRenderedPageBreak/>
         <w:t>Autres ajouts au document Excel concernant la rente du régime S1</w:t>
       </w:r>
     </w:p>
@@ -17050,15 +16608,7 @@
                 <w:sz w:val="24"/>
                 <w:szCs w:val="24"/>
               </w:rPr>
-              <w:t>%/mois</w:t>
-            </w:r>
-            <w:r>
-              <w:rPr>
-                <w:rFonts w:ascii="Times New Roman" w:eastAsiaTheme="minorEastAsia" w:hAnsi="Times New Roman" w:cs="Times New Roman"/>
-                <w:sz w:val="24"/>
-                <w:szCs w:val="24"/>
-              </w:rPr>
-              <w:t xml:space="preserve"> * 60 mois</w:t>
+              <w:t>%/mois * 60 mois</w:t>
             </w:r>
             <w:r>
               <w:rPr>
@@ -17110,7 +16660,23 @@
           <w:sz w:val="24"/>
           <w:szCs w:val="24"/>
         </w:rPr>
-        <w:t>Au total, la rente offerte par la RRQ sera de :</w:t>
+        <w:t>Au total, la rente offerte par l</w:t>
+      </w:r>
+      <w:r>
+        <w:rPr>
+          <w:rFonts w:ascii="Times New Roman" w:hAnsi="Times New Roman" w:cs="Times New Roman"/>
+          <w:sz w:val="24"/>
+          <w:szCs w:val="24"/>
+        </w:rPr>
+        <w:t>e</w:t>
+      </w:r>
+      <w:r>
+        <w:rPr>
+          <w:rFonts w:ascii="Times New Roman" w:hAnsi="Times New Roman" w:cs="Times New Roman"/>
+          <w:sz w:val="24"/>
+          <w:szCs w:val="24"/>
+        </w:rPr>
+        <w:t xml:space="preserve"> RRQ sera de :</w:t>
       </w:r>
     </w:p>
     <w:p>
@@ -17130,159 +16696,7 @@
               <w:sz w:val="24"/>
               <w:szCs w:val="24"/>
             </w:rPr>
-            <m:t>R</m:t>
-          </m:r>
-          <m:r>
-            <w:rPr>
-              <w:rFonts w:ascii="Cambria Math" w:hAnsi="Cambria Math" w:cs="Times New Roman"/>
-              <w:sz w:val="24"/>
-              <w:szCs w:val="24"/>
-            </w:rPr>
-            <m:t>ente</m:t>
-          </m:r>
-          <m:r>
-            <w:rPr>
-              <w:rFonts w:ascii="Cambria Math" w:hAnsi="Cambria Math" w:cs="Times New Roman"/>
-              <w:sz w:val="24"/>
-              <w:szCs w:val="24"/>
-            </w:rPr>
-            <m:t>.</m:t>
-          </m:r>
-          <m:r>
-            <w:rPr>
-              <w:rFonts w:ascii="Cambria Math" w:hAnsi="Cambria Math" w:cs="Times New Roman"/>
-              <w:sz w:val="24"/>
-              <w:szCs w:val="24"/>
-            </w:rPr>
-            <m:t>RRQ=</m:t>
-          </m:r>
-          <m:r>
-            <w:rPr>
-              <w:rFonts w:ascii="Cambria Math" w:hAnsi="Cambria Math" w:cs="Times New Roman"/>
-              <w:sz w:val="24"/>
-              <w:szCs w:val="24"/>
-            </w:rPr>
-            <m:t>R</m:t>
-          </m:r>
-          <m:r>
-            <w:rPr>
-              <w:rFonts w:ascii="Cambria Math" w:hAnsi="Cambria Math" w:cs="Times New Roman"/>
-              <w:sz w:val="24"/>
-              <w:szCs w:val="24"/>
-            </w:rPr>
-            <m:t>ente</m:t>
-          </m:r>
-          <m:r>
-            <w:rPr>
-              <w:rFonts w:ascii="Cambria Math" w:hAnsi="Cambria Math" w:cs="Times New Roman"/>
-              <w:sz w:val="24"/>
-              <w:szCs w:val="24"/>
-            </w:rPr>
-            <m:t>.</m:t>
-          </m:r>
-          <m:r>
-            <w:rPr>
-              <w:rFonts w:ascii="Cambria Math" w:hAnsi="Cambria Math" w:cs="Times New Roman"/>
-              <w:sz w:val="24"/>
-              <w:szCs w:val="24"/>
-            </w:rPr>
-            <m:t>S1+</m:t>
-          </m:r>
-          <m:r>
-            <w:rPr>
-              <w:rFonts w:ascii="Cambria Math" w:hAnsi="Cambria Math" w:cs="Times New Roman"/>
-              <w:sz w:val="24"/>
-              <w:szCs w:val="24"/>
-            </w:rPr>
-            <m:t>RRB.finale</m:t>
-          </m:r>
-          <m:r>
-            <w:rPr>
-              <w:rFonts w:ascii="Cambria Math" w:hAnsi="Cambria Math" w:cs="Times New Roman"/>
-              <w:sz w:val="24"/>
-              <w:szCs w:val="24"/>
-            </w:rPr>
-            <m:t>=10</m:t>
-          </m:r>
-          <m:r>
-            <w:rPr>
-              <w:rFonts w:ascii="Cambria Math" w:hAnsi="Cambria Math" w:cs="Times New Roman"/>
-              <w:sz w:val="24"/>
-              <w:szCs w:val="24"/>
-            </w:rPr>
-            <m:t>$</m:t>
-          </m:r>
-          <m:r>
-            <w:rPr>
-              <w:rFonts w:ascii="Cambria Math" w:hAnsi="Cambria Math" w:cs="Times New Roman"/>
-              <w:sz w:val="24"/>
-              <w:szCs w:val="24"/>
-            </w:rPr>
-            <m:t>+8</m:t>
-          </m:r>
-          <m:r>
-            <w:rPr>
-              <w:rFonts w:ascii="Cambria Math" w:hAnsi="Cambria Math" w:cs="Times New Roman"/>
-              <w:sz w:val="24"/>
-              <w:szCs w:val="24"/>
-            </w:rPr>
-            <m:t> </m:t>
-          </m:r>
-          <m:r>
-            <w:rPr>
-              <w:rFonts w:ascii="Cambria Math" w:hAnsi="Cambria Math" w:cs="Times New Roman"/>
-              <w:sz w:val="24"/>
-              <w:szCs w:val="24"/>
-            </w:rPr>
-            <m:t>522</m:t>
-          </m:r>
-          <m:r>
-            <w:rPr>
-              <w:rFonts w:ascii="Cambria Math" w:hAnsi="Cambria Math" w:cs="Times New Roman"/>
-              <w:sz w:val="24"/>
-              <w:szCs w:val="24"/>
-            </w:rPr>
-            <m:t>$</m:t>
-          </m:r>
-          <m:r>
-            <w:rPr>
-              <w:rFonts w:ascii="Cambria Math" w:hAnsi="Cambria Math" w:cs="Times New Roman"/>
-              <w:sz w:val="24"/>
-              <w:szCs w:val="24"/>
-            </w:rPr>
-            <m:t>=8</m:t>
-          </m:r>
-          <m:r>
-            <w:rPr>
-              <w:rFonts w:ascii="Cambria Math" w:hAnsi="Cambria Math" w:cs="Times New Roman"/>
-              <w:sz w:val="24"/>
-              <w:szCs w:val="24"/>
-            </w:rPr>
-            <m:t> </m:t>
-          </m:r>
-          <m:r>
-            <w:rPr>
-              <w:rFonts w:ascii="Cambria Math" w:hAnsi="Cambria Math" w:cs="Times New Roman"/>
-              <w:sz w:val="24"/>
-              <w:szCs w:val="24"/>
-            </w:rPr>
-            <m:t>532</m:t>
-          </m:r>
-          <m:r>
-            <w:rPr>
-              <w:rFonts w:ascii="Cambria Math" w:hAnsi="Cambria Math" w:cs="Times New Roman"/>
-              <w:sz w:val="24"/>
-              <w:szCs w:val="24"/>
-            </w:rPr>
-            <m:t>$</m:t>
-          </m:r>
-          <m:r>
-            <w:rPr>
-              <w:rFonts w:ascii="Cambria Math" w:hAnsi="Cambria Math" w:cs="Times New Roman"/>
-              <w:sz w:val="24"/>
-              <w:szCs w:val="24"/>
-            </w:rPr>
-            <m:t xml:space="preserve">   </m:t>
+            <m:t xml:space="preserve">Rente.RRQ=Rente.S1+RRB.finale=10$+8 522$=8 532$   </m:t>
           </m:r>
           <m:d>
             <m:dPr>
@@ -17428,63 +16842,7 @@
               <w:sz w:val="24"/>
               <w:szCs w:val="24"/>
             </w:rPr>
-            <m:t>R</m:t>
-          </m:r>
-          <m:r>
-            <w:rPr>
-              <w:rFonts w:ascii="Cambria Math" w:hAnsi="Cambria Math" w:cs="Times New Roman"/>
-              <w:sz w:val="24"/>
-              <w:szCs w:val="24"/>
-            </w:rPr>
-            <m:t>ente</m:t>
-          </m:r>
-          <m:r>
-            <w:rPr>
-              <w:rFonts w:ascii="Cambria Math" w:hAnsi="Cambria Math" w:cs="Times New Roman"/>
-              <w:sz w:val="24"/>
-              <w:szCs w:val="24"/>
-            </w:rPr>
-            <m:t>.</m:t>
-          </m:r>
-          <m:r>
-            <w:rPr>
-              <w:rFonts w:ascii="Cambria Math" w:hAnsi="Cambria Math" w:cs="Times New Roman"/>
-              <w:sz w:val="24"/>
-              <w:szCs w:val="24"/>
-            </w:rPr>
-            <m:t>RCR=0,0135</m:t>
-          </m:r>
-          <m:r>
-            <w:rPr>
-              <w:rFonts w:ascii="Cambria Math" w:hAnsi="Cambria Math" w:cs="Times New Roman"/>
-              <w:sz w:val="24"/>
-              <w:szCs w:val="24"/>
-            </w:rPr>
-            <m:t>*</m:t>
-          </m:r>
-          <m:r>
-            <w:rPr>
-              <w:rFonts w:ascii="Cambria Math" w:hAnsi="Cambria Math" w:cs="Times New Roman"/>
-              <w:sz w:val="24"/>
-              <w:szCs w:val="24"/>
-            </w:rPr>
-            <m:t>35</m:t>
-          </m:r>
-          <m:r>
-            <w:rPr>
-              <w:rFonts w:ascii="Cambria Math" w:hAnsi="Cambria Math" w:cs="Times New Roman"/>
-              <w:sz w:val="24"/>
-              <w:szCs w:val="24"/>
-            </w:rPr>
-            <m:t xml:space="preserve"> ans</m:t>
-          </m:r>
-          <m:r>
-            <w:rPr>
-              <w:rFonts w:ascii="Cambria Math" w:hAnsi="Cambria Math" w:cs="Times New Roman"/>
-              <w:sz w:val="24"/>
-              <w:szCs w:val="24"/>
-            </w:rPr>
-            <m:t>*</m:t>
+            <m:t>Rente.RCR=0,0135*35 ans*</m:t>
           </m:r>
           <m:f>
             <m:fPr>
@@ -17604,71 +16962,7 @@
               <w:sz w:val="24"/>
               <w:szCs w:val="24"/>
             </w:rPr>
-            <m:t>=0,0135</m:t>
-          </m:r>
-          <m:r>
-            <w:rPr>
-              <w:rFonts w:ascii="Cambria Math" w:eastAsiaTheme="minorEastAsia" w:hAnsi="Cambria Math" w:cs="Times New Roman"/>
-              <w:sz w:val="24"/>
-              <w:szCs w:val="24"/>
-            </w:rPr>
-            <m:t>*</m:t>
-          </m:r>
-          <m:r>
-            <w:rPr>
-              <w:rFonts w:ascii="Cambria Math" w:eastAsiaTheme="minorEastAsia" w:hAnsi="Cambria Math" w:cs="Times New Roman"/>
-              <w:sz w:val="24"/>
-              <w:szCs w:val="24"/>
-            </w:rPr>
-            <m:t>35</m:t>
-          </m:r>
-          <m:r>
-            <w:rPr>
-              <w:rFonts w:ascii="Cambria Math" w:eastAsiaTheme="minorEastAsia" w:hAnsi="Cambria Math" w:cs="Times New Roman"/>
-              <w:sz w:val="24"/>
-              <w:szCs w:val="24"/>
-            </w:rPr>
-            <m:t xml:space="preserve"> ans*</m:t>
-          </m:r>
-          <m:r>
-            <w:rPr>
-              <w:rFonts w:ascii="Cambria Math" w:eastAsiaTheme="minorEastAsia" w:hAnsi="Cambria Math" w:cs="Times New Roman"/>
-              <w:sz w:val="24"/>
-              <w:szCs w:val="24"/>
-            </w:rPr>
-            <m:t>47</m:t>
-          </m:r>
-          <m:r>
-            <w:rPr>
-              <w:rFonts w:ascii="Cambria Math" w:eastAsiaTheme="minorEastAsia" w:hAnsi="Cambria Math" w:cs="Times New Roman"/>
-              <w:sz w:val="24"/>
-              <w:szCs w:val="24"/>
-            </w:rPr>
-            <m:t> </m:t>
-          </m:r>
-          <m:r>
-            <w:rPr>
-              <w:rFonts w:ascii="Cambria Math" w:eastAsiaTheme="minorEastAsia" w:hAnsi="Cambria Math" w:cs="Times New Roman"/>
-              <w:sz w:val="24"/>
-              <w:szCs w:val="24"/>
-            </w:rPr>
-            <m:t>392</m:t>
-          </m:r>
-          <m:r>
-            <w:rPr>
-              <w:rFonts w:ascii="Cambria Math" w:eastAsiaTheme="minorEastAsia" w:hAnsi="Cambria Math" w:cs="Times New Roman"/>
-              <w:sz w:val="24"/>
-              <w:szCs w:val="24"/>
-            </w:rPr>
-            <m:t>$</m:t>
-          </m:r>
-          <m:r>
-            <w:rPr>
-              <w:rFonts w:ascii="Cambria Math" w:eastAsiaTheme="minorEastAsia" w:hAnsi="Cambria Math" w:cs="Times New Roman"/>
-              <w:sz w:val="24"/>
-              <w:szCs w:val="24"/>
-            </w:rPr>
-            <m:t>=22 393$   (N34)</m:t>
+            <m:t>=0,0135*35 ans*47 392$=22 393$   (N34)</m:t>
           </m:r>
         </m:oMath>
       </m:oMathPara>
@@ -17758,159 +17052,7 @@
               <w:sz w:val="24"/>
               <w:szCs w:val="24"/>
             </w:rPr>
-            <m:t>R</m:t>
-          </m:r>
-          <m:r>
-            <w:rPr>
-              <w:rFonts w:ascii="Cambria Math" w:hAnsi="Cambria Math" w:cs="Times New Roman"/>
-              <w:sz w:val="24"/>
-              <w:szCs w:val="24"/>
-            </w:rPr>
-            <m:t>ente</m:t>
-          </m:r>
-          <m:r>
-            <w:rPr>
-              <w:rFonts w:ascii="Cambria Math" w:hAnsi="Cambria Math" w:cs="Times New Roman"/>
-              <w:sz w:val="24"/>
-              <w:szCs w:val="24"/>
-            </w:rPr>
-            <m:t>.</m:t>
-          </m:r>
-          <m:r>
-            <w:rPr>
-              <w:rFonts w:ascii="Cambria Math" w:hAnsi="Cambria Math" w:cs="Times New Roman"/>
-              <w:sz w:val="24"/>
-              <w:szCs w:val="24"/>
-            </w:rPr>
-            <m:t>annuelle=</m:t>
-          </m:r>
-          <m:r>
-            <w:rPr>
-              <w:rFonts w:ascii="Cambria Math" w:hAnsi="Cambria Math" w:cs="Times New Roman"/>
-              <w:sz w:val="24"/>
-              <w:szCs w:val="24"/>
-            </w:rPr>
-            <m:t>R</m:t>
-          </m:r>
-          <m:r>
-            <w:rPr>
-              <w:rFonts w:ascii="Cambria Math" w:hAnsi="Cambria Math" w:cs="Times New Roman"/>
-              <w:sz w:val="24"/>
-              <w:szCs w:val="24"/>
-            </w:rPr>
-            <m:t>ente</m:t>
-          </m:r>
-          <m:r>
-            <w:rPr>
-              <w:rFonts w:ascii="Cambria Math" w:hAnsi="Cambria Math" w:cs="Times New Roman"/>
-              <w:sz w:val="24"/>
-              <w:szCs w:val="24"/>
-            </w:rPr>
-            <m:t>.</m:t>
-          </m:r>
-          <m:r>
-            <w:rPr>
-              <w:rFonts w:ascii="Cambria Math" w:hAnsi="Cambria Math" w:cs="Times New Roman"/>
-              <w:sz w:val="24"/>
-              <w:szCs w:val="24"/>
-            </w:rPr>
-            <m:t>RRQ+</m:t>
-          </m:r>
-          <m:r>
-            <w:rPr>
-              <w:rFonts w:ascii="Cambria Math" w:hAnsi="Cambria Math" w:cs="Times New Roman"/>
-              <w:sz w:val="24"/>
-              <w:szCs w:val="24"/>
-            </w:rPr>
-            <m:t>R</m:t>
-          </m:r>
-          <m:r>
-            <w:rPr>
-              <w:rFonts w:ascii="Cambria Math" w:hAnsi="Cambria Math" w:cs="Times New Roman"/>
-              <w:sz w:val="24"/>
-              <w:szCs w:val="24"/>
-            </w:rPr>
-            <m:t>ente</m:t>
-          </m:r>
-          <m:r>
-            <w:rPr>
-              <w:rFonts w:ascii="Cambria Math" w:hAnsi="Cambria Math" w:cs="Times New Roman"/>
-              <w:sz w:val="24"/>
-              <w:szCs w:val="24"/>
-            </w:rPr>
-            <m:t>.</m:t>
-          </m:r>
-          <m:r>
-            <w:rPr>
-              <w:rFonts w:ascii="Cambria Math" w:hAnsi="Cambria Math" w:cs="Times New Roman"/>
-              <w:sz w:val="24"/>
-              <w:szCs w:val="24"/>
-            </w:rPr>
-            <m:t>RCR=8</m:t>
-          </m:r>
-          <m:r>
-            <w:rPr>
-              <w:rFonts w:ascii="Cambria Math" w:hAnsi="Cambria Math" w:cs="Times New Roman"/>
-              <w:sz w:val="24"/>
-              <w:szCs w:val="24"/>
-            </w:rPr>
-            <m:t> </m:t>
-          </m:r>
-          <m:r>
-            <w:rPr>
-              <w:rFonts w:ascii="Cambria Math" w:hAnsi="Cambria Math" w:cs="Times New Roman"/>
-              <w:sz w:val="24"/>
-              <w:szCs w:val="24"/>
-            </w:rPr>
-            <m:t>532</m:t>
-          </m:r>
-          <m:r>
-            <w:rPr>
-              <w:rFonts w:ascii="Cambria Math" w:hAnsi="Cambria Math" w:cs="Times New Roman"/>
-              <w:sz w:val="24"/>
-              <w:szCs w:val="24"/>
-            </w:rPr>
-            <m:t>$</m:t>
-          </m:r>
-          <m:r>
-            <w:rPr>
-              <w:rFonts w:ascii="Cambria Math" w:hAnsi="Cambria Math" w:cs="Times New Roman"/>
-              <w:sz w:val="24"/>
-              <w:szCs w:val="24"/>
-            </w:rPr>
-            <m:t>+22</m:t>
-          </m:r>
-          <m:r>
-            <w:rPr>
-              <w:rFonts w:ascii="Cambria Math" w:hAnsi="Cambria Math" w:cs="Times New Roman"/>
-              <w:sz w:val="24"/>
-              <w:szCs w:val="24"/>
-            </w:rPr>
-            <m:t> </m:t>
-          </m:r>
-          <m:r>
-            <w:rPr>
-              <w:rFonts w:ascii="Cambria Math" w:hAnsi="Cambria Math" w:cs="Times New Roman"/>
-              <w:sz w:val="24"/>
-              <w:szCs w:val="24"/>
-            </w:rPr>
-            <m:t>393</m:t>
-          </m:r>
-          <m:r>
-            <w:rPr>
-              <w:rFonts w:ascii="Cambria Math" w:hAnsi="Cambria Math" w:cs="Times New Roman"/>
-              <w:sz w:val="24"/>
-              <w:szCs w:val="24"/>
-            </w:rPr>
-            <m:t>$</m:t>
-          </m:r>
-          <m:r>
-            <w:rPr>
-              <w:rFonts w:ascii="Cambria Math" w:hAnsi="Cambria Math" w:cs="Times New Roman"/>
-              <w:sz w:val="24"/>
-              <w:szCs w:val="24"/>
-            </w:rPr>
-            <m:t xml:space="preserve">= 30 925$  </m:t>
+            <m:t xml:space="preserve">Rente.annuelle=Rente.RRQ+Rente.RCR=8 532$+22 393$= 30 925$  </m:t>
           </m:r>
           <m:d>
             <m:dPr>
@@ -18000,31 +17142,7 @@
                   <w:sz w:val="24"/>
                   <w:szCs w:val="24"/>
                 </w:rPr>
-                <m:t>R</m:t>
-              </m:r>
-              <m:r>
-                <w:rPr>
-                  <w:rFonts w:ascii="Cambria Math" w:hAnsi="Cambria Math" w:cs="Times New Roman"/>
-                  <w:sz w:val="24"/>
-                  <w:szCs w:val="24"/>
-                </w:rPr>
-                <m:t>ente</m:t>
-              </m:r>
-              <m:r>
-                <w:rPr>
-                  <w:rFonts w:ascii="Cambria Math" w:hAnsi="Cambria Math" w:cs="Times New Roman"/>
-                  <w:sz w:val="24"/>
-                  <w:szCs w:val="24"/>
-                </w:rPr>
-                <m:t>.</m:t>
-              </m:r>
-              <m:r>
-                <w:rPr>
-                  <w:rFonts w:ascii="Cambria Math" w:hAnsi="Cambria Math" w:cs="Times New Roman"/>
-                  <w:sz w:val="24"/>
-                  <w:szCs w:val="24"/>
-                </w:rPr>
-                <m:t>annuelle</m:t>
+                <m:t>Rente.annuelle</m:t>
               </m:r>
             </m:num>
             <m:den>
@@ -18088,31 +17206,7 @@
                   <w:sz w:val="24"/>
                   <w:szCs w:val="24"/>
                 </w:rPr>
-                <m:t>30</m:t>
-              </m:r>
-              <m:r>
-                <w:rPr>
-                  <w:rFonts w:ascii="Cambria Math" w:hAnsi="Cambria Math" w:cs="Times New Roman"/>
-                  <w:sz w:val="24"/>
-                  <w:szCs w:val="24"/>
-                </w:rPr>
-                <m:t> </m:t>
-              </m:r>
-              <m:r>
-                <w:rPr>
-                  <w:rFonts w:ascii="Cambria Math" w:hAnsi="Cambria Math" w:cs="Times New Roman"/>
-                  <w:sz w:val="24"/>
-                  <w:szCs w:val="24"/>
-                </w:rPr>
-                <m:t>925</m:t>
-              </m:r>
-              <m:r>
-                <w:rPr>
-                  <w:rFonts w:ascii="Cambria Math" w:hAnsi="Cambria Math" w:cs="Times New Roman"/>
-                  <w:sz w:val="24"/>
-                  <w:szCs w:val="24"/>
-                </w:rPr>
-                <m:t>$</m:t>
+                <m:t>30 925$</m:t>
               </m:r>
             </m:num>
             <m:den>
@@ -18122,31 +17216,7 @@
                   <w:sz w:val="24"/>
                   <w:szCs w:val="24"/>
                 </w:rPr>
-                <m:t>48</m:t>
-              </m:r>
-              <m:r>
-                <w:rPr>
-                  <w:rFonts w:ascii="Cambria Math" w:hAnsi="Cambria Math" w:cs="Times New Roman"/>
-                  <w:sz w:val="24"/>
-                  <w:szCs w:val="24"/>
-                </w:rPr>
-                <m:t> </m:t>
-              </m:r>
-              <m:r>
-                <w:rPr>
-                  <w:rFonts w:ascii="Cambria Math" w:hAnsi="Cambria Math" w:cs="Times New Roman"/>
-                  <w:sz w:val="24"/>
-                  <w:szCs w:val="24"/>
-                </w:rPr>
-                <m:t>761</m:t>
-              </m:r>
-              <m:r>
-                <w:rPr>
-                  <w:rFonts w:ascii="Cambria Math" w:hAnsi="Cambria Math" w:cs="Times New Roman"/>
-                  <w:sz w:val="24"/>
-                  <w:szCs w:val="24"/>
-                </w:rPr>
-                <m:t>$</m:t>
+                <m:t>48 761$</m:t>
               </m:r>
             </m:den>
           </m:f>
@@ -18156,23 +17226,7 @@
               <w:sz w:val="24"/>
               <w:szCs w:val="24"/>
             </w:rPr>
-            <m:t>=</m:t>
-          </m:r>
-          <m:r>
-            <w:rPr>
-              <w:rFonts w:ascii="Cambria Math" w:hAnsi="Cambria Math" w:cs="Times New Roman"/>
-              <w:sz w:val="24"/>
-              <w:szCs w:val="24"/>
-            </w:rPr>
-            <m:t>0,63=</m:t>
-          </m:r>
-          <m:r>
-            <w:rPr>
-              <w:rFonts w:ascii="Cambria Math" w:hAnsi="Cambria Math" w:cs="Times New Roman"/>
-              <w:sz w:val="24"/>
-              <w:szCs w:val="24"/>
-            </w:rPr>
-            <m:t xml:space="preserve">63%   </m:t>
+            <m:t xml:space="preserve">=0,63=63%   </m:t>
           </m:r>
           <m:d>
             <m:dPr>
@@ -18222,7 +17276,6 @@
           <w:sz w:val="24"/>
           <w:szCs w:val="24"/>
         </w:rPr>
-        <w:lastRenderedPageBreak/>
         <w:t>Enfin, à 65 ans,</w:t>
       </w:r>
       <w:r>
@@ -18231,7 +17284,23 @@
           <w:sz w:val="24"/>
           <w:szCs w:val="24"/>
         </w:rPr>
-        <w:t xml:space="preserve"> en plus des versements de la part de la RRQ</w:t>
+        <w:t xml:space="preserve"> en plus des versements de la part d</w:t>
+      </w:r>
+      <w:r>
+        <w:rPr>
+          <w:rFonts w:ascii="Times New Roman" w:hAnsi="Times New Roman" w:cs="Times New Roman"/>
+          <w:sz w:val="24"/>
+          <w:szCs w:val="24"/>
+        </w:rPr>
+        <w:t>u</w:t>
+      </w:r>
+      <w:r>
+        <w:rPr>
+          <w:rFonts w:ascii="Times New Roman" w:hAnsi="Times New Roman" w:cs="Times New Roman"/>
+          <w:sz w:val="24"/>
+          <w:szCs w:val="24"/>
+        </w:rPr>
+        <w:t xml:space="preserve"> RRQ</w:t>
       </w:r>
       <w:r>
         <w:rPr>
@@ -20362,7 +19431,7 @@
       </w:pPr>
     </w:pPrDefault>
   </w:docDefaults>
-  <w:latentStyles w:defLockedState="0" w:defUIPriority="99" w:defSemiHidden="0" w:defUnhideWhenUsed="0" w:defQFormat="0" w:count="376">
+  <w:latentStyles w:defLockedState="0" w:defUIPriority="99" w:defSemiHidden="0" w:defUnhideWhenUsed="0" w:defQFormat="0" w:count="377">
     <w:lsdException w:name="Normal" w:uiPriority="0" w:qFormat="1"/>
     <w:lsdException w:name="heading 1" w:uiPriority="9" w:qFormat="1"/>
     <w:lsdException w:name="heading 2" w:semiHidden="1" w:uiPriority="9" w:unhideWhenUsed="1" w:qFormat="1"/>
@@ -20468,7 +19537,6 @@
     <w:lsdException w:name="HTML Sample" w:semiHidden="1" w:unhideWhenUsed="1"/>
     <w:lsdException w:name="HTML Typewriter" w:semiHidden="1" w:unhideWhenUsed="1"/>
     <w:lsdException w:name="HTML Variable" w:semiHidden="1" w:unhideWhenUsed="1"/>
-    <w:lsdException w:name="Normal Table" w:semiHidden="1" w:unhideWhenUsed="1"/>
     <w:lsdException w:name="annotation subject" w:semiHidden="1" w:unhideWhenUsed="1"/>
     <w:lsdException w:name="No List" w:semiHidden="1" w:unhideWhenUsed="1"/>
     <w:lsdException w:name="Outline List 1" w:semiHidden="1" w:unhideWhenUsed="1"/>
@@ -20515,10 +19583,8 @@
     <w:lsdException w:name="Table Subtle 2" w:semiHidden="1" w:unhideWhenUsed="1"/>
     <w:lsdException w:name="Table Web 1" w:semiHidden="1" w:unhideWhenUsed="1"/>
     <w:lsdException w:name="Table Web 2" w:semiHidden="1" w:unhideWhenUsed="1"/>
-    <w:lsdException w:name="Table Web 3" w:semiHidden="1" w:unhideWhenUsed="1"/>
     <w:lsdException w:name="Balloon Text" w:semiHidden="1" w:unhideWhenUsed="1"/>
     <w:lsdException w:name="Table Grid" w:uiPriority="39"/>
-    <w:lsdException w:name="Table Theme" w:semiHidden="1" w:unhideWhenUsed="1"/>
     <w:lsdException w:name="Placeholder Text" w:semiHidden="1"/>
     <w:lsdException w:name="No Spacing" w:uiPriority="1" w:qFormat="1"/>
     <w:lsdException w:name="Light Shading" w:uiPriority="60"/>
@@ -20736,6 +19802,7 @@
     <w:lsdException w:name="List Table 7 Colorful Accent 6" w:uiPriority="52"/>
     <w:lsdException w:name="Mention" w:semiHidden="1" w:unhideWhenUsed="1"/>
     <w:lsdException w:name="Smart Hyperlink" w:semiHidden="1" w:unhideWhenUsed="1"/>
+    <w:lsdException w:name="Smart Link Error" w:semiHidden="1" w:unhideWhenUsed="1"/>
   </w:latentStyles>
   <w:style w:type="paragraph" w:default="1" w:styleId="Normal">
     <w:name w:val="Normal"/>
@@ -21250,7 +20317,7 @@
 </file>
 
 <file path=customXml/itemProps1.xml><?xml version="1.0" encoding="utf-8"?>
-<ds:datastoreItem xmlns:ds="http://schemas.openxmlformats.org/officeDocument/2006/customXml" ds:itemID="{D5A21052-075C-4D3A-BD59-3AB43CD08ECC}">
+<ds:datastoreItem xmlns:ds="http://schemas.openxmlformats.org/officeDocument/2006/customXml" ds:itemID="{3EA667C5-41CF-4851-9BCB-7B2D6AF76A8E}">
   <ds:schemaRefs>
     <ds:schemaRef ds:uri="http://schemas.openxmlformats.org/officeDocument/2006/bibliography"/>
   </ds:schemaRefs>

</xml_diff>